<commit_message>
add new sequence, change logical diagram
</commit_message>
<xml_diff>
--- a/Report team 11- SUMMARY.docx
+++ b/Report team 11- SUMMARY.docx
@@ -7600,8 +7600,6 @@
           <w:fldChar w:fldCharType="end"/>
         </w:r>
       </w:hyperlink>
-      <w:bookmarkStart w:id="3" w:name="_GoBack"/>
-      <w:bookmarkEnd w:id="3"/>
     </w:p>
     <w:p>
       <w:pPr>
@@ -8426,18 +8424,18 @@
           <w:rFonts w:asciiTheme="majorHAnsi" w:hAnsiTheme="majorHAnsi"/>
         </w:rPr>
       </w:pPr>
-      <w:bookmarkStart w:id="4" w:name="_Toc367813645"/>
-      <w:bookmarkStart w:id="5" w:name="_Toc380702329"/>
-      <w:bookmarkStart w:id="6" w:name="_Toc427417638"/>
+      <w:bookmarkStart w:id="3" w:name="_Toc367813645"/>
+      <w:bookmarkStart w:id="4" w:name="_Toc380702329"/>
+      <w:bookmarkStart w:id="5" w:name="_Toc427417638"/>
       <w:r>
         <w:rPr>
           <w:rFonts w:asciiTheme="majorHAnsi" w:hAnsiTheme="majorHAnsi"/>
         </w:rPr>
         <w:t>Definitions, Acronyms, and Abbreviations</w:t>
       </w:r>
+      <w:bookmarkEnd w:id="3"/>
       <w:bookmarkEnd w:id="4"/>
       <w:bookmarkEnd w:id="5"/>
-      <w:bookmarkEnd w:id="6"/>
     </w:p>
     <w:tbl>
       <w:tblPr>
@@ -8591,8 +8589,8 @@
           <w:sz w:val="24"/>
         </w:rPr>
       </w:pPr>
-      <w:bookmarkStart w:id="7" w:name="_Toc417272927"/>
-      <w:bookmarkStart w:id="8" w:name="_Toc427417670"/>
+      <w:bookmarkStart w:id="6" w:name="_Toc417272927"/>
+      <w:bookmarkStart w:id="7" w:name="_Toc427417670"/>
       <w:r>
         <w:rPr>
           <w:rFonts w:asciiTheme="majorHAnsi" w:hAnsiTheme="majorHAnsi"/>
@@ -8650,8 +8648,8 @@
         </w:rPr>
         <w:t>: Definitions</w:t>
       </w:r>
+      <w:bookmarkEnd w:id="6"/>
       <w:bookmarkEnd w:id="7"/>
-      <w:bookmarkEnd w:id="8"/>
     </w:p>
     <w:p>
       <w:pPr>
@@ -8674,8 +8672,8 @@
           <w:rFonts w:asciiTheme="majorHAnsi" w:hAnsiTheme="majorHAnsi"/>
         </w:rPr>
       </w:pPr>
-      <w:bookmarkStart w:id="9" w:name="_Toc408921807"/>
-      <w:bookmarkStart w:id="10" w:name="_Toc427417639"/>
+      <w:bookmarkStart w:id="8" w:name="_Toc408921807"/>
+      <w:bookmarkStart w:id="9" w:name="_Toc427417639"/>
       <w:r>
         <w:rPr>
           <w:rFonts w:asciiTheme="majorHAnsi" w:hAnsiTheme="majorHAnsi"/>
@@ -8683,8 +8681,8 @@
         <w:lastRenderedPageBreak/>
         <w:t>Software Project Management Plan</w:t>
       </w:r>
+      <w:bookmarkEnd w:id="8"/>
       <w:bookmarkEnd w:id="9"/>
-      <w:bookmarkEnd w:id="10"/>
       <w:r>
         <w:rPr>
           <w:rFonts w:asciiTheme="majorHAnsi" w:hAnsiTheme="majorHAnsi"/>
@@ -8703,16 +8701,16 @@
           <w:rFonts w:asciiTheme="majorHAnsi" w:hAnsiTheme="majorHAnsi"/>
         </w:rPr>
       </w:pPr>
-      <w:bookmarkStart w:id="11" w:name="_Toc408921808"/>
-      <w:bookmarkStart w:id="12" w:name="_Toc427417640"/>
+      <w:bookmarkStart w:id="10" w:name="_Toc408921808"/>
+      <w:bookmarkStart w:id="11" w:name="_Toc427417640"/>
       <w:r>
         <w:rPr>
           <w:rFonts w:asciiTheme="majorHAnsi" w:hAnsiTheme="majorHAnsi"/>
         </w:rPr>
         <w:t>Problem Definition</w:t>
       </w:r>
+      <w:bookmarkEnd w:id="10"/>
       <w:bookmarkEnd w:id="11"/>
-      <w:bookmarkEnd w:id="12"/>
       <w:r>
         <w:rPr>
           <w:rFonts w:asciiTheme="majorHAnsi" w:hAnsiTheme="majorHAnsi"/>
@@ -8743,30 +8741,31 @@
           <w:szCs w:val="28"/>
         </w:rPr>
       </w:pPr>
-      <w:bookmarkStart w:id="13" w:name="_Toc417270617"/>
-      <w:bookmarkStart w:id="14" w:name="_Toc417272038"/>
-      <w:bookmarkStart w:id="15" w:name="_Toc417272130"/>
-      <w:bookmarkStart w:id="16" w:name="_Toc417272774"/>
-      <w:bookmarkStart w:id="17" w:name="_Toc417275002"/>
-      <w:bookmarkStart w:id="18" w:name="_Toc419739418"/>
-      <w:bookmarkStart w:id="19" w:name="_Toc419743976"/>
-      <w:bookmarkStart w:id="20" w:name="_Toc420146014"/>
-      <w:bookmarkStart w:id="21" w:name="_Toc424719147"/>
-      <w:bookmarkStart w:id="22" w:name="_Toc425411071"/>
-      <w:bookmarkStart w:id="23" w:name="_Toc425937215"/>
-      <w:bookmarkStart w:id="24" w:name="_Toc426371207"/>
-      <w:bookmarkStart w:id="25" w:name="_Toc426371295"/>
-      <w:bookmarkStart w:id="26" w:name="_Toc426449755"/>
-      <w:bookmarkStart w:id="27" w:name="_Toc426495429"/>
-      <w:bookmarkStart w:id="28" w:name="_Toc426561623"/>
-      <w:bookmarkStart w:id="29" w:name="_Toc426562523"/>
-      <w:bookmarkStart w:id="30" w:name="_Toc426562866"/>
-      <w:bookmarkStart w:id="31" w:name="_Toc427317676"/>
-      <w:bookmarkStart w:id="32" w:name="_Toc427317981"/>
-      <w:bookmarkStart w:id="33" w:name="_Toc408921809"/>
-      <w:bookmarkStart w:id="34" w:name="_Toc427416505"/>
-      <w:bookmarkStart w:id="35" w:name="_Toc427416575"/>
-      <w:bookmarkStart w:id="36" w:name="_Toc427417641"/>
+      <w:bookmarkStart w:id="12" w:name="_Toc417270617"/>
+      <w:bookmarkStart w:id="13" w:name="_Toc417272038"/>
+      <w:bookmarkStart w:id="14" w:name="_Toc417272130"/>
+      <w:bookmarkStart w:id="15" w:name="_Toc417272774"/>
+      <w:bookmarkStart w:id="16" w:name="_Toc417275002"/>
+      <w:bookmarkStart w:id="17" w:name="_Toc419739418"/>
+      <w:bookmarkStart w:id="18" w:name="_Toc419743976"/>
+      <w:bookmarkStart w:id="19" w:name="_Toc420146014"/>
+      <w:bookmarkStart w:id="20" w:name="_Toc424719147"/>
+      <w:bookmarkStart w:id="21" w:name="_Toc425411071"/>
+      <w:bookmarkStart w:id="22" w:name="_Toc425937215"/>
+      <w:bookmarkStart w:id="23" w:name="_Toc426371207"/>
+      <w:bookmarkStart w:id="24" w:name="_Toc426371295"/>
+      <w:bookmarkStart w:id="25" w:name="_Toc426449755"/>
+      <w:bookmarkStart w:id="26" w:name="_Toc426495429"/>
+      <w:bookmarkStart w:id="27" w:name="_Toc426561623"/>
+      <w:bookmarkStart w:id="28" w:name="_Toc426562523"/>
+      <w:bookmarkStart w:id="29" w:name="_Toc426562866"/>
+      <w:bookmarkStart w:id="30" w:name="_Toc427317676"/>
+      <w:bookmarkStart w:id="31" w:name="_Toc427317981"/>
+      <w:bookmarkStart w:id="32" w:name="_Toc427416505"/>
+      <w:bookmarkStart w:id="33" w:name="_Toc427416575"/>
+      <w:bookmarkStart w:id="34" w:name="_Toc427417641"/>
+      <w:bookmarkStart w:id="35" w:name="_Toc408921809"/>
+      <w:bookmarkEnd w:id="12"/>
       <w:bookmarkEnd w:id="13"/>
       <w:bookmarkEnd w:id="14"/>
       <w:bookmarkEnd w:id="15"/>
@@ -8787,9 +8786,8 @@
       <w:bookmarkEnd w:id="30"/>
       <w:bookmarkEnd w:id="31"/>
       <w:bookmarkEnd w:id="32"/>
+      <w:bookmarkEnd w:id="33"/>
       <w:bookmarkEnd w:id="34"/>
-      <w:bookmarkEnd w:id="35"/>
-      <w:bookmarkEnd w:id="36"/>
     </w:p>
     <w:p>
       <w:pPr>
@@ -8802,15 +8800,15 @@
           <w:rFonts w:asciiTheme="majorHAnsi" w:hAnsiTheme="majorHAnsi"/>
         </w:rPr>
       </w:pPr>
-      <w:bookmarkStart w:id="37" w:name="_Toc427417642"/>
+      <w:bookmarkStart w:id="36" w:name="_Toc427417642"/>
       <w:r>
         <w:rPr>
           <w:rFonts w:asciiTheme="majorHAnsi" w:hAnsiTheme="majorHAnsi"/>
         </w:rPr>
         <w:t>Name of this Capstone Project</w:t>
       </w:r>
-      <w:bookmarkEnd w:id="33"/>
-      <w:bookmarkEnd w:id="37"/>
+      <w:bookmarkEnd w:id="35"/>
+      <w:bookmarkEnd w:id="36"/>
       <w:r>
         <w:rPr>
           <w:rFonts w:asciiTheme="majorHAnsi" w:hAnsiTheme="majorHAnsi"/>
@@ -8853,16 +8851,16 @@
           <w:rFonts w:asciiTheme="majorHAnsi" w:hAnsiTheme="majorHAnsi"/>
         </w:rPr>
       </w:pPr>
-      <w:bookmarkStart w:id="38" w:name="_Toc408921810"/>
-      <w:bookmarkStart w:id="39" w:name="_Toc427417643"/>
+      <w:bookmarkStart w:id="37" w:name="_Toc408921810"/>
+      <w:bookmarkStart w:id="38" w:name="_Toc427417643"/>
       <w:r>
         <w:rPr>
           <w:rFonts w:asciiTheme="majorHAnsi" w:hAnsiTheme="majorHAnsi"/>
         </w:rPr>
         <w:t>Problem Abstract</w:t>
       </w:r>
+      <w:bookmarkEnd w:id="37"/>
       <w:bookmarkEnd w:id="38"/>
-      <w:bookmarkEnd w:id="39"/>
       <w:r>
         <w:rPr>
           <w:rFonts w:asciiTheme="majorHAnsi" w:hAnsiTheme="majorHAnsi"/>
@@ -9365,22 +9363,22 @@
           <w:rFonts w:asciiTheme="majorHAnsi" w:hAnsiTheme="majorHAnsi"/>
         </w:rPr>
       </w:pPr>
-      <w:bookmarkStart w:id="40" w:name="_Toc408921811"/>
+      <w:bookmarkStart w:id="39" w:name="_Toc408921811"/>
       <w:r>
         <w:rPr>
           <w:rFonts w:asciiTheme="majorHAnsi" w:hAnsiTheme="majorHAnsi"/>
         </w:rPr>
         <w:t xml:space="preserve"> </w:t>
       </w:r>
-      <w:bookmarkStart w:id="41" w:name="_Toc427417644"/>
+      <w:bookmarkStart w:id="40" w:name="_Toc427417644"/>
       <w:r>
         <w:rPr>
           <w:rFonts w:asciiTheme="majorHAnsi" w:hAnsiTheme="majorHAnsi"/>
         </w:rPr>
         <w:t>Project Overview</w:t>
       </w:r>
+      <w:bookmarkEnd w:id="39"/>
       <w:bookmarkEnd w:id="40"/>
-      <w:bookmarkEnd w:id="41"/>
       <w:r>
         <w:rPr>
           <w:rFonts w:asciiTheme="majorHAnsi" w:hAnsiTheme="majorHAnsi"/>
@@ -10108,8 +10106,8 @@
           <w:rFonts w:asciiTheme="majorHAnsi" w:hAnsiTheme="majorHAnsi"/>
         </w:rPr>
       </w:pPr>
-      <w:bookmarkStart w:id="42" w:name="_Toc408921812"/>
-      <w:bookmarkStart w:id="43" w:name="_Toc427417645"/>
+      <w:bookmarkStart w:id="41" w:name="_Toc408921812"/>
+      <w:bookmarkStart w:id="42" w:name="_Toc427417645"/>
       <w:r>
         <w:rPr>
           <w:rFonts w:asciiTheme="majorHAnsi" w:hAnsiTheme="majorHAnsi"/>
@@ -10117,8 +10115,8 @@
         <w:lastRenderedPageBreak/>
         <w:t>Project organization</w:t>
       </w:r>
+      <w:bookmarkEnd w:id="41"/>
       <w:bookmarkEnd w:id="42"/>
-      <w:bookmarkEnd w:id="43"/>
       <w:r>
         <w:rPr>
           <w:rFonts w:asciiTheme="majorHAnsi" w:hAnsiTheme="majorHAnsi"/>
@@ -10137,16 +10135,16 @@
           <w:rFonts w:asciiTheme="majorHAnsi" w:hAnsiTheme="majorHAnsi"/>
         </w:rPr>
       </w:pPr>
-      <w:bookmarkStart w:id="44" w:name="_Toc408921813"/>
-      <w:bookmarkStart w:id="45" w:name="_Toc427417646"/>
+      <w:bookmarkStart w:id="43" w:name="_Toc408921813"/>
+      <w:bookmarkStart w:id="44" w:name="_Toc427417646"/>
       <w:r>
         <w:rPr>
           <w:rFonts w:asciiTheme="majorHAnsi" w:hAnsiTheme="majorHAnsi"/>
         </w:rPr>
         <w:t>Software Process Model</w:t>
       </w:r>
+      <w:bookmarkEnd w:id="43"/>
       <w:bookmarkEnd w:id="44"/>
-      <w:bookmarkEnd w:id="45"/>
       <w:r>
         <w:rPr>
           <w:rFonts w:asciiTheme="majorHAnsi" w:hAnsiTheme="majorHAnsi"/>
@@ -10253,9 +10251,9 @@
           <w:sz w:val="24"/>
         </w:rPr>
       </w:pPr>
-      <w:bookmarkStart w:id="46" w:name="_Toc417273219"/>
-      <w:bookmarkStart w:id="47" w:name="_Toc417274906"/>
-      <w:bookmarkStart w:id="48" w:name="_Toc427417695"/>
+      <w:bookmarkStart w:id="45" w:name="_Toc417273219"/>
+      <w:bookmarkStart w:id="46" w:name="_Toc417274906"/>
+      <w:bookmarkStart w:id="47" w:name="_Toc427417695"/>
       <w:r>
         <w:rPr>
           <w:rFonts w:asciiTheme="majorHAnsi" w:hAnsiTheme="majorHAnsi"/>
@@ -10313,9 +10311,9 @@
         </w:rPr>
         <w:t>: Scrum Development Model</w:t>
       </w:r>
+      <w:bookmarkEnd w:id="45"/>
       <w:bookmarkEnd w:id="46"/>
       <w:bookmarkEnd w:id="47"/>
-      <w:bookmarkEnd w:id="48"/>
     </w:p>
     <w:p>
       <w:pPr>
@@ -10358,16 +10356,16 @@
           <w:rFonts w:asciiTheme="majorHAnsi" w:hAnsiTheme="majorHAnsi"/>
         </w:rPr>
       </w:pPr>
-      <w:bookmarkStart w:id="49" w:name="_Toc408921815"/>
-      <w:bookmarkStart w:id="50" w:name="_Toc427417647"/>
+      <w:bookmarkStart w:id="48" w:name="_Toc408921815"/>
+      <w:bookmarkStart w:id="49" w:name="_Toc427417647"/>
       <w:r>
         <w:rPr>
           <w:rFonts w:asciiTheme="majorHAnsi" w:hAnsiTheme="majorHAnsi"/>
         </w:rPr>
         <w:t>Tools and Techniques</w:t>
       </w:r>
+      <w:bookmarkEnd w:id="48"/>
       <w:bookmarkEnd w:id="49"/>
-      <w:bookmarkEnd w:id="50"/>
       <w:r>
         <w:rPr>
           <w:rFonts w:asciiTheme="majorHAnsi" w:hAnsiTheme="majorHAnsi"/>
@@ -10583,14 +10581,14 @@
           <w:rFonts w:asciiTheme="majorHAnsi" w:hAnsiTheme="majorHAnsi"/>
         </w:rPr>
       </w:pPr>
-      <w:bookmarkStart w:id="51" w:name="_Toc427417648"/>
+      <w:bookmarkStart w:id="50" w:name="_Toc427417648"/>
       <w:r>
         <w:rPr>
           <w:rFonts w:asciiTheme="majorHAnsi" w:hAnsiTheme="majorHAnsi"/>
         </w:rPr>
         <w:t>Software Requirement Specification</w:t>
       </w:r>
-      <w:bookmarkEnd w:id="51"/>
+      <w:bookmarkEnd w:id="50"/>
     </w:p>
     <w:p>
       <w:pPr>
@@ -10603,14 +10601,14 @@
           <w:rFonts w:asciiTheme="majorHAnsi" w:hAnsiTheme="majorHAnsi"/>
         </w:rPr>
       </w:pPr>
-      <w:bookmarkStart w:id="52" w:name="_Toc427417649"/>
+      <w:bookmarkStart w:id="51" w:name="_Toc427417649"/>
       <w:r>
         <w:rPr>
           <w:rFonts w:asciiTheme="majorHAnsi" w:hAnsiTheme="majorHAnsi"/>
         </w:rPr>
         <w:t>User Requirement Specification</w:t>
       </w:r>
-      <w:bookmarkEnd w:id="52"/>
+      <w:bookmarkEnd w:id="51"/>
     </w:p>
     <w:p>
       <w:pPr>
@@ -10629,14 +10627,14 @@
         </w:rPr>
         <w:t xml:space="preserve"> </w:t>
       </w:r>
-      <w:bookmarkStart w:id="53" w:name="_Toc427417650"/>
+      <w:bookmarkStart w:id="52" w:name="_Toc427417650"/>
       <w:r>
         <w:rPr>
           <w:rFonts w:asciiTheme="majorHAnsi" w:hAnsiTheme="majorHAnsi"/>
         </w:rPr>
         <w:t>Guest Requirement</w:t>
       </w:r>
-      <w:bookmarkEnd w:id="53"/>
+      <w:bookmarkEnd w:id="52"/>
     </w:p>
     <w:p>
       <w:pPr>
@@ -10717,14 +10715,14 @@
         </w:rPr>
         <w:t xml:space="preserve"> </w:t>
       </w:r>
-      <w:bookmarkStart w:id="54" w:name="_Toc427417651"/>
+      <w:bookmarkStart w:id="53" w:name="_Toc427417651"/>
       <w:r>
         <w:rPr>
           <w:rFonts w:asciiTheme="majorHAnsi" w:hAnsiTheme="majorHAnsi"/>
         </w:rPr>
         <w:t>Student Requirement</w:t>
       </w:r>
-      <w:bookmarkEnd w:id="54"/>
+      <w:bookmarkEnd w:id="53"/>
     </w:p>
     <w:p>
       <w:pPr>
@@ -11045,14 +11043,14 @@
         </w:rPr>
         <w:t xml:space="preserve"> </w:t>
       </w:r>
-      <w:bookmarkStart w:id="55" w:name="_Toc427417652"/>
+      <w:bookmarkStart w:id="54" w:name="_Toc427417652"/>
       <w:r>
         <w:rPr>
           <w:rFonts w:asciiTheme="majorHAnsi" w:hAnsiTheme="majorHAnsi"/>
         </w:rPr>
         <w:t>Teacher Requirement</w:t>
       </w:r>
-      <w:bookmarkEnd w:id="55"/>
+      <w:bookmarkEnd w:id="54"/>
     </w:p>
     <w:p>
       <w:pPr>
@@ -11485,14 +11483,14 @@
         </w:rPr>
         <w:t xml:space="preserve"> </w:t>
       </w:r>
-      <w:bookmarkStart w:id="56" w:name="_Toc427417653"/>
+      <w:bookmarkStart w:id="55" w:name="_Toc427417653"/>
       <w:r>
         <w:rPr>
           <w:rFonts w:asciiTheme="majorHAnsi" w:hAnsiTheme="majorHAnsi"/>
         </w:rPr>
         <w:t>Admin Requirement</w:t>
       </w:r>
-      <w:bookmarkEnd w:id="56"/>
+      <w:bookmarkEnd w:id="55"/>
     </w:p>
     <w:p>
       <w:pPr>
@@ -11619,17 +11617,17 @@
       <w:pPr>
         <w:pStyle w:val="Heading2"/>
       </w:pPr>
-      <w:bookmarkStart w:id="57" w:name="_Toc417275023"/>
+      <w:bookmarkStart w:id="56" w:name="_Toc417275023"/>
       <w:r>
         <w:lastRenderedPageBreak/>
         <w:t xml:space="preserve"> </w:t>
       </w:r>
-      <w:bookmarkStart w:id="58" w:name="_Toc427417654"/>
+      <w:bookmarkStart w:id="57" w:name="_Toc427417654"/>
       <w:r>
         <w:t>System Overview Use Case</w:t>
       </w:r>
+      <w:bookmarkEnd w:id="56"/>
       <w:bookmarkEnd w:id="57"/>
-      <w:bookmarkEnd w:id="58"/>
     </w:p>
     <w:p>
       <w:pPr>
@@ -11739,7 +11737,7 @@
         </w:rPr>
         <w:t xml:space="preserve"> </w:t>
       </w:r>
-      <w:bookmarkStart w:id="59" w:name="_Toc427417696"/>
+      <w:bookmarkStart w:id="58" w:name="_Toc427417696"/>
       <w:r>
         <w:rPr>
           <w:rFonts w:asciiTheme="majorHAnsi" w:hAnsiTheme="majorHAnsi"/>
@@ -11797,7 +11795,7 @@
         </w:rPr>
         <w:t>: System Overview Use Case</w:t>
       </w:r>
-      <w:bookmarkEnd w:id="59"/>
+      <w:bookmarkEnd w:id="58"/>
     </w:p>
     <w:p>
       <w:pPr>
@@ -11806,8 +11804,8 @@
           <w:rFonts w:asciiTheme="majorHAnsi" w:hAnsiTheme="majorHAnsi"/>
         </w:rPr>
       </w:pPr>
-      <w:bookmarkStart w:id="60" w:name="_Toc417275038"/>
-      <w:bookmarkStart w:id="61" w:name="_Toc427417655"/>
+      <w:bookmarkStart w:id="59" w:name="_Toc417275038"/>
+      <w:bookmarkStart w:id="60" w:name="_Toc427417655"/>
       <w:r>
         <w:rPr>
           <w:rFonts w:asciiTheme="majorHAnsi" w:hAnsiTheme="majorHAnsi"/>
@@ -11815,8 +11813,8 @@
         <w:lastRenderedPageBreak/>
         <w:t>Conceptual Diagram</w:t>
       </w:r>
+      <w:bookmarkEnd w:id="59"/>
       <w:bookmarkEnd w:id="60"/>
-      <w:bookmarkEnd w:id="61"/>
     </w:p>
     <w:p>
       <w:pPr>
@@ -11892,7 +11890,7 @@
           <w:sz w:val="24"/>
         </w:rPr>
       </w:pPr>
-      <w:bookmarkStart w:id="62" w:name="_Toc427417697"/>
+      <w:bookmarkStart w:id="61" w:name="_Toc427417697"/>
       <w:r>
         <w:rPr>
           <w:rFonts w:asciiTheme="majorHAnsi" w:hAnsiTheme="majorHAnsi"/>
@@ -11950,7 +11948,7 @@
         </w:rPr>
         <w:t>: Conceptual diagram</w:t>
       </w:r>
-      <w:bookmarkEnd w:id="62"/>
+      <w:bookmarkEnd w:id="61"/>
     </w:p>
     <w:p>
       <w:pPr>
@@ -11974,9 +11972,9 @@
           <w:rFonts w:asciiTheme="majorHAnsi" w:hAnsiTheme="majorHAnsi"/>
         </w:rPr>
       </w:pPr>
-      <w:bookmarkStart w:id="63" w:name="_Toc403409386"/>
-      <w:bookmarkStart w:id="64" w:name="_Toc417275039"/>
-      <w:bookmarkStart w:id="65" w:name="_Toc427417656"/>
+      <w:bookmarkStart w:id="62" w:name="_Toc403409386"/>
+      <w:bookmarkStart w:id="63" w:name="_Toc417275039"/>
+      <w:bookmarkStart w:id="64" w:name="_Toc427417656"/>
       <w:r>
         <w:rPr>
           <w:rFonts w:asciiTheme="majorHAnsi" w:hAnsiTheme="majorHAnsi"/>
@@ -11984,9 +11982,9 @@
         <w:lastRenderedPageBreak/>
         <w:t>Software Design Description</w:t>
       </w:r>
+      <w:bookmarkEnd w:id="62"/>
       <w:bookmarkEnd w:id="63"/>
       <w:bookmarkEnd w:id="64"/>
-      <w:bookmarkEnd w:id="65"/>
     </w:p>
     <w:p>
       <w:pPr>
@@ -11999,14 +11997,14 @@
           <w:rFonts w:asciiTheme="majorHAnsi" w:hAnsiTheme="majorHAnsi"/>
         </w:rPr>
       </w:pPr>
-      <w:bookmarkStart w:id="66" w:name="_Toc427417657"/>
+      <w:bookmarkStart w:id="65" w:name="_Toc427417657"/>
       <w:r>
         <w:rPr>
           <w:rFonts w:asciiTheme="majorHAnsi" w:hAnsiTheme="majorHAnsi"/>
         </w:rPr>
         <w:t>System architecture design</w:t>
       </w:r>
-      <w:bookmarkEnd w:id="66"/>
+      <w:bookmarkEnd w:id="65"/>
     </w:p>
     <w:p>
       <w:pPr>
@@ -12117,14 +12115,14 @@
           <w:szCs w:val="32"/>
         </w:rPr>
       </w:pPr>
-      <w:bookmarkStart w:id="67" w:name="_Toc427417658"/>
+      <w:bookmarkStart w:id="66" w:name="_Toc427417658"/>
       <w:r>
         <w:rPr>
           <w:rFonts w:asciiTheme="majorHAnsi" w:hAnsiTheme="majorHAnsi"/>
         </w:rPr>
         <w:t>Web architecture design</w:t>
       </w:r>
-      <w:bookmarkEnd w:id="67"/>
+      <w:bookmarkEnd w:id="66"/>
     </w:p>
     <w:tbl>
       <w:tblPr>
@@ -14003,7 +14001,7 @@
           <w:sz w:val="24"/>
         </w:rPr>
       </w:pPr>
-      <w:bookmarkStart w:id="68" w:name="_Toc427417671"/>
+      <w:bookmarkStart w:id="67" w:name="_Toc427417671"/>
       <w:r>
         <w:rPr>
           <w:rFonts w:asciiTheme="majorHAnsi" w:hAnsiTheme="majorHAnsi"/>
@@ -14061,7 +14059,7 @@
         </w:rPr>
         <w:t>: Web architecture design</w:t>
       </w:r>
-      <w:bookmarkEnd w:id="68"/>
+      <w:bookmarkEnd w:id="67"/>
     </w:p>
     <w:p>
       <w:pPr>
@@ -14172,7 +14170,7 @@
           <w:rFonts w:asciiTheme="majorHAnsi" w:hAnsiTheme="majorHAnsi"/>
         </w:rPr>
       </w:pPr>
-      <w:bookmarkStart w:id="69" w:name="_Toc427417659"/>
+      <w:bookmarkStart w:id="68" w:name="_Toc427417659"/>
       <w:r>
         <w:rPr>
           <w:rFonts w:asciiTheme="majorHAnsi" w:hAnsiTheme="majorHAnsi"/>
@@ -14180,7 +14178,7 @@
         <w:lastRenderedPageBreak/>
         <w:t>Component Diagram</w:t>
       </w:r>
-      <w:bookmarkEnd w:id="69"/>
+      <w:bookmarkEnd w:id="68"/>
     </w:p>
     <w:p>
       <w:pPr>
@@ -14253,7 +14251,7 @@
           <w:sz w:val="24"/>
         </w:rPr>
       </w:pPr>
-      <w:bookmarkStart w:id="70" w:name="_Toc427417698"/>
+      <w:bookmarkStart w:id="69" w:name="_Toc427417698"/>
       <w:r>
         <w:rPr>
           <w:rFonts w:asciiTheme="majorHAnsi" w:hAnsiTheme="majorHAnsi"/>
@@ -14311,7 +14309,7 @@
         </w:rPr>
         <w:t>: Component diagram</w:t>
       </w:r>
-      <w:bookmarkEnd w:id="70"/>
+      <w:bookmarkEnd w:id="69"/>
     </w:p>
     <w:p>
       <w:pPr>
@@ -14332,20 +14330,20 @@
           <w:rFonts w:asciiTheme="majorHAnsi" w:hAnsiTheme="majorHAnsi"/>
         </w:rPr>
       </w:pPr>
-      <w:bookmarkStart w:id="71" w:name="_Toc396005011"/>
-      <w:bookmarkStart w:id="72" w:name="_Toc403409392"/>
-      <w:bookmarkStart w:id="73" w:name="_Toc417275043"/>
-      <w:bookmarkStart w:id="74" w:name="_Toc427417660"/>
+      <w:bookmarkStart w:id="70" w:name="_Toc396005011"/>
+      <w:bookmarkStart w:id="71" w:name="_Toc403409392"/>
+      <w:bookmarkStart w:id="72" w:name="_Toc417275043"/>
+      <w:bookmarkStart w:id="73" w:name="_Toc427417660"/>
       <w:r>
         <w:rPr>
           <w:rFonts w:asciiTheme="majorHAnsi" w:hAnsiTheme="majorHAnsi"/>
         </w:rPr>
         <w:t>Detailed Description</w:t>
       </w:r>
+      <w:bookmarkEnd w:id="70"/>
       <w:bookmarkEnd w:id="71"/>
       <w:bookmarkEnd w:id="72"/>
       <w:bookmarkEnd w:id="73"/>
-      <w:bookmarkEnd w:id="74"/>
     </w:p>
     <w:p>
       <w:pPr>
@@ -14362,20 +14360,20 @@
           <w:docGrid w:linePitch="360"/>
         </w:sectPr>
       </w:pPr>
-      <w:bookmarkStart w:id="75" w:name="_Toc396005012"/>
-      <w:bookmarkStart w:id="76" w:name="_Toc403409393"/>
-      <w:bookmarkStart w:id="77" w:name="_Toc417275044"/>
-      <w:bookmarkStart w:id="78" w:name="_Toc427417661"/>
+      <w:bookmarkStart w:id="74" w:name="_Toc396005012"/>
+      <w:bookmarkStart w:id="75" w:name="_Toc403409393"/>
+      <w:bookmarkStart w:id="76" w:name="_Toc417275044"/>
+      <w:bookmarkStart w:id="77" w:name="_Toc427417661"/>
       <w:r>
         <w:rPr>
           <w:rFonts w:asciiTheme="majorHAnsi" w:hAnsiTheme="majorHAnsi"/>
         </w:rPr>
         <w:t>Class Diagram</w:t>
       </w:r>
+      <w:bookmarkEnd w:id="74"/>
       <w:bookmarkEnd w:id="75"/>
       <w:bookmarkEnd w:id="76"/>
       <w:bookmarkEnd w:id="77"/>
-      <w:bookmarkEnd w:id="78"/>
     </w:p>
     <w:p>
       <w:pPr>
@@ -14451,7 +14449,7 @@
           <w:docGrid w:linePitch="360"/>
         </w:sectPr>
       </w:pPr>
-      <w:bookmarkStart w:id="79" w:name="_Toc427417699"/>
+      <w:bookmarkStart w:id="78" w:name="_Toc427417699"/>
       <w:r>
         <w:rPr>
           <w:rFonts w:asciiTheme="majorHAnsi" w:hAnsiTheme="majorHAnsi"/>
@@ -14509,38 +14507,38 @@
         </w:rPr>
         <w:t>: Class diagram</w:t>
       </w:r>
+      <w:bookmarkEnd w:id="78"/>
+    </w:p>
+    <w:p>
+      <w:pPr>
+        <w:rPr>
+          <w:rFonts w:asciiTheme="majorHAnsi" w:hAnsiTheme="majorHAnsi"/>
+          <w:b/>
+          <w:sz w:val="24"/>
+        </w:rPr>
+      </w:pPr>
+    </w:p>
+    <w:p>
+      <w:pPr>
+        <w:pStyle w:val="Heading3"/>
+        <w:rPr>
+          <w:rFonts w:asciiTheme="majorHAnsi" w:hAnsiTheme="majorHAnsi"/>
+        </w:rPr>
+      </w:pPr>
+      <w:bookmarkStart w:id="79" w:name="_Toc396005014"/>
+      <w:bookmarkStart w:id="80" w:name="_Toc403409395"/>
+      <w:bookmarkStart w:id="81" w:name="_Toc417275046"/>
+      <w:bookmarkStart w:id="82" w:name="_Toc427417662"/>
+      <w:r>
+        <w:rPr>
+          <w:rFonts w:asciiTheme="majorHAnsi" w:hAnsiTheme="majorHAnsi"/>
+        </w:rPr>
+        <w:t>Sequence Diagram</w:t>
+      </w:r>
       <w:bookmarkEnd w:id="79"/>
-    </w:p>
-    <w:p>
-      <w:pPr>
-        <w:rPr>
-          <w:rFonts w:asciiTheme="majorHAnsi" w:hAnsiTheme="majorHAnsi"/>
-          <w:b/>
-          <w:sz w:val="24"/>
-        </w:rPr>
-      </w:pPr>
-    </w:p>
-    <w:p>
-      <w:pPr>
-        <w:pStyle w:val="Heading3"/>
-        <w:rPr>
-          <w:rFonts w:asciiTheme="majorHAnsi" w:hAnsiTheme="majorHAnsi"/>
-        </w:rPr>
-      </w:pPr>
-      <w:bookmarkStart w:id="80" w:name="_Toc396005014"/>
-      <w:bookmarkStart w:id="81" w:name="_Toc403409395"/>
-      <w:bookmarkStart w:id="82" w:name="_Toc417275046"/>
-      <w:bookmarkStart w:id="83" w:name="_Toc427417662"/>
-      <w:r>
-        <w:rPr>
-          <w:rFonts w:asciiTheme="majorHAnsi" w:hAnsiTheme="majorHAnsi"/>
-        </w:rPr>
-        <w:t>Sequence Diagram</w:t>
-      </w:r>
       <w:bookmarkEnd w:id="80"/>
       <w:bookmarkEnd w:id="81"/>
       <w:bookmarkEnd w:id="82"/>
-      <w:bookmarkEnd w:id="83"/>
     </w:p>
     <w:p>
       <w:pPr>
@@ -14644,7 +14642,7 @@
           <w:sz w:val="24"/>
         </w:rPr>
       </w:pPr>
-      <w:bookmarkStart w:id="84" w:name="_Toc427417700"/>
+      <w:bookmarkStart w:id="83" w:name="_Toc427417700"/>
       <w:r>
         <w:rPr>
           <w:rFonts w:asciiTheme="majorHAnsi" w:hAnsiTheme="majorHAnsi"/>
@@ -14702,7 +14700,7 @@
         </w:rPr>
         <w:t>: &lt;Teacher&gt; Create classroom sequence</w:t>
       </w:r>
-      <w:bookmarkEnd w:id="84"/>
+      <w:bookmarkEnd w:id="83"/>
     </w:p>
     <w:p>
       <w:pPr>
@@ -14834,7 +14832,7 @@
           <w:sz w:val="24"/>
         </w:rPr>
       </w:pPr>
-      <w:bookmarkStart w:id="85" w:name="_Toc427417701"/>
+      <w:bookmarkStart w:id="84" w:name="_Toc427417701"/>
       <w:r>
         <w:rPr>
           <w:rFonts w:asciiTheme="majorHAnsi" w:hAnsiTheme="majorHAnsi"/>
@@ -14924,7 +14922,7 @@
         </w:rPr>
         <w:t xml:space="preserve"> sequence</w:t>
       </w:r>
-      <w:bookmarkEnd w:id="85"/>
+      <w:bookmarkEnd w:id="84"/>
     </w:p>
     <w:p>
       <w:pPr>
@@ -15046,7 +15044,7 @@
           <w:sz w:val="24"/>
         </w:rPr>
       </w:pPr>
-      <w:bookmarkStart w:id="86" w:name="_Toc427417702"/>
+      <w:bookmarkStart w:id="85" w:name="_Toc427417702"/>
       <w:r>
         <w:rPr>
           <w:rFonts w:asciiTheme="majorHAnsi" w:hAnsiTheme="majorHAnsi"/>
@@ -15104,7 +15102,7 @@
         </w:rPr>
         <w:t>: &lt;Teacher&gt; Merge questions sequence</w:t>
       </w:r>
-      <w:bookmarkEnd w:id="86"/>
+      <w:bookmarkEnd w:id="85"/>
     </w:p>
     <w:p>
       <w:pPr>
@@ -15240,7 +15238,7 @@
           <w:sz w:val="24"/>
         </w:rPr>
       </w:pPr>
-      <w:bookmarkStart w:id="87" w:name="_Toc427417703"/>
+      <w:bookmarkStart w:id="86" w:name="_Toc427417703"/>
       <w:r>
         <w:rPr>
           <w:rFonts w:asciiTheme="majorHAnsi" w:hAnsiTheme="majorHAnsi"/>
@@ -15314,7 +15312,7 @@
         </w:rPr>
         <w:t xml:space="preserve"> questions sequence</w:t>
       </w:r>
-      <w:bookmarkEnd w:id="87"/>
+      <w:bookmarkEnd w:id="86"/>
     </w:p>
     <w:p>
       <w:pPr>
@@ -15436,7 +15434,7 @@
           <w:sz w:val="24"/>
         </w:rPr>
       </w:pPr>
-      <w:bookmarkStart w:id="88" w:name="_Toc427417704"/>
+      <w:bookmarkStart w:id="87" w:name="_Toc427417704"/>
       <w:r>
         <w:rPr>
           <w:rFonts w:asciiTheme="majorHAnsi" w:hAnsiTheme="majorHAnsi"/>
@@ -15494,7 +15492,7 @@
         </w:rPr>
         <w:t>: &lt;Teacher&gt; Accept request sequence</w:t>
       </w:r>
-      <w:bookmarkEnd w:id="88"/>
+      <w:bookmarkEnd w:id="87"/>
     </w:p>
     <w:p>
       <w:pPr>
@@ -15630,7 +15628,7 @@
           <w:sz w:val="24"/>
         </w:rPr>
       </w:pPr>
-      <w:bookmarkStart w:id="89" w:name="_Toc427417705"/>
+      <w:bookmarkStart w:id="88" w:name="_Toc427417705"/>
       <w:r>
         <w:rPr>
           <w:rFonts w:asciiTheme="majorHAnsi" w:hAnsiTheme="majorHAnsi"/>
@@ -15688,7 +15686,23 @@
         </w:rPr>
         <w:t>: &lt;Student&gt; Request to join</w:t>
       </w:r>
-      <w:bookmarkEnd w:id="89"/>
+      <w:bookmarkEnd w:id="88"/>
+      <w:r>
+        <w:rPr>
+          <w:rFonts w:asciiTheme="majorHAnsi" w:hAnsiTheme="majorHAnsi"/>
+          <w:b/>
+          <w:sz w:val="24"/>
+        </w:rPr>
+        <w:t xml:space="preserve"> </w:t>
+      </w:r>
+      <w:r>
+        <w:rPr>
+          <w:rFonts w:asciiTheme="majorHAnsi" w:hAnsiTheme="majorHAnsi"/>
+          <w:b/>
+          <w:sz w:val="24"/>
+        </w:rPr>
+        <w:t>sequence</w:t>
+      </w:r>
     </w:p>
     <w:p>
       <w:pPr>
@@ -15810,7 +15824,7 @@
           <w:sz w:val="24"/>
         </w:rPr>
       </w:pPr>
-      <w:bookmarkStart w:id="90" w:name="_Toc427417706"/>
+      <w:bookmarkStart w:id="89" w:name="_Toc427417706"/>
       <w:r>
         <w:rPr>
           <w:rFonts w:asciiTheme="majorHAnsi" w:hAnsiTheme="majorHAnsi"/>
@@ -15868,22 +15882,252 @@
         </w:rPr>
         <w:t>: &lt;Student&gt; Add to folder</w:t>
       </w:r>
+      <w:bookmarkEnd w:id="89"/>
+      <w:r>
+        <w:rPr>
+          <w:rFonts w:asciiTheme="majorHAnsi" w:hAnsiTheme="majorHAnsi"/>
+          <w:b/>
+          <w:sz w:val="24"/>
+        </w:rPr>
+        <w:t xml:space="preserve"> </w:t>
+      </w:r>
+      <w:r>
+        <w:rPr>
+          <w:rFonts w:asciiTheme="majorHAnsi" w:hAnsiTheme="majorHAnsi"/>
+          <w:b/>
+          <w:sz w:val="24"/>
+        </w:rPr>
+        <w:t>sequence</w:t>
+      </w:r>
+    </w:p>
+    <w:p>
+      <w:pPr>
+        <w:rPr>
+          <w:rFonts w:asciiTheme="majorHAnsi" w:hAnsiTheme="majorHAnsi"/>
+          <w:b/>
+          <w:sz w:val="24"/>
+        </w:rPr>
+      </w:pPr>
+      <w:r>
+        <w:rPr>
+          <w:rFonts w:asciiTheme="majorHAnsi" w:hAnsiTheme="majorHAnsi"/>
+          <w:b/>
+          <w:sz w:val="24"/>
+        </w:rPr>
+        <w:br w:type="page"/>
+      </w:r>
+    </w:p>
+    <w:p>
+      <w:pPr>
+        <w:pStyle w:val="Heading4"/>
+      </w:pPr>
+      <w:r>
+        <w:lastRenderedPageBreak/>
+        <w:t xml:space="preserve">&lt;Teacher, Student&gt; </w:t>
+      </w:r>
+      <w:r>
+        <w:t>View news feed</w:t>
+      </w:r>
+    </w:p>
+    <w:p>
+      <w:pPr>
+        <w:ind w:left="1260"/>
+        <w:rPr>
+          <w:rFonts w:asciiTheme="majorHAnsi" w:hAnsiTheme="majorHAnsi"/>
+          <w:sz w:val="24"/>
+        </w:rPr>
+      </w:pPr>
+      <w:r>
+        <w:rPr>
+          <w:rFonts w:asciiTheme="majorHAnsi" w:hAnsiTheme="majorHAnsi"/>
+          <w:b/>
+          <w:sz w:val="24"/>
+        </w:rPr>
+        <w:t>Summary</w:t>
+      </w:r>
+      <w:r>
+        <w:rPr>
+          <w:rFonts w:asciiTheme="majorHAnsi" w:hAnsiTheme="majorHAnsi"/>
+          <w:sz w:val="24"/>
+        </w:rPr>
+        <w:t xml:space="preserve">: This diagram shows how </w:t>
+      </w:r>
+      <w:r>
+        <w:rPr>
+          <w:rFonts w:asciiTheme="majorHAnsi" w:hAnsiTheme="majorHAnsi"/>
+          <w:sz w:val="24"/>
+        </w:rPr>
+        <w:t xml:space="preserve">teacher or </w:t>
+      </w:r>
+      <w:r>
+        <w:rPr>
+          <w:rFonts w:asciiTheme="majorHAnsi" w:hAnsiTheme="majorHAnsi"/>
+          <w:sz w:val="24"/>
+        </w:rPr>
+        <w:t xml:space="preserve">student </w:t>
+      </w:r>
+      <w:r>
+        <w:rPr>
+          <w:rFonts w:asciiTheme="majorHAnsi" w:hAnsiTheme="majorHAnsi"/>
+          <w:sz w:val="24"/>
+        </w:rPr>
+        <w:t>views news feed page</w:t>
+      </w:r>
+    </w:p>
+    <w:p>
+      <w:pPr>
+        <w:rPr>
+          <w:rFonts w:asciiTheme="majorHAnsi" w:hAnsiTheme="majorHAnsi"/>
+        </w:rPr>
+      </w:pPr>
+      <w:r>
+        <w:rPr>
+          <w:rFonts w:asciiTheme="majorHAnsi" w:hAnsiTheme="majorHAnsi"/>
+          <w:noProof/>
+        </w:rPr>
+        <w:drawing>
+          <wp:inline distT="0" distB="0" distL="0" distR="0" wp14:anchorId="3DCD7815" wp14:editId="0E84A329">
+            <wp:extent cx="5476875" cy="4533005"/>
+            <wp:effectExtent l="0" t="0" r="0" b="1270"/>
+            <wp:docPr id="3" name="Picture 3"/>
+            <wp:cNvGraphicFramePr>
+              <a:graphicFrameLocks xmlns:a="http://schemas.openxmlformats.org/drawingml/2006/main" noChangeAspect="1"/>
+            </wp:cNvGraphicFramePr>
+            <a:graphic xmlns:a="http://schemas.openxmlformats.org/drawingml/2006/main">
+              <a:graphicData uri="http://schemas.openxmlformats.org/drawingml/2006/picture">
+                <pic:pic xmlns:pic="http://schemas.openxmlformats.org/drawingml/2006/picture">
+                  <pic:nvPicPr>
+                    <pic:cNvPr id="0" name="Picture 3" descr="E:\capstone\Document\Diagram\sequence\v2\createClassSequence - New Page.png"/>
+                    <pic:cNvPicPr>
+                      <a:picLocks noChangeAspect="1" noChangeArrowheads="1"/>
+                    </pic:cNvPicPr>
+                  </pic:nvPicPr>
+                  <pic:blipFill rotWithShape="1">
+                    <a:blip r:embed="rId25" cstate="print">
+                      <a:extLst>
+                        <a:ext uri="{28A0092B-C50C-407E-A947-70E740481C1C}">
+                          <a14:useLocalDpi xmlns:a14="http://schemas.microsoft.com/office/drawing/2010/main" val="0"/>
+                        </a:ext>
+                      </a:extLst>
+                    </a:blip>
+                    <a:srcRect l="5226" r="1568"/>
+                    <a:stretch/>
+                  </pic:blipFill>
+                  <pic:spPr bwMode="auto">
+                    <a:xfrm>
+                      <a:off x="0" y="0"/>
+                      <a:ext cx="5486646" cy="4541092"/>
+                    </a:xfrm>
+                    <a:prstGeom prst="rect">
+                      <a:avLst/>
+                    </a:prstGeom>
+                    <a:noFill/>
+                    <a:ln>
+                      <a:noFill/>
+                    </a:ln>
+                    <a:extLst>
+                      <a:ext uri="{53640926-AAD7-44D8-BBD7-CCE9431645EC}">
+                        <a14:shadowObscured xmlns:a14="http://schemas.microsoft.com/office/drawing/2010/main"/>
+                      </a:ext>
+                    </a:extLst>
+                  </pic:spPr>
+                </pic:pic>
+              </a:graphicData>
+            </a:graphic>
+          </wp:inline>
+        </w:drawing>
+      </w:r>
+    </w:p>
+    <w:p>
+      <w:pPr>
+        <w:ind w:firstLine="720"/>
+        <w:jc w:val="center"/>
+        <w:rPr>
+          <w:rFonts w:asciiTheme="majorHAnsi" w:hAnsiTheme="majorHAnsi"/>
+          <w:b/>
+          <w:sz w:val="24"/>
+        </w:rPr>
+      </w:pPr>
+      <w:bookmarkStart w:id="90" w:name="_Toc427440419"/>
+      <w:r>
+        <w:rPr>
+          <w:rFonts w:asciiTheme="majorHAnsi" w:hAnsiTheme="majorHAnsi"/>
+          <w:b/>
+          <w:sz w:val="24"/>
+        </w:rPr>
+        <w:t xml:space="preserve">Figure </w:t>
+      </w:r>
+      <w:r>
+        <w:rPr>
+          <w:rFonts w:asciiTheme="majorHAnsi" w:hAnsiTheme="majorHAnsi"/>
+          <w:b/>
+          <w:sz w:val="24"/>
+        </w:rPr>
+        <w:fldChar w:fldCharType="begin"/>
+      </w:r>
+      <w:r>
+        <w:rPr>
+          <w:rFonts w:asciiTheme="majorHAnsi" w:hAnsiTheme="majorHAnsi"/>
+          <w:b/>
+          <w:sz w:val="24"/>
+        </w:rPr>
+        <w:instrText xml:space="preserve"> SEQ Figure \* ARABIC </w:instrText>
+      </w:r>
+      <w:r>
+        <w:rPr>
+          <w:rFonts w:asciiTheme="majorHAnsi" w:hAnsiTheme="majorHAnsi"/>
+          <w:b/>
+          <w:sz w:val="24"/>
+        </w:rPr>
+        <w:fldChar w:fldCharType="separate"/>
+      </w:r>
+      <w:r>
+        <w:rPr>
+          <w:rFonts w:asciiTheme="majorHAnsi" w:hAnsiTheme="majorHAnsi"/>
+          <w:b/>
+          <w:noProof/>
+          <w:sz w:val="24"/>
+        </w:rPr>
+        <w:t>73</w:t>
+      </w:r>
+      <w:r>
+        <w:rPr>
+          <w:rFonts w:asciiTheme="majorHAnsi" w:hAnsiTheme="majorHAnsi"/>
+          <w:b/>
+          <w:sz w:val="24"/>
+        </w:rPr>
+        <w:fldChar w:fldCharType="end"/>
+      </w:r>
+      <w:r>
+        <w:rPr>
+          <w:rFonts w:asciiTheme="majorHAnsi" w:hAnsiTheme="majorHAnsi"/>
+          <w:b/>
+          <w:sz w:val="24"/>
+        </w:rPr>
+        <w:t xml:space="preserve">: &lt;Teacher, Student&gt; </w:t>
+      </w:r>
+      <w:r>
+        <w:rPr>
+          <w:rFonts w:asciiTheme="majorHAnsi" w:hAnsiTheme="majorHAnsi"/>
+          <w:b/>
+          <w:sz w:val="24"/>
+        </w:rPr>
+        <w:t>View news feed sequence</w:t>
+      </w:r>
       <w:bookmarkEnd w:id="90"/>
     </w:p>
     <w:p>
       <w:pPr>
         <w:rPr>
-          <w:rFonts w:asciiTheme="majorHAnsi" w:hAnsiTheme="majorHAnsi"/>
+          <w:rFonts w:asciiTheme="majorHAnsi" w:eastAsiaTheme="majorEastAsia" w:hAnsiTheme="majorHAnsi" w:cstheme="majorBidi"/>
           <w:b/>
-          <w:sz w:val="24"/>
-        </w:rPr>
-      </w:pPr>
-      <w:r>
-        <w:rPr>
-          <w:rFonts w:asciiTheme="majorHAnsi" w:hAnsiTheme="majorHAnsi"/>
-          <w:b/>
-          <w:sz w:val="24"/>
-        </w:rPr>
+          <w:bCs/>
+          <w:iCs/>
+          <w:sz w:val="26"/>
+          <w:szCs w:val="26"/>
+        </w:rPr>
+      </w:pPr>
+      <w:r>
         <w:br w:type="page"/>
       </w:r>
     </w:p>
@@ -15940,8 +16184,8 @@
         </w:rPr>
         <w:drawing>
           <wp:inline distT="0" distB="0" distL="0" distR="0" wp14:anchorId="42BB232B" wp14:editId="20410CE1">
-            <wp:extent cx="5476407" cy="5172162"/>
-            <wp:effectExtent l="0" t="0" r="0" b="0"/>
+            <wp:extent cx="5457825" cy="5724525"/>
+            <wp:effectExtent l="0" t="0" r="9525" b="9525"/>
             <wp:docPr id="25603" name="Picture 25603"/>
             <wp:cNvGraphicFramePr>
               <a:graphicFrameLocks xmlns:a="http://schemas.openxmlformats.org/drawingml/2006/main" noChangeAspect="1"/>
@@ -15955,22 +16199,21 @@
                       <a:picLocks noChangeAspect="1" noChangeArrowheads="1"/>
                     </pic:cNvPicPr>
                   </pic:nvPicPr>
-                  <pic:blipFill>
-                    <a:blip r:embed="rId25" cstate="print">
+                  <pic:blipFill rotWithShape="1">
+                    <a:blip r:embed="rId26" cstate="print">
                       <a:extLst>
                         <a:ext uri="{28A0092B-C50C-407E-A947-70E740481C1C}">
                           <a14:useLocalDpi xmlns:a14="http://schemas.microsoft.com/office/drawing/2010/main" val="0"/>
                         </a:ext>
                       </a:extLst>
                     </a:blip>
-                    <a:stretch>
-                      <a:fillRect/>
-                    </a:stretch>
+                    <a:srcRect l="3131" r="1555"/>
+                    <a:stretch/>
                   </pic:blipFill>
                   <pic:spPr bwMode="auto">
                     <a:xfrm>
                       <a:off x="0" y="0"/>
-                      <a:ext cx="5476407" cy="5172162"/>
+                      <a:ext cx="5460110" cy="5726922"/>
                     </a:xfrm>
                     <a:prstGeom prst="rect">
                       <a:avLst/>
@@ -15979,6 +16222,11 @@
                     <a:ln>
                       <a:noFill/>
                     </a:ln>
+                    <a:extLst>
+                      <a:ext uri="{53640926-AAD7-44D8-BBD7-CCE9431645EC}">
+                        <a14:shadowObscured xmlns:a14="http://schemas.microsoft.com/office/drawing/2010/main"/>
+                      </a:ext>
+                    </a:extLst>
                   </pic:spPr>
                 </pic:pic>
               </a:graphicData>
@@ -16080,6 +16328,22 @@
         <w:t>Create post</w:t>
       </w:r>
       <w:bookmarkEnd w:id="91"/>
+      <w:r>
+        <w:rPr>
+          <w:rFonts w:asciiTheme="majorHAnsi" w:hAnsiTheme="majorHAnsi"/>
+          <w:b/>
+          <w:sz w:val="24"/>
+        </w:rPr>
+        <w:t xml:space="preserve"> </w:t>
+      </w:r>
+      <w:r>
+        <w:rPr>
+          <w:rFonts w:asciiTheme="majorHAnsi" w:hAnsiTheme="majorHAnsi"/>
+          <w:b/>
+          <w:sz w:val="24"/>
+        </w:rPr>
+        <w:t>sequence</w:t>
+      </w:r>
     </w:p>
     <w:p>
       <w:pPr>
@@ -16160,7 +16424,7 @@
                     </pic:cNvPicPr>
                   </pic:nvPicPr>
                   <pic:blipFill>
-                    <a:blip r:embed="rId26" cstate="print">
+                    <a:blip r:embed="rId27" cstate="print">
                       <a:extLst>
                         <a:ext uri="{28A0092B-C50C-407E-A947-70E740481C1C}">
                           <a14:useLocalDpi xmlns:a14="http://schemas.microsoft.com/office/drawing/2010/main" val="0"/>
@@ -16260,6 +16524,24 @@
         <w:t>: &lt;Teacher, Student&gt; Answers</w:t>
       </w:r>
       <w:bookmarkEnd w:id="92"/>
+      <w:r>
+        <w:rPr>
+          <w:rFonts w:asciiTheme="majorHAnsi" w:hAnsiTheme="majorHAnsi"/>
+          <w:b/>
+          <w:sz w:val="24"/>
+        </w:rPr>
+        <w:t xml:space="preserve"> </w:t>
+      </w:r>
+      <w:r>
+        <w:rPr>
+          <w:rFonts w:asciiTheme="majorHAnsi" w:hAnsiTheme="majorHAnsi"/>
+          <w:b/>
+          <w:sz w:val="24"/>
+        </w:rPr>
+        <w:t>sequence</w:t>
+      </w:r>
+      <w:bookmarkStart w:id="93" w:name="_GoBack"/>
+      <w:bookmarkEnd w:id="93"/>
     </w:p>
     <w:p>
       <w:pPr>
@@ -16280,15 +16562,15 @@
           <w:docGrid w:linePitch="360"/>
         </w:sectPr>
       </w:pPr>
-      <w:bookmarkStart w:id="93" w:name="_Toc417275053"/>
-      <w:bookmarkStart w:id="94" w:name="_Toc426371342"/>
-      <w:bookmarkStart w:id="95" w:name="_Toc427417663"/>
+      <w:bookmarkStart w:id="94" w:name="_Toc417275053"/>
+      <w:bookmarkStart w:id="95" w:name="_Toc426371342"/>
+      <w:bookmarkStart w:id="96" w:name="_Toc427417663"/>
       <w:r>
         <w:t>Logical Diagram</w:t>
       </w:r>
-      <w:bookmarkEnd w:id="93"/>
       <w:bookmarkEnd w:id="94"/>
       <w:bookmarkEnd w:id="95"/>
+      <w:bookmarkEnd w:id="96"/>
     </w:p>
     <w:p>
       <w:pPr>
@@ -16301,9 +16583,9 @@
         <w:lastRenderedPageBreak/>
         <w:drawing>
           <wp:inline distT="0" distB="0" distL="0" distR="0" wp14:anchorId="68A981C1" wp14:editId="49E3BEC0">
-            <wp:extent cx="7967248" cy="5114925"/>
+            <wp:extent cx="7753350" cy="5105400"/>
             <wp:effectExtent l="0" t="0" r="0" b="0"/>
-            <wp:docPr id="25619" name="Picture 25619" descr="C:\Users\khangtnse60992\Downloads\logical - New Page.png"/>
+            <wp:docPr id="25619" name="Picture 25619"/>
             <wp:cNvGraphicFramePr>
               <a:graphicFrameLocks xmlns:a="http://schemas.openxmlformats.org/drawingml/2006/main" noChangeAspect="1"/>
             </wp:cNvGraphicFramePr>
@@ -16317,20 +16599,20 @@
                     </pic:cNvPicPr>
                   </pic:nvPicPr>
                   <pic:blipFill rotWithShape="1">
-                    <a:blip r:embed="rId27" cstate="print">
+                    <a:blip r:embed="rId28">
                       <a:extLst>
                         <a:ext uri="{28A0092B-C50C-407E-A947-70E740481C1C}">
                           <a14:useLocalDpi xmlns:a14="http://schemas.microsoft.com/office/drawing/2010/main" val="0"/>
                         </a:ext>
                       </a:extLst>
                     </a:blip>
-                    <a:srcRect b="2236"/>
+                    <a:srcRect b="2607"/>
                     <a:stretch/>
                   </pic:blipFill>
                   <pic:spPr bwMode="auto">
                     <a:xfrm>
                       <a:off x="0" y="0"/>
-                      <a:ext cx="7967248" cy="5114925"/>
+                      <a:ext cx="7767815" cy="5114925"/>
                     </a:xfrm>
                     <a:prstGeom prst="rect">
                       <a:avLst/>
@@ -16368,7 +16650,7 @@
           <w:docGrid w:linePitch="360"/>
         </w:sectPr>
       </w:pPr>
-      <w:bookmarkStart w:id="96" w:name="_Toc427417709"/>
+      <w:bookmarkStart w:id="97" w:name="_Toc427417709"/>
       <w:r>
         <w:rPr>
           <w:rFonts w:asciiTheme="majorHAnsi" w:hAnsiTheme="majorHAnsi"/>
@@ -16434,7 +16716,7 @@
         </w:rPr>
         <w:t>am</w:t>
       </w:r>
-      <w:bookmarkEnd w:id="96"/>
+      <w:bookmarkEnd w:id="97"/>
     </w:p>
     <w:p>
       <w:pPr>
@@ -16443,10 +16725,10 @@
           <w:rFonts w:asciiTheme="majorHAnsi" w:hAnsiTheme="majorHAnsi"/>
         </w:rPr>
       </w:pPr>
-      <w:bookmarkStart w:id="97" w:name="_Toc396005022"/>
-      <w:bookmarkStart w:id="98" w:name="_Toc403409403"/>
-      <w:bookmarkStart w:id="99" w:name="_Toc417275055"/>
-      <w:bookmarkStart w:id="100" w:name="_Toc427417664"/>
+      <w:bookmarkStart w:id="98" w:name="_Toc396005022"/>
+      <w:bookmarkStart w:id="99" w:name="_Toc403409403"/>
+      <w:bookmarkStart w:id="100" w:name="_Toc417275055"/>
+      <w:bookmarkStart w:id="101" w:name="_Toc427417664"/>
       <w:r>
         <w:rPr>
           <w:rFonts w:asciiTheme="majorHAnsi" w:hAnsiTheme="majorHAnsi"/>
@@ -16454,10 +16736,10 @@
         <w:lastRenderedPageBreak/>
         <w:t>Algorithms</w:t>
       </w:r>
-      <w:bookmarkEnd w:id="97"/>
       <w:bookmarkEnd w:id="98"/>
       <w:bookmarkEnd w:id="99"/>
       <w:bookmarkEnd w:id="100"/>
+      <w:bookmarkEnd w:id="101"/>
     </w:p>
     <w:p>
       <w:pPr>
@@ -16466,14 +16748,14 @@
           <w:rFonts w:asciiTheme="majorHAnsi" w:hAnsiTheme="majorHAnsi"/>
         </w:rPr>
       </w:pPr>
-      <w:bookmarkStart w:id="101" w:name="_Toc427417665"/>
+      <w:bookmarkStart w:id="102" w:name="_Toc427417665"/>
       <w:r>
         <w:rPr>
           <w:rFonts w:asciiTheme="majorHAnsi" w:hAnsiTheme="majorHAnsi"/>
         </w:rPr>
         <w:t>Calculating question’s score</w:t>
       </w:r>
-      <w:bookmarkEnd w:id="101"/>
+      <w:bookmarkEnd w:id="102"/>
     </w:p>
     <w:p>
       <w:pPr>
@@ -17123,7 +17405,7 @@
           <w:rFonts w:asciiTheme="majorHAnsi" w:hAnsiTheme="majorHAnsi"/>
         </w:rPr>
       </w:pPr>
-      <w:bookmarkStart w:id="102" w:name="_Toc427417666"/>
+      <w:bookmarkStart w:id="103" w:name="_Toc427417666"/>
       <w:r>
         <w:rPr>
           <w:rFonts w:asciiTheme="majorHAnsi" w:hAnsiTheme="majorHAnsi"/>
@@ -17133,7 +17415,7 @@
         <w:lastRenderedPageBreak/>
         <w:t>Calculate similar score of two String</w:t>
       </w:r>
-      <w:bookmarkEnd w:id="102"/>
+      <w:bookmarkEnd w:id="103"/>
     </w:p>
     <w:p>
       <w:pPr>
@@ -18527,7 +18809,7 @@
           <w:szCs w:val="32"/>
         </w:rPr>
       </w:pPr>
-      <w:bookmarkStart w:id="103" w:name="_Toc427417667"/>
+      <w:bookmarkStart w:id="104" w:name="_Toc427417667"/>
       <w:r>
         <w:rPr>
           <w:sz w:val="32"/>
@@ -18549,7 +18831,7 @@
         </w:rPr>
         <w:t xml:space="preserve"> similar score</w:t>
       </w:r>
-      <w:bookmarkEnd w:id="103"/>
+      <w:bookmarkEnd w:id="104"/>
     </w:p>
     <w:p>
       <w:pPr>
@@ -19757,8 +20039,8 @@
           <w:docGrid w:linePitch="360"/>
         </w:sectPr>
       </w:pPr>
-      <w:bookmarkStart w:id="104" w:name="_Toc417275058"/>
-      <w:bookmarkStart w:id="105" w:name="_Toc385591045"/>
+      <w:bookmarkStart w:id="105" w:name="_Toc417275058"/>
+      <w:bookmarkStart w:id="106" w:name="_Toc385591045"/>
       <w:r>
         <w:rPr>
           <w:rFonts w:asciiTheme="majorHAnsi" w:hAnsiTheme="majorHAnsi"/>
@@ -19766,24 +20048,24 @@
         <w:lastRenderedPageBreak/>
         <w:t xml:space="preserve"> </w:t>
       </w:r>
-      <w:bookmarkStart w:id="106" w:name="_Toc417275063"/>
-      <w:bookmarkStart w:id="107" w:name="_Toc427417668"/>
-      <w:bookmarkEnd w:id="104"/>
+      <w:bookmarkStart w:id="107" w:name="_Toc417275063"/>
+      <w:bookmarkStart w:id="108" w:name="_Toc427417668"/>
       <w:bookmarkEnd w:id="105"/>
+      <w:bookmarkEnd w:id="106"/>
       <w:r>
         <w:rPr>
           <w:rFonts w:asciiTheme="majorHAnsi" w:hAnsiTheme="majorHAnsi"/>
         </w:rPr>
         <w:t>Physical Diagra</w:t>
       </w:r>
-      <w:bookmarkEnd w:id="106"/>
+      <w:bookmarkEnd w:id="107"/>
       <w:r>
         <w:rPr>
           <w:rFonts w:asciiTheme="majorHAnsi" w:hAnsiTheme="majorHAnsi"/>
         </w:rPr>
         <w:t>m</w:t>
       </w:r>
-      <w:bookmarkEnd w:id="107"/>
+      <w:bookmarkEnd w:id="108"/>
     </w:p>
     <w:p>
       <w:pPr>
@@ -19815,7 +20097,7 @@
                     </pic:cNvPicPr>
                   </pic:nvPicPr>
                   <pic:blipFill>
-                    <a:blip r:embed="rId28" cstate="print">
+                    <a:blip r:embed="rId29" cstate="print">
                       <a:extLst>
                         <a:ext uri="{28A0092B-C50C-407E-A947-70E740481C1C}">
                           <a14:useLocalDpi xmlns:a14="http://schemas.microsoft.com/office/drawing/2010/main" val="0"/>
@@ -19862,7 +20144,7 @@
           <w:docGrid w:linePitch="360"/>
         </w:sectPr>
       </w:pPr>
-      <w:bookmarkStart w:id="108" w:name="_Toc427417710"/>
+      <w:bookmarkStart w:id="109" w:name="_Toc427417710"/>
       <w:r>
         <w:rPr>
           <w:rFonts w:asciiTheme="majorHAnsi" w:hAnsiTheme="majorHAnsi"/>
@@ -19928,7 +20210,7 @@
         </w:rPr>
         <w:t>am</w:t>
       </w:r>
-      <w:bookmarkEnd w:id="108"/>
+      <w:bookmarkEnd w:id="109"/>
     </w:p>
     <w:p>
       <w:pPr>
@@ -19937,7 +20219,7 @@
           <w:rFonts w:asciiTheme="majorHAnsi" w:hAnsiTheme="majorHAnsi"/>
         </w:rPr>
       </w:pPr>
-      <w:bookmarkStart w:id="109" w:name="_Toc427417669"/>
+      <w:bookmarkStart w:id="110" w:name="_Toc427417669"/>
       <w:r>
         <w:rPr>
           <w:rFonts w:asciiTheme="majorHAnsi" w:hAnsiTheme="majorHAnsi"/>
@@ -19945,7 +20227,7 @@
         <w:lastRenderedPageBreak/>
         <w:t>Demonstrations</w:t>
       </w:r>
-      <w:bookmarkEnd w:id="109"/>
+      <w:bookmarkEnd w:id="110"/>
     </w:p>
     <w:p/>
     <w:p>
@@ -19972,7 +20254,7 @@
                     <pic:cNvPicPr/>
                   </pic:nvPicPr>
                   <pic:blipFill rotWithShape="1">
-                    <a:blip r:embed="rId29"/>
+                    <a:blip r:embed="rId30"/>
                     <a:srcRect t="3497" b="9324"/>
                     <a:stretch/>
                   </pic:blipFill>
@@ -20010,7 +20292,7 @@
           <w:sz w:val="24"/>
         </w:rPr>
       </w:pPr>
-      <w:bookmarkStart w:id="110" w:name="_Toc427417711"/>
+      <w:bookmarkStart w:id="111" w:name="_Toc427417711"/>
       <w:r>
         <w:rPr>
           <w:rFonts w:asciiTheme="majorHAnsi" w:hAnsiTheme="majorHAnsi"/>
@@ -20076,7 +20358,7 @@
         </w:rPr>
         <w:t>Demo Create classroom and invite student</w:t>
       </w:r>
-      <w:bookmarkEnd w:id="110"/>
+      <w:bookmarkEnd w:id="111"/>
     </w:p>
     <w:p>
       <w:pPr>
@@ -20118,7 +20400,7 @@
                     <pic:cNvPicPr/>
                   </pic:nvPicPr>
                   <pic:blipFill rotWithShape="1">
-                    <a:blip r:embed="rId30"/>
+                    <a:blip r:embed="rId31"/>
                     <a:srcRect t="3232" b="1793"/>
                     <a:stretch/>
                   </pic:blipFill>
@@ -20156,7 +20438,7 @@
           <w:sz w:val="24"/>
         </w:rPr>
       </w:pPr>
-      <w:bookmarkStart w:id="111" w:name="_Toc427417712"/>
+      <w:bookmarkStart w:id="112" w:name="_Toc427417712"/>
       <w:r>
         <w:rPr>
           <w:rFonts w:asciiTheme="majorHAnsi" w:hAnsiTheme="majorHAnsi"/>
@@ -20220,17 +20502,9 @@
           <w:b/>
           <w:sz w:val="24"/>
         </w:rPr>
-        <w:t xml:space="preserve">Demo </w:t>
-      </w:r>
-      <w:r>
-        <w:rPr>
-          <w:rFonts w:asciiTheme="majorHAnsi" w:hAnsiTheme="majorHAnsi"/>
-          <w:b/>
-          <w:sz w:val="24"/>
-        </w:rPr>
-        <w:t>Join classroom and request to join</w:t>
-      </w:r>
-      <w:bookmarkEnd w:id="111"/>
+        <w:t>Demo Join classroom and request to join</w:t>
+      </w:r>
+      <w:bookmarkEnd w:id="112"/>
     </w:p>
     <w:p>
       <w:pPr>
@@ -20246,143 +20520,6 @@
             <wp:extent cx="5019675" cy="3470500"/>
             <wp:effectExtent l="0" t="0" r="0" b="0"/>
             <wp:docPr id="25626" name="Picture 25626"/>
-            <wp:cNvGraphicFramePr>
-              <a:graphicFrameLocks xmlns:a="http://schemas.openxmlformats.org/drawingml/2006/main" noChangeAspect="1"/>
-            </wp:cNvGraphicFramePr>
-            <a:graphic xmlns:a="http://schemas.openxmlformats.org/drawingml/2006/main">
-              <a:graphicData uri="http://schemas.openxmlformats.org/drawingml/2006/picture">
-                <pic:pic xmlns:pic="http://schemas.openxmlformats.org/drawingml/2006/picture">
-                  <pic:nvPicPr>
-                    <pic:cNvPr id="0" name=""/>
-                    <pic:cNvPicPr/>
-                  </pic:nvPicPr>
-                  <pic:blipFill>
-                    <a:blip r:embed="rId31"/>
-                    <a:stretch>
-                      <a:fillRect/>
-                    </a:stretch>
-                  </pic:blipFill>
-                  <pic:spPr>
-                    <a:xfrm>
-                      <a:off x="0" y="0"/>
-                      <a:ext cx="5015615" cy="3467693"/>
-                    </a:xfrm>
-                    <a:prstGeom prst="rect">
-                      <a:avLst/>
-                    </a:prstGeom>
-                  </pic:spPr>
-                </pic:pic>
-              </a:graphicData>
-            </a:graphic>
-          </wp:inline>
-        </w:drawing>
-      </w:r>
-    </w:p>
-    <w:p>
-      <w:pPr>
-        <w:jc w:val="center"/>
-      </w:pPr>
-    </w:p>
-    <w:p>
-      <w:pPr>
-        <w:ind w:firstLine="720"/>
-        <w:jc w:val="center"/>
-        <w:rPr>
-          <w:rFonts w:asciiTheme="majorHAnsi" w:hAnsiTheme="majorHAnsi"/>
-          <w:b/>
-          <w:sz w:val="24"/>
-        </w:rPr>
-      </w:pPr>
-      <w:bookmarkStart w:id="112" w:name="_Toc427417713"/>
-      <w:r>
-        <w:rPr>
-          <w:rFonts w:asciiTheme="majorHAnsi" w:hAnsiTheme="majorHAnsi"/>
-          <w:b/>
-          <w:sz w:val="24"/>
-        </w:rPr>
-        <w:t xml:space="preserve">Figure </w:t>
-      </w:r>
-      <w:r>
-        <w:rPr>
-          <w:rFonts w:asciiTheme="majorHAnsi" w:hAnsiTheme="majorHAnsi"/>
-          <w:b/>
-          <w:sz w:val="24"/>
-        </w:rPr>
-        <w:fldChar w:fldCharType="begin"/>
-      </w:r>
-      <w:r>
-        <w:rPr>
-          <w:rFonts w:asciiTheme="majorHAnsi" w:hAnsiTheme="majorHAnsi"/>
-          <w:b/>
-          <w:sz w:val="24"/>
-        </w:rPr>
-        <w:instrText xml:space="preserve"> SEQ Figure \* ARABIC </w:instrText>
-      </w:r>
-      <w:r>
-        <w:rPr>
-          <w:rFonts w:asciiTheme="majorHAnsi" w:hAnsiTheme="majorHAnsi"/>
-          <w:b/>
-          <w:sz w:val="24"/>
-        </w:rPr>
-        <w:fldChar w:fldCharType="separate"/>
-      </w:r>
-      <w:r>
-        <w:rPr>
-          <w:rFonts w:asciiTheme="majorHAnsi" w:hAnsiTheme="majorHAnsi"/>
-          <w:b/>
-          <w:noProof/>
-          <w:sz w:val="24"/>
-        </w:rPr>
-        <w:t>19</w:t>
-      </w:r>
-      <w:r>
-        <w:rPr>
-          <w:rFonts w:asciiTheme="majorHAnsi" w:hAnsiTheme="majorHAnsi"/>
-          <w:b/>
-          <w:sz w:val="24"/>
-        </w:rPr>
-        <w:fldChar w:fldCharType="end"/>
-      </w:r>
-      <w:r>
-        <w:rPr>
-          <w:rFonts w:asciiTheme="majorHAnsi" w:hAnsiTheme="majorHAnsi"/>
-          <w:b/>
-          <w:sz w:val="24"/>
-        </w:rPr>
-        <w:t xml:space="preserve">: </w:t>
-      </w:r>
-      <w:r>
-        <w:rPr>
-          <w:rFonts w:asciiTheme="majorHAnsi" w:hAnsiTheme="majorHAnsi"/>
-          <w:b/>
-          <w:sz w:val="24"/>
-        </w:rPr>
-        <w:t xml:space="preserve">Demo Create </w:t>
-      </w:r>
-      <w:r>
-        <w:rPr>
-          <w:rFonts w:asciiTheme="majorHAnsi" w:hAnsiTheme="majorHAnsi"/>
-          <w:b/>
-          <w:sz w:val="24"/>
-        </w:rPr>
-        <w:t>question</w:t>
-      </w:r>
-      <w:bookmarkEnd w:id="112"/>
-    </w:p>
-    <w:p/>
-    <w:p>
-      <w:pPr>
-        <w:jc w:val="center"/>
-      </w:pPr>
-      <w:r>
-        <w:rPr>
-          <w:noProof/>
-        </w:rPr>
-        <w:drawing>
-          <wp:inline distT="0" distB="0" distL="0" distR="0" wp14:anchorId="34DF390A" wp14:editId="729C076D">
-            <wp:extent cx="5000625" cy="3276271"/>
-            <wp:effectExtent l="0" t="0" r="0" b="635"/>
-            <wp:docPr id="25627" name="Picture 25627"/>
             <wp:cNvGraphicFramePr>
               <a:graphicFrameLocks xmlns:a="http://schemas.openxmlformats.org/drawingml/2006/main" noChangeAspect="1"/>
             </wp:cNvGraphicFramePr>
@@ -20402,6 +20539,135 @@
                   <pic:spPr>
                     <a:xfrm>
                       <a:off x="0" y="0"/>
+                      <a:ext cx="5015615" cy="3467693"/>
+                    </a:xfrm>
+                    <a:prstGeom prst="rect">
+                      <a:avLst/>
+                    </a:prstGeom>
+                  </pic:spPr>
+                </pic:pic>
+              </a:graphicData>
+            </a:graphic>
+          </wp:inline>
+        </w:drawing>
+      </w:r>
+    </w:p>
+    <w:p>
+      <w:pPr>
+        <w:jc w:val="center"/>
+      </w:pPr>
+    </w:p>
+    <w:p>
+      <w:pPr>
+        <w:ind w:firstLine="720"/>
+        <w:jc w:val="center"/>
+        <w:rPr>
+          <w:rFonts w:asciiTheme="majorHAnsi" w:hAnsiTheme="majorHAnsi"/>
+          <w:b/>
+          <w:sz w:val="24"/>
+        </w:rPr>
+      </w:pPr>
+      <w:bookmarkStart w:id="113" w:name="_Toc427417713"/>
+      <w:r>
+        <w:rPr>
+          <w:rFonts w:asciiTheme="majorHAnsi" w:hAnsiTheme="majorHAnsi"/>
+          <w:b/>
+          <w:sz w:val="24"/>
+        </w:rPr>
+        <w:t xml:space="preserve">Figure </w:t>
+      </w:r>
+      <w:r>
+        <w:rPr>
+          <w:rFonts w:asciiTheme="majorHAnsi" w:hAnsiTheme="majorHAnsi"/>
+          <w:b/>
+          <w:sz w:val="24"/>
+        </w:rPr>
+        <w:fldChar w:fldCharType="begin"/>
+      </w:r>
+      <w:r>
+        <w:rPr>
+          <w:rFonts w:asciiTheme="majorHAnsi" w:hAnsiTheme="majorHAnsi"/>
+          <w:b/>
+          <w:sz w:val="24"/>
+        </w:rPr>
+        <w:instrText xml:space="preserve"> SEQ Figure \* ARABIC </w:instrText>
+      </w:r>
+      <w:r>
+        <w:rPr>
+          <w:rFonts w:asciiTheme="majorHAnsi" w:hAnsiTheme="majorHAnsi"/>
+          <w:b/>
+          <w:sz w:val="24"/>
+        </w:rPr>
+        <w:fldChar w:fldCharType="separate"/>
+      </w:r>
+      <w:r>
+        <w:rPr>
+          <w:rFonts w:asciiTheme="majorHAnsi" w:hAnsiTheme="majorHAnsi"/>
+          <w:b/>
+          <w:noProof/>
+          <w:sz w:val="24"/>
+        </w:rPr>
+        <w:t>19</w:t>
+      </w:r>
+      <w:r>
+        <w:rPr>
+          <w:rFonts w:asciiTheme="majorHAnsi" w:hAnsiTheme="majorHAnsi"/>
+          <w:b/>
+          <w:sz w:val="24"/>
+        </w:rPr>
+        <w:fldChar w:fldCharType="end"/>
+      </w:r>
+      <w:r>
+        <w:rPr>
+          <w:rFonts w:asciiTheme="majorHAnsi" w:hAnsiTheme="majorHAnsi"/>
+          <w:b/>
+          <w:sz w:val="24"/>
+        </w:rPr>
+        <w:t xml:space="preserve">: </w:t>
+      </w:r>
+      <w:r>
+        <w:rPr>
+          <w:rFonts w:asciiTheme="majorHAnsi" w:hAnsiTheme="majorHAnsi"/>
+          <w:b/>
+          <w:sz w:val="24"/>
+        </w:rPr>
+        <w:t>Demo Create question</w:t>
+      </w:r>
+      <w:bookmarkEnd w:id="113"/>
+    </w:p>
+    <w:p/>
+    <w:p>
+      <w:pPr>
+        <w:jc w:val="center"/>
+      </w:pPr>
+      <w:r>
+        <w:rPr>
+          <w:noProof/>
+        </w:rPr>
+        <w:drawing>
+          <wp:inline distT="0" distB="0" distL="0" distR="0" wp14:anchorId="34DF390A" wp14:editId="729C076D">
+            <wp:extent cx="5000625" cy="3276271"/>
+            <wp:effectExtent l="0" t="0" r="0" b="635"/>
+            <wp:docPr id="25627" name="Picture 25627"/>
+            <wp:cNvGraphicFramePr>
+              <a:graphicFrameLocks xmlns:a="http://schemas.openxmlformats.org/drawingml/2006/main" noChangeAspect="1"/>
+            </wp:cNvGraphicFramePr>
+            <a:graphic xmlns:a="http://schemas.openxmlformats.org/drawingml/2006/main">
+              <a:graphicData uri="http://schemas.openxmlformats.org/drawingml/2006/picture">
+                <pic:pic xmlns:pic="http://schemas.openxmlformats.org/drawingml/2006/picture">
+                  <pic:nvPicPr>
+                    <pic:cNvPr id="0" name=""/>
+                    <pic:cNvPicPr/>
+                  </pic:nvPicPr>
+                  <pic:blipFill>
+                    <a:blip r:embed="rId33"/>
+                    <a:stretch>
+                      <a:fillRect/>
+                    </a:stretch>
+                  </pic:blipFill>
+                  <pic:spPr>
+                    <a:xfrm>
+                      <a:off x="0" y="0"/>
                       <a:ext cx="4997036" cy="3273920"/>
                     </a:xfrm>
                     <a:prstGeom prst="rect">
@@ -20425,7 +20691,7 @@
           <w:sz w:val="24"/>
         </w:rPr>
       </w:pPr>
-      <w:bookmarkStart w:id="113" w:name="_Toc427417714"/>
+      <w:bookmarkStart w:id="114" w:name="_Toc427417714"/>
       <w:r>
         <w:rPr>
           <w:rFonts w:asciiTheme="majorHAnsi" w:hAnsiTheme="majorHAnsi"/>
@@ -20489,17 +20755,9 @@
           <w:b/>
           <w:sz w:val="24"/>
         </w:rPr>
-        <w:t xml:space="preserve">Demo </w:t>
-      </w:r>
-      <w:r>
-        <w:rPr>
-          <w:rFonts w:asciiTheme="majorHAnsi" w:hAnsiTheme="majorHAnsi"/>
-          <w:b/>
-          <w:sz w:val="24"/>
-        </w:rPr>
-        <w:t>answer, accept an answer and require answers</w:t>
-      </w:r>
-      <w:bookmarkEnd w:id="113"/>
+        <w:t>Demo answer, accept an answer and require answers</w:t>
+      </w:r>
+      <w:bookmarkEnd w:id="114"/>
     </w:p>
     <w:p>
       <w:pPr>
@@ -20526,149 +20784,6 @@
             <wp:extent cx="5015615" cy="3346625"/>
             <wp:effectExtent l="0" t="0" r="0" b="6350"/>
             <wp:docPr id="25628" name="Picture 25628"/>
-            <wp:cNvGraphicFramePr>
-              <a:graphicFrameLocks xmlns:a="http://schemas.openxmlformats.org/drawingml/2006/main" noChangeAspect="1"/>
-            </wp:cNvGraphicFramePr>
-            <a:graphic xmlns:a="http://schemas.openxmlformats.org/drawingml/2006/main">
-              <a:graphicData uri="http://schemas.openxmlformats.org/drawingml/2006/picture">
-                <pic:pic xmlns:pic="http://schemas.openxmlformats.org/drawingml/2006/picture">
-                  <pic:nvPicPr>
-                    <pic:cNvPr id="0" name=""/>
-                    <pic:cNvPicPr/>
-                  </pic:nvPicPr>
-                  <pic:blipFill>
-                    <a:blip r:embed="rId33">
-                      <a:extLst>
-                        <a:ext uri="{28A0092B-C50C-407E-A947-70E740481C1C}">
-                          <a14:useLocalDpi xmlns:a14="http://schemas.microsoft.com/office/drawing/2010/main" val="0"/>
-                        </a:ext>
-                      </a:extLst>
-                    </a:blip>
-                    <a:stretch>
-                      <a:fillRect/>
-                    </a:stretch>
-                  </pic:blipFill>
-                  <pic:spPr>
-                    <a:xfrm>
-                      <a:off x="0" y="0"/>
-                      <a:ext cx="5015615" cy="3346625"/>
-                    </a:xfrm>
-                    <a:prstGeom prst="rect">
-                      <a:avLst/>
-                    </a:prstGeom>
-                  </pic:spPr>
-                </pic:pic>
-              </a:graphicData>
-            </a:graphic>
-          </wp:inline>
-        </w:drawing>
-      </w:r>
-    </w:p>
-    <w:p>
-      <w:pPr>
-        <w:jc w:val="center"/>
-      </w:pPr>
-    </w:p>
-    <w:p>
-      <w:pPr>
-        <w:ind w:firstLine="720"/>
-        <w:jc w:val="center"/>
-        <w:rPr>
-          <w:rFonts w:asciiTheme="majorHAnsi" w:hAnsiTheme="majorHAnsi"/>
-          <w:b/>
-          <w:sz w:val="24"/>
-        </w:rPr>
-      </w:pPr>
-      <w:bookmarkStart w:id="114" w:name="_Toc427417715"/>
-      <w:r>
-        <w:rPr>
-          <w:rFonts w:asciiTheme="majorHAnsi" w:hAnsiTheme="majorHAnsi"/>
-          <w:b/>
-          <w:sz w:val="24"/>
-        </w:rPr>
-        <w:t xml:space="preserve">Figure </w:t>
-      </w:r>
-      <w:r>
-        <w:rPr>
-          <w:rFonts w:asciiTheme="majorHAnsi" w:hAnsiTheme="majorHAnsi"/>
-          <w:b/>
-          <w:sz w:val="24"/>
-        </w:rPr>
-        <w:fldChar w:fldCharType="begin"/>
-      </w:r>
-      <w:r>
-        <w:rPr>
-          <w:rFonts w:asciiTheme="majorHAnsi" w:hAnsiTheme="majorHAnsi"/>
-          <w:b/>
-          <w:sz w:val="24"/>
-        </w:rPr>
-        <w:instrText xml:space="preserve"> SEQ Figure \* ARABIC </w:instrText>
-      </w:r>
-      <w:r>
-        <w:rPr>
-          <w:rFonts w:asciiTheme="majorHAnsi" w:hAnsiTheme="majorHAnsi"/>
-          <w:b/>
-          <w:sz w:val="24"/>
-        </w:rPr>
-        <w:fldChar w:fldCharType="separate"/>
-      </w:r>
-      <w:r>
-        <w:rPr>
-          <w:rFonts w:asciiTheme="majorHAnsi" w:hAnsiTheme="majorHAnsi"/>
-          <w:b/>
-          <w:noProof/>
-          <w:sz w:val="24"/>
-        </w:rPr>
-        <w:t>21</w:t>
-      </w:r>
-      <w:r>
-        <w:rPr>
-          <w:rFonts w:asciiTheme="majorHAnsi" w:hAnsiTheme="majorHAnsi"/>
-          <w:b/>
-          <w:sz w:val="24"/>
-        </w:rPr>
-        <w:fldChar w:fldCharType="end"/>
-      </w:r>
-      <w:r>
-        <w:rPr>
-          <w:rFonts w:asciiTheme="majorHAnsi" w:hAnsiTheme="majorHAnsi"/>
-          <w:b/>
-          <w:sz w:val="24"/>
-        </w:rPr>
-        <w:t xml:space="preserve">: </w:t>
-      </w:r>
-      <w:r>
-        <w:rPr>
-          <w:rFonts w:asciiTheme="majorHAnsi" w:hAnsiTheme="majorHAnsi"/>
-          <w:b/>
-          <w:sz w:val="24"/>
-        </w:rPr>
-        <w:t xml:space="preserve">Demo </w:t>
-      </w:r>
-      <w:r>
-        <w:rPr>
-          <w:rFonts w:asciiTheme="majorHAnsi" w:hAnsiTheme="majorHAnsi"/>
-          <w:b/>
-          <w:sz w:val="24"/>
-        </w:rPr>
-        <w:t>Invite teacher</w:t>
-      </w:r>
-      <w:bookmarkEnd w:id="114"/>
-    </w:p>
-    <w:p/>
-    <w:p>
-      <w:pPr>
-        <w:jc w:val="center"/>
-      </w:pPr>
-      <w:r>
-        <w:rPr>
-          <w:noProof/>
-        </w:rPr>
-        <w:drawing>
-          <wp:inline distT="0" distB="0" distL="0" distR="0" wp14:anchorId="4A921873" wp14:editId="61C0DDB9">
-            <wp:extent cx="4997036" cy="2062833"/>
-            <wp:effectExtent l="0" t="0" r="0" b="0"/>
-            <wp:docPr id="25629" name="Picture 25629"/>
             <wp:cNvGraphicFramePr>
               <a:graphicFrameLocks xmlns:a="http://schemas.openxmlformats.org/drawingml/2006/main" noChangeAspect="1"/>
             </wp:cNvGraphicFramePr>
@@ -20694,6 +20809,141 @@
                   <pic:spPr>
                     <a:xfrm>
                       <a:off x="0" y="0"/>
+                      <a:ext cx="5015615" cy="3346625"/>
+                    </a:xfrm>
+                    <a:prstGeom prst="rect">
+                      <a:avLst/>
+                    </a:prstGeom>
+                  </pic:spPr>
+                </pic:pic>
+              </a:graphicData>
+            </a:graphic>
+          </wp:inline>
+        </w:drawing>
+      </w:r>
+    </w:p>
+    <w:p>
+      <w:pPr>
+        <w:jc w:val="center"/>
+      </w:pPr>
+    </w:p>
+    <w:p>
+      <w:pPr>
+        <w:ind w:firstLine="720"/>
+        <w:jc w:val="center"/>
+        <w:rPr>
+          <w:rFonts w:asciiTheme="majorHAnsi" w:hAnsiTheme="majorHAnsi"/>
+          <w:b/>
+          <w:sz w:val="24"/>
+        </w:rPr>
+      </w:pPr>
+      <w:bookmarkStart w:id="115" w:name="_Toc427417715"/>
+      <w:r>
+        <w:rPr>
+          <w:rFonts w:asciiTheme="majorHAnsi" w:hAnsiTheme="majorHAnsi"/>
+          <w:b/>
+          <w:sz w:val="24"/>
+        </w:rPr>
+        <w:t xml:space="preserve">Figure </w:t>
+      </w:r>
+      <w:r>
+        <w:rPr>
+          <w:rFonts w:asciiTheme="majorHAnsi" w:hAnsiTheme="majorHAnsi"/>
+          <w:b/>
+          <w:sz w:val="24"/>
+        </w:rPr>
+        <w:fldChar w:fldCharType="begin"/>
+      </w:r>
+      <w:r>
+        <w:rPr>
+          <w:rFonts w:asciiTheme="majorHAnsi" w:hAnsiTheme="majorHAnsi"/>
+          <w:b/>
+          <w:sz w:val="24"/>
+        </w:rPr>
+        <w:instrText xml:space="preserve"> SEQ Figure \* ARABIC </w:instrText>
+      </w:r>
+      <w:r>
+        <w:rPr>
+          <w:rFonts w:asciiTheme="majorHAnsi" w:hAnsiTheme="majorHAnsi"/>
+          <w:b/>
+          <w:sz w:val="24"/>
+        </w:rPr>
+        <w:fldChar w:fldCharType="separate"/>
+      </w:r>
+      <w:r>
+        <w:rPr>
+          <w:rFonts w:asciiTheme="majorHAnsi" w:hAnsiTheme="majorHAnsi"/>
+          <w:b/>
+          <w:noProof/>
+          <w:sz w:val="24"/>
+        </w:rPr>
+        <w:t>21</w:t>
+      </w:r>
+      <w:r>
+        <w:rPr>
+          <w:rFonts w:asciiTheme="majorHAnsi" w:hAnsiTheme="majorHAnsi"/>
+          <w:b/>
+          <w:sz w:val="24"/>
+        </w:rPr>
+        <w:fldChar w:fldCharType="end"/>
+      </w:r>
+      <w:r>
+        <w:rPr>
+          <w:rFonts w:asciiTheme="majorHAnsi" w:hAnsiTheme="majorHAnsi"/>
+          <w:b/>
+          <w:sz w:val="24"/>
+        </w:rPr>
+        <w:t xml:space="preserve">: </w:t>
+      </w:r>
+      <w:r>
+        <w:rPr>
+          <w:rFonts w:asciiTheme="majorHAnsi" w:hAnsiTheme="majorHAnsi"/>
+          <w:b/>
+          <w:sz w:val="24"/>
+        </w:rPr>
+        <w:t>Demo Invite teacher</w:t>
+      </w:r>
+      <w:bookmarkEnd w:id="115"/>
+    </w:p>
+    <w:p/>
+    <w:p>
+      <w:pPr>
+        <w:jc w:val="center"/>
+      </w:pPr>
+      <w:r>
+        <w:rPr>
+          <w:noProof/>
+        </w:rPr>
+        <w:drawing>
+          <wp:inline distT="0" distB="0" distL="0" distR="0" wp14:anchorId="4A921873" wp14:editId="61C0DDB9">
+            <wp:extent cx="4997036" cy="2062833"/>
+            <wp:effectExtent l="0" t="0" r="0" b="0"/>
+            <wp:docPr id="25629" name="Picture 25629"/>
+            <wp:cNvGraphicFramePr>
+              <a:graphicFrameLocks xmlns:a="http://schemas.openxmlformats.org/drawingml/2006/main" noChangeAspect="1"/>
+            </wp:cNvGraphicFramePr>
+            <a:graphic xmlns:a="http://schemas.openxmlformats.org/drawingml/2006/main">
+              <a:graphicData uri="http://schemas.openxmlformats.org/drawingml/2006/picture">
+                <pic:pic xmlns:pic="http://schemas.openxmlformats.org/drawingml/2006/picture">
+                  <pic:nvPicPr>
+                    <pic:cNvPr id="0" name=""/>
+                    <pic:cNvPicPr/>
+                  </pic:nvPicPr>
+                  <pic:blipFill>
+                    <a:blip r:embed="rId35">
+                      <a:extLst>
+                        <a:ext uri="{28A0092B-C50C-407E-A947-70E740481C1C}">
+                          <a14:useLocalDpi xmlns:a14="http://schemas.microsoft.com/office/drawing/2010/main" val="0"/>
+                        </a:ext>
+                      </a:extLst>
+                    </a:blip>
+                    <a:stretch>
+                      <a:fillRect/>
+                    </a:stretch>
+                  </pic:blipFill>
+                  <pic:spPr>
+                    <a:xfrm>
+                      <a:off x="0" y="0"/>
                       <a:ext cx="4997036" cy="2062833"/>
                     </a:xfrm>
                     <a:prstGeom prst="rect">
@@ -20717,7 +20967,7 @@
           <w:sz w:val="24"/>
         </w:rPr>
       </w:pPr>
-      <w:bookmarkStart w:id="115" w:name="_Toc427417716"/>
+      <w:bookmarkStart w:id="116" w:name="_Toc427417716"/>
       <w:r>
         <w:rPr>
           <w:rFonts w:asciiTheme="majorHAnsi" w:hAnsiTheme="majorHAnsi"/>
@@ -20781,17 +21031,9 @@
           <w:b/>
           <w:sz w:val="24"/>
         </w:rPr>
-        <w:t xml:space="preserve">Demo </w:t>
-      </w:r>
-      <w:r>
-        <w:rPr>
-          <w:rFonts w:asciiTheme="majorHAnsi" w:hAnsiTheme="majorHAnsi"/>
-          <w:b/>
-          <w:sz w:val="24"/>
-        </w:rPr>
-        <w:t>Upload material and add material to folder</w:t>
-      </w:r>
-      <w:bookmarkEnd w:id="115"/>
+        <w:t>Demo Upload material and add material to folder</w:t>
+      </w:r>
+      <w:bookmarkEnd w:id="116"/>
     </w:p>
     <w:p>
       <w:pPr>
@@ -20820,7 +21062,7 @@
                     </pic:cNvPicPr>
                   </pic:nvPicPr>
                   <pic:blipFill>
-                    <a:blip r:embed="rId35">
+                    <a:blip r:embed="rId36">
                       <a:extLst>
                         <a:ext uri="{28A0092B-C50C-407E-A947-70E740481C1C}">
                           <a14:useLocalDpi xmlns:a14="http://schemas.microsoft.com/office/drawing/2010/main" val="0"/>
@@ -20862,7 +21104,7 @@
           <w:sz w:val="24"/>
         </w:rPr>
       </w:pPr>
-      <w:bookmarkStart w:id="116" w:name="_Toc427417717"/>
+      <w:bookmarkStart w:id="117" w:name="_Toc427417717"/>
       <w:r>
         <w:rPr>
           <w:rFonts w:asciiTheme="majorHAnsi" w:hAnsiTheme="majorHAnsi"/>
@@ -20928,7 +21170,7 @@
         </w:rPr>
         <w:t>Demo Merge question and answer multi questions</w:t>
       </w:r>
-      <w:bookmarkEnd w:id="116"/>
+      <w:bookmarkEnd w:id="117"/>
     </w:p>
     <w:p>
       <w:pPr>
@@ -21491,7 +21733,7 @@
                                     <w:noProof/>
                                     <w:color w:val="FFFFFF" w:themeColor="background1"/>
                                   </w:rPr>
-                                  <w:t>39</w:t>
+                                  <w:t>38</w:t>
                                 </w:r>
                                 <w:r>
                                   <w:rPr>
@@ -21647,7 +21889,7 @@
                               <w:noProof/>
                               <w:color w:val="FFFFFF" w:themeColor="background1"/>
                             </w:rPr>
-                            <w:t>39</w:t>
+                            <w:t>38</w:t>
                           </w:r>
                           <w:r>
                             <w:rPr>
@@ -26413,6 +26655,36 @@
   </w:num>
   <w:num w:numId="48">
     <w:abstractNumId w:val="29"/>
+  </w:num>
+  <w:num w:numId="49">
+    <w:abstractNumId w:val="7"/>
+    <w:lvlOverride w:ilvl="0">
+      <w:startOverride w:val="1"/>
+    </w:lvlOverride>
+    <w:lvlOverride w:ilvl="1">
+      <w:startOverride w:val="1"/>
+    </w:lvlOverride>
+    <w:lvlOverride w:ilvl="2">
+      <w:startOverride w:val="1"/>
+    </w:lvlOverride>
+    <w:lvlOverride w:ilvl="3">
+      <w:startOverride w:val="1"/>
+    </w:lvlOverride>
+    <w:lvlOverride w:ilvl="4">
+      <w:startOverride w:val="1"/>
+    </w:lvlOverride>
+    <w:lvlOverride w:ilvl="5">
+      <w:startOverride w:val="1"/>
+    </w:lvlOverride>
+    <w:lvlOverride w:ilvl="6">
+      <w:startOverride w:val="1"/>
+    </w:lvlOverride>
+    <w:lvlOverride w:ilvl="7">
+      <w:startOverride w:val="1"/>
+    </w:lvlOverride>
+    <w:lvlOverride w:ilvl="8">
+      <w:startOverride w:val="1"/>
+    </w:lvlOverride>
   </w:num>
   <w:numIdMacAtCleanup w:val="42"/>
 </w:numbering>
@@ -29750,7 +30022,7 @@
 </file>
 
 <file path=customXml/itemProps1.xml><?xml version="1.0" encoding="utf-8"?>
-<ds:datastoreItem xmlns:ds="http://schemas.openxmlformats.org/officeDocument/2006/customXml" ds:itemID="{61969B28-EBA0-44AA-B1EA-FE492679E8EC}">
+<ds:datastoreItem xmlns:ds="http://schemas.openxmlformats.org/officeDocument/2006/customXml" ds:itemID="{B40A361E-5A36-46A3-8180-C4321B644F37}">
   <ds:schemaRefs>
     <ds:schemaRef ds:uri="http://schemas.openxmlformats.org/officeDocument/2006/bibliography"/>
   </ds:schemaRefs>

</xml_diff>

<commit_message>
update table content, list figures
</commit_message>
<xml_diff>
--- a/Report team 11- SUMMARY.docx
+++ b/Report team 11- SUMMARY.docx
@@ -3475,7 +3475,7 @@
         <w:br w:type="page"/>
       </w:r>
     </w:p>
-    <w:bookmarkStart w:id="0" w:name="_Toc427417635" w:displacedByCustomXml="next"/>
+    <w:bookmarkStart w:id="0" w:name="_Toc427441159" w:displacedByCustomXml="next"/>
     <w:sdt>
       <w:sdtPr>
         <w:rPr>
@@ -3555,7 +3555,7 @@
             </w:rPr>
             <w:fldChar w:fldCharType="separate"/>
           </w:r>
-          <w:hyperlink w:anchor="_Toc427417635" w:history="1">
+          <w:hyperlink w:anchor="_Toc427441159" w:history="1">
             <w:r>
               <w:rPr>
                 <w:rStyle w:val="Hyperlink"/>
@@ -3583,7 +3583,7 @@
                 <w:noProof/>
                 <w:webHidden/>
               </w:rPr>
-              <w:instrText xml:space="preserve"> PAGEREF _Toc427417635 \h </w:instrText>
+              <w:instrText xml:space="preserve"> PAGEREF _Toc427441159 \h </w:instrText>
             </w:r>
             <w:r>
               <w:rPr>
@@ -3625,7 +3625,7 @@
               <w:noProof/>
             </w:rPr>
           </w:pPr>
-          <w:hyperlink w:anchor="_Toc427417636" w:history="1">
+          <w:hyperlink w:anchor="_Toc427441160" w:history="1">
             <w:r>
               <w:rPr>
                 <w:rStyle w:val="Hyperlink"/>
@@ -3653,7 +3653,7 @@
                 <w:noProof/>
                 <w:webHidden/>
               </w:rPr>
-              <w:instrText xml:space="preserve"> PAGEREF _Toc427417636 \h </w:instrText>
+              <w:instrText xml:space="preserve"> PAGEREF _Toc427441160 \h </w:instrText>
             </w:r>
             <w:r>
               <w:rPr>
@@ -3695,7 +3695,7 @@
               <w:noProof/>
             </w:rPr>
           </w:pPr>
-          <w:hyperlink w:anchor="_Toc427417637" w:history="1">
+          <w:hyperlink w:anchor="_Toc427441161" w:history="1">
             <w:r>
               <w:rPr>
                 <w:rStyle w:val="Hyperlink"/>
@@ -3723,7 +3723,7 @@
                 <w:noProof/>
                 <w:webHidden/>
               </w:rPr>
-              <w:instrText xml:space="preserve"> PAGEREF _Toc427417637 \h </w:instrText>
+              <w:instrText xml:space="preserve"> PAGEREF _Toc427441161 \h </w:instrText>
             </w:r>
             <w:r>
               <w:rPr>
@@ -3765,7 +3765,7 @@
               <w:noProof/>
             </w:rPr>
           </w:pPr>
-          <w:hyperlink w:anchor="_Toc427417638" w:history="1">
+          <w:hyperlink w:anchor="_Toc427441162" w:history="1">
             <w:r>
               <w:rPr>
                 <w:rStyle w:val="Hyperlink"/>
@@ -3793,7 +3793,7 @@
                 <w:noProof/>
                 <w:webHidden/>
               </w:rPr>
-              <w:instrText xml:space="preserve"> PAGEREF _Toc427417638 \h </w:instrText>
+              <w:instrText xml:space="preserve"> PAGEREF _Toc427441162 \h </w:instrText>
             </w:r>
             <w:r>
               <w:rPr>
@@ -3836,7 +3836,7 @@
               <w:noProof/>
             </w:rPr>
           </w:pPr>
-          <w:hyperlink w:anchor="_Toc427417639" w:history="1">
+          <w:hyperlink w:anchor="_Toc427441163" w:history="1">
             <w:r>
               <w:rPr>
                 <w:rStyle w:val="Hyperlink"/>
@@ -3879,7 +3879,7 @@
                 <w:noProof/>
                 <w:webHidden/>
               </w:rPr>
-              <w:instrText xml:space="preserve"> PAGEREF _Toc427417639 \h </w:instrText>
+              <w:instrText xml:space="preserve"> PAGEREF _Toc427441163 \h </w:instrText>
             </w:r>
             <w:r>
               <w:rPr>
@@ -3922,7 +3922,7 @@
               <w:noProof/>
             </w:rPr>
           </w:pPr>
-          <w:hyperlink w:anchor="_Toc427417640" w:history="1">
+          <w:hyperlink w:anchor="_Toc427441164" w:history="1">
             <w:r>
               <w:rPr>
                 <w:rStyle w:val="Hyperlink"/>
@@ -3965,7 +3965,7 @@
                 <w:noProof/>
                 <w:webHidden/>
               </w:rPr>
-              <w:instrText xml:space="preserve"> PAGEREF _Toc427417640 \h </w:instrText>
+              <w:instrText xml:space="preserve"> PAGEREF _Toc427441164 \h </w:instrText>
             </w:r>
             <w:r>
               <w:rPr>
@@ -4008,7 +4008,7 @@
               <w:noProof/>
             </w:rPr>
           </w:pPr>
-          <w:hyperlink w:anchor="_Toc427417642" w:history="1">
+          <w:hyperlink w:anchor="_Toc427441166" w:history="1">
             <w:r>
               <w:rPr>
                 <w:rStyle w:val="Hyperlink"/>
@@ -4051,7 +4051,7 @@
                 <w:noProof/>
                 <w:webHidden/>
               </w:rPr>
-              <w:instrText xml:space="preserve"> PAGEREF _Toc427417642 \h </w:instrText>
+              <w:instrText xml:space="preserve"> PAGEREF _Toc427441166 \h </w:instrText>
             </w:r>
             <w:r>
               <w:rPr>
@@ -4094,7 +4094,7 @@
               <w:noProof/>
             </w:rPr>
           </w:pPr>
-          <w:hyperlink w:anchor="_Toc427417643" w:history="1">
+          <w:hyperlink w:anchor="_Toc427441167" w:history="1">
             <w:r>
               <w:rPr>
                 <w:rStyle w:val="Hyperlink"/>
@@ -4137,7 +4137,7 @@
                 <w:noProof/>
                 <w:webHidden/>
               </w:rPr>
-              <w:instrText xml:space="preserve"> PAGEREF _Toc427417643 \h </w:instrText>
+              <w:instrText xml:space="preserve"> PAGEREF _Toc427441167 \h </w:instrText>
             </w:r>
             <w:r>
               <w:rPr>
@@ -4180,7 +4180,7 @@
               <w:noProof/>
             </w:rPr>
           </w:pPr>
-          <w:hyperlink w:anchor="_Toc427417644" w:history="1">
+          <w:hyperlink w:anchor="_Toc427441168" w:history="1">
             <w:r>
               <w:rPr>
                 <w:rStyle w:val="Hyperlink"/>
@@ -4223,7 +4223,7 @@
                 <w:noProof/>
                 <w:webHidden/>
               </w:rPr>
-              <w:instrText xml:space="preserve"> PAGEREF _Toc427417644 \h </w:instrText>
+              <w:instrText xml:space="preserve"> PAGEREF _Toc427441168 \h </w:instrText>
             </w:r>
             <w:r>
               <w:rPr>
@@ -4266,7 +4266,7 @@
               <w:noProof/>
             </w:rPr>
           </w:pPr>
-          <w:hyperlink w:anchor="_Toc427417645" w:history="1">
+          <w:hyperlink w:anchor="_Toc427441169" w:history="1">
             <w:r>
               <w:rPr>
                 <w:rStyle w:val="Hyperlink"/>
@@ -4309,7 +4309,7 @@
                 <w:noProof/>
                 <w:webHidden/>
               </w:rPr>
-              <w:instrText xml:space="preserve"> PAGEREF _Toc427417645 \h </w:instrText>
+              <w:instrText xml:space="preserve"> PAGEREF _Toc427441169 \h </w:instrText>
             </w:r>
             <w:r>
               <w:rPr>
@@ -4352,7 +4352,7 @@
               <w:noProof/>
             </w:rPr>
           </w:pPr>
-          <w:hyperlink w:anchor="_Toc427417646" w:history="1">
+          <w:hyperlink w:anchor="_Toc427441170" w:history="1">
             <w:r>
               <w:rPr>
                 <w:rStyle w:val="Hyperlink"/>
@@ -4395,7 +4395,7 @@
                 <w:noProof/>
                 <w:webHidden/>
               </w:rPr>
-              <w:instrText xml:space="preserve"> PAGEREF _Toc427417646 \h </w:instrText>
+              <w:instrText xml:space="preserve"> PAGEREF _Toc427441170 \h </w:instrText>
             </w:r>
             <w:r>
               <w:rPr>
@@ -4438,7 +4438,7 @@
               <w:noProof/>
             </w:rPr>
           </w:pPr>
-          <w:hyperlink w:anchor="_Toc427417647" w:history="1">
+          <w:hyperlink w:anchor="_Toc427441171" w:history="1">
             <w:r>
               <w:rPr>
                 <w:rStyle w:val="Hyperlink"/>
@@ -4481,7 +4481,7 @@
                 <w:noProof/>
                 <w:webHidden/>
               </w:rPr>
-              <w:instrText xml:space="preserve"> PAGEREF _Toc427417647 \h </w:instrText>
+              <w:instrText xml:space="preserve"> PAGEREF _Toc427441171 \h </w:instrText>
             </w:r>
             <w:r>
               <w:rPr>
@@ -4524,7 +4524,7 @@
               <w:noProof/>
             </w:rPr>
           </w:pPr>
-          <w:hyperlink w:anchor="_Toc427417648" w:history="1">
+          <w:hyperlink w:anchor="_Toc427441172" w:history="1">
             <w:r>
               <w:rPr>
                 <w:rStyle w:val="Hyperlink"/>
@@ -4567,7 +4567,7 @@
                 <w:noProof/>
                 <w:webHidden/>
               </w:rPr>
-              <w:instrText xml:space="preserve"> PAGEREF _Toc427417648 \h </w:instrText>
+              <w:instrText xml:space="preserve"> PAGEREF _Toc427441172 \h </w:instrText>
             </w:r>
             <w:r>
               <w:rPr>
@@ -4610,7 +4610,7 @@
               <w:noProof/>
             </w:rPr>
           </w:pPr>
-          <w:hyperlink w:anchor="_Toc427417649" w:history="1">
+          <w:hyperlink w:anchor="_Toc427441173" w:history="1">
             <w:r>
               <w:rPr>
                 <w:rStyle w:val="Hyperlink"/>
@@ -4653,7 +4653,7 @@
                 <w:noProof/>
                 <w:webHidden/>
               </w:rPr>
-              <w:instrText xml:space="preserve"> PAGEREF _Toc427417649 \h </w:instrText>
+              <w:instrText xml:space="preserve"> PAGEREF _Toc427441173 \h </w:instrText>
             </w:r>
             <w:r>
               <w:rPr>
@@ -4696,7 +4696,7 @@
               <w:noProof/>
             </w:rPr>
           </w:pPr>
-          <w:hyperlink w:anchor="_Toc427417650" w:history="1">
+          <w:hyperlink w:anchor="_Toc427441174" w:history="1">
             <w:r>
               <w:rPr>
                 <w:rStyle w:val="Hyperlink"/>
@@ -4745,7 +4745,7 @@
                 <w:noProof/>
                 <w:webHidden/>
               </w:rPr>
-              <w:instrText xml:space="preserve"> PAGEREF _Toc427417650 \h </w:instrText>
+              <w:instrText xml:space="preserve"> PAGEREF _Toc427441174 \h </w:instrText>
             </w:r>
             <w:r>
               <w:rPr>
@@ -4788,7 +4788,7 @@
               <w:noProof/>
             </w:rPr>
           </w:pPr>
-          <w:hyperlink w:anchor="_Toc427417651" w:history="1">
+          <w:hyperlink w:anchor="_Toc427441175" w:history="1">
             <w:r>
               <w:rPr>
                 <w:rStyle w:val="Hyperlink"/>
@@ -4837,7 +4837,7 @@
                 <w:noProof/>
                 <w:webHidden/>
               </w:rPr>
-              <w:instrText xml:space="preserve"> PAGEREF _Toc427417651 \h </w:instrText>
+              <w:instrText xml:space="preserve"> PAGEREF _Toc427441175 \h </w:instrText>
             </w:r>
             <w:r>
               <w:rPr>
@@ -4880,7 +4880,7 @@
               <w:noProof/>
             </w:rPr>
           </w:pPr>
-          <w:hyperlink w:anchor="_Toc427417652" w:history="1">
+          <w:hyperlink w:anchor="_Toc427441176" w:history="1">
             <w:r>
               <w:rPr>
                 <w:rStyle w:val="Hyperlink"/>
@@ -4929,7 +4929,7 @@
                 <w:noProof/>
                 <w:webHidden/>
               </w:rPr>
-              <w:instrText xml:space="preserve"> PAGEREF _Toc427417652 \h </w:instrText>
+              <w:instrText xml:space="preserve"> PAGEREF _Toc427441176 \h </w:instrText>
             </w:r>
             <w:r>
               <w:rPr>
@@ -4972,7 +4972,7 @@
               <w:noProof/>
             </w:rPr>
           </w:pPr>
-          <w:hyperlink w:anchor="_Toc427417653" w:history="1">
+          <w:hyperlink w:anchor="_Toc427441177" w:history="1">
             <w:r>
               <w:rPr>
                 <w:rStyle w:val="Hyperlink"/>
@@ -5021,7 +5021,7 @@
                 <w:noProof/>
                 <w:webHidden/>
               </w:rPr>
-              <w:instrText xml:space="preserve"> PAGEREF _Toc427417653 \h </w:instrText>
+              <w:instrText xml:space="preserve"> PAGEREF _Toc427441177 \h </w:instrText>
             </w:r>
             <w:r>
               <w:rPr>
@@ -5064,7 +5064,7 @@
               <w:noProof/>
             </w:rPr>
           </w:pPr>
-          <w:hyperlink w:anchor="_Toc427417654" w:history="1">
+          <w:hyperlink w:anchor="_Toc427441178" w:history="1">
             <w:r>
               <w:rPr>
                 <w:rStyle w:val="Hyperlink"/>
@@ -5105,7 +5105,7 @@
                 <w:noProof/>
                 <w:webHidden/>
               </w:rPr>
-              <w:instrText xml:space="preserve"> PAGEREF _Toc427417654 \h </w:instrText>
+              <w:instrText xml:space="preserve"> PAGEREF _Toc427441178 \h </w:instrText>
             </w:r>
             <w:r>
               <w:rPr>
@@ -5148,7 +5148,7 @@
               <w:noProof/>
             </w:rPr>
           </w:pPr>
-          <w:hyperlink w:anchor="_Toc427417655" w:history="1">
+          <w:hyperlink w:anchor="_Toc427441179" w:history="1">
             <w:r>
               <w:rPr>
                 <w:rStyle w:val="Hyperlink"/>
@@ -5191,7 +5191,7 @@
                 <w:noProof/>
                 <w:webHidden/>
               </w:rPr>
-              <w:instrText xml:space="preserve"> PAGEREF _Toc427417655 \h </w:instrText>
+              <w:instrText xml:space="preserve"> PAGEREF _Toc427441179 \h </w:instrText>
             </w:r>
             <w:r>
               <w:rPr>
@@ -5234,7 +5234,7 @@
               <w:noProof/>
             </w:rPr>
           </w:pPr>
-          <w:hyperlink w:anchor="_Toc427417656" w:history="1">
+          <w:hyperlink w:anchor="_Toc427441180" w:history="1">
             <w:r>
               <w:rPr>
                 <w:rStyle w:val="Hyperlink"/>
@@ -5277,7 +5277,7 @@
                 <w:noProof/>
                 <w:webHidden/>
               </w:rPr>
-              <w:instrText xml:space="preserve"> PAGEREF _Toc427417656 \h </w:instrText>
+              <w:instrText xml:space="preserve"> PAGEREF _Toc427441180 \h </w:instrText>
             </w:r>
             <w:r>
               <w:rPr>
@@ -5320,7 +5320,7 @@
               <w:noProof/>
             </w:rPr>
           </w:pPr>
-          <w:hyperlink w:anchor="_Toc427417657" w:history="1">
+          <w:hyperlink w:anchor="_Toc427441181" w:history="1">
             <w:r>
               <w:rPr>
                 <w:rStyle w:val="Hyperlink"/>
@@ -5363,7 +5363,7 @@
                 <w:noProof/>
                 <w:webHidden/>
               </w:rPr>
-              <w:instrText xml:space="preserve"> PAGEREF _Toc427417657 \h </w:instrText>
+              <w:instrText xml:space="preserve"> PAGEREF _Toc427441181 \h </w:instrText>
             </w:r>
             <w:r>
               <w:rPr>
@@ -5406,7 +5406,7 @@
               <w:noProof/>
             </w:rPr>
           </w:pPr>
-          <w:hyperlink w:anchor="_Toc427417658" w:history="1">
+          <w:hyperlink w:anchor="_Toc427441182" w:history="1">
             <w:r>
               <w:rPr>
                 <w:rStyle w:val="Hyperlink"/>
@@ -5449,7 +5449,7 @@
                 <w:noProof/>
                 <w:webHidden/>
               </w:rPr>
-              <w:instrText xml:space="preserve"> PAGEREF _Toc427417658 \h </w:instrText>
+              <w:instrText xml:space="preserve"> PAGEREF _Toc427441182 \h </w:instrText>
             </w:r>
             <w:r>
               <w:rPr>
@@ -5492,7 +5492,7 @@
               <w:noProof/>
             </w:rPr>
           </w:pPr>
-          <w:hyperlink w:anchor="_Toc427417659" w:history="1">
+          <w:hyperlink w:anchor="_Toc427441183" w:history="1">
             <w:r>
               <w:rPr>
                 <w:rStyle w:val="Hyperlink"/>
@@ -5535,7 +5535,7 @@
                 <w:noProof/>
                 <w:webHidden/>
               </w:rPr>
-              <w:instrText xml:space="preserve"> PAGEREF _Toc427417659 \h </w:instrText>
+              <w:instrText xml:space="preserve"> PAGEREF _Toc427441183 \h </w:instrText>
             </w:r>
             <w:r>
               <w:rPr>
@@ -5578,7 +5578,7 @@
               <w:noProof/>
             </w:rPr>
           </w:pPr>
-          <w:hyperlink w:anchor="_Toc427417660" w:history="1">
+          <w:hyperlink w:anchor="_Toc427441184" w:history="1">
             <w:r>
               <w:rPr>
                 <w:rStyle w:val="Hyperlink"/>
@@ -5621,7 +5621,7 @@
                 <w:noProof/>
                 <w:webHidden/>
               </w:rPr>
-              <w:instrText xml:space="preserve"> PAGEREF _Toc427417660 \h </w:instrText>
+              <w:instrText xml:space="preserve"> PAGEREF _Toc427441184 \h </w:instrText>
             </w:r>
             <w:r>
               <w:rPr>
@@ -5664,7 +5664,7 @@
               <w:noProof/>
             </w:rPr>
           </w:pPr>
-          <w:hyperlink w:anchor="_Toc427417661" w:history="1">
+          <w:hyperlink w:anchor="_Toc427441185" w:history="1">
             <w:r>
               <w:rPr>
                 <w:rStyle w:val="Hyperlink"/>
@@ -5713,7 +5713,7 @@
                 <w:noProof/>
                 <w:webHidden/>
               </w:rPr>
-              <w:instrText xml:space="preserve"> PAGEREF _Toc427417661 \h </w:instrText>
+              <w:instrText xml:space="preserve"> PAGEREF _Toc427441185 \h </w:instrText>
             </w:r>
             <w:r>
               <w:rPr>
@@ -5756,7 +5756,7 @@
               <w:noProof/>
             </w:rPr>
           </w:pPr>
-          <w:hyperlink w:anchor="_Toc427417662" w:history="1">
+          <w:hyperlink w:anchor="_Toc427441186" w:history="1">
             <w:r>
               <w:rPr>
                 <w:rStyle w:val="Hyperlink"/>
@@ -5805,7 +5805,7 @@
                 <w:noProof/>
                 <w:webHidden/>
               </w:rPr>
-              <w:instrText xml:space="preserve"> PAGEREF _Toc427417662 \h </w:instrText>
+              <w:instrText xml:space="preserve"> PAGEREF _Toc427441186 \h </w:instrText>
             </w:r>
             <w:r>
               <w:rPr>
@@ -5848,7 +5848,7 @@
               <w:noProof/>
             </w:rPr>
           </w:pPr>
-          <w:hyperlink w:anchor="_Toc427417663" w:history="1">
+          <w:hyperlink w:anchor="_Toc427441187" w:history="1">
             <w:r>
               <w:rPr>
                 <w:rStyle w:val="Hyperlink"/>
@@ -5889,7 +5889,7 @@
                 <w:noProof/>
                 <w:webHidden/>
               </w:rPr>
-              <w:instrText xml:space="preserve"> PAGEREF _Toc427417663 \h </w:instrText>
+              <w:instrText xml:space="preserve"> PAGEREF _Toc427441187 \h </w:instrText>
             </w:r>
             <w:r>
               <w:rPr>
@@ -5909,7 +5909,7 @@
                 <w:noProof/>
                 <w:webHidden/>
               </w:rPr>
-              <w:t>29</w:t>
+              <w:t>30</w:t>
             </w:r>
             <w:r>
               <w:rPr>
@@ -5932,7 +5932,7 @@
               <w:noProof/>
             </w:rPr>
           </w:pPr>
-          <w:hyperlink w:anchor="_Toc427417664" w:history="1">
+          <w:hyperlink w:anchor="_Toc427441188" w:history="1">
             <w:r>
               <w:rPr>
                 <w:rStyle w:val="Hyperlink"/>
@@ -5975,7 +5975,7 @@
                 <w:noProof/>
                 <w:webHidden/>
               </w:rPr>
-              <w:instrText xml:space="preserve"> PAGEREF _Toc427417664 \h </w:instrText>
+              <w:instrText xml:space="preserve"> PAGEREF _Toc427441188 \h </w:instrText>
             </w:r>
             <w:r>
               <w:rPr>
@@ -5995,7 +5995,7 @@
                 <w:noProof/>
                 <w:webHidden/>
               </w:rPr>
-              <w:t>31</w:t>
+              <w:t>32</w:t>
             </w:r>
             <w:r>
               <w:rPr>
@@ -6018,7 +6018,7 @@
               <w:noProof/>
             </w:rPr>
           </w:pPr>
-          <w:hyperlink w:anchor="_Toc427417665" w:history="1">
+          <w:hyperlink w:anchor="_Toc427441189" w:history="1">
             <w:r>
               <w:rPr>
                 <w:rStyle w:val="Hyperlink"/>
@@ -6067,7 +6067,7 @@
                 <w:noProof/>
                 <w:webHidden/>
               </w:rPr>
-              <w:instrText xml:space="preserve"> PAGEREF _Toc427417665 \h </w:instrText>
+              <w:instrText xml:space="preserve"> PAGEREF _Toc427441189 \h </w:instrText>
             </w:r>
             <w:r>
               <w:rPr>
@@ -6087,7 +6087,7 @@
                 <w:noProof/>
                 <w:webHidden/>
               </w:rPr>
-              <w:t>31</w:t>
+              <w:t>32</w:t>
             </w:r>
             <w:r>
               <w:rPr>
@@ -6110,7 +6110,7 @@
               <w:noProof/>
             </w:rPr>
           </w:pPr>
-          <w:hyperlink w:anchor="_Toc427417666" w:history="1">
+          <w:hyperlink w:anchor="_Toc427441190" w:history="1">
             <w:r>
               <w:rPr>
                 <w:rStyle w:val="Hyperlink"/>
@@ -6159,7 +6159,7 @@
                 <w:noProof/>
                 <w:webHidden/>
               </w:rPr>
-              <w:instrText xml:space="preserve"> PAGEREF _Toc427417666 \h </w:instrText>
+              <w:instrText xml:space="preserve"> PAGEREF _Toc427441190 \h </w:instrText>
             </w:r>
             <w:r>
               <w:rPr>
@@ -6179,7 +6179,7 @@
                 <w:noProof/>
                 <w:webHidden/>
               </w:rPr>
-              <w:t>32</w:t>
+              <w:t>33</w:t>
             </w:r>
             <w:r>
               <w:rPr>
@@ -6202,7 +6202,7 @@
               <w:noProof/>
             </w:rPr>
           </w:pPr>
-          <w:hyperlink w:anchor="_Toc427417667" w:history="1">
+          <w:hyperlink w:anchor="_Toc427441191" w:history="1">
             <w:r>
               <w:rPr>
                 <w:rStyle w:val="Hyperlink"/>
@@ -6249,7 +6249,7 @@
                 <w:noProof/>
                 <w:webHidden/>
               </w:rPr>
-              <w:instrText xml:space="preserve"> PAGEREF _Toc427417667 \h </w:instrText>
+              <w:instrText xml:space="preserve"> PAGEREF _Toc427441191 \h </w:instrText>
             </w:r>
             <w:r>
               <w:rPr>
@@ -6269,7 +6269,7 @@
                 <w:noProof/>
                 <w:webHidden/>
               </w:rPr>
-              <w:t>32</w:t>
+              <w:t>33</w:t>
             </w:r>
             <w:r>
               <w:rPr>
@@ -6292,7 +6292,7 @@
               <w:noProof/>
             </w:rPr>
           </w:pPr>
-          <w:hyperlink w:anchor="_Toc427417668" w:history="1">
+          <w:hyperlink w:anchor="_Toc427441192" w:history="1">
             <w:r>
               <w:rPr>
                 <w:rStyle w:val="Hyperlink"/>
@@ -6335,7 +6335,7 @@
                 <w:noProof/>
                 <w:webHidden/>
               </w:rPr>
-              <w:instrText xml:space="preserve"> PAGEREF _Toc427417668 \h </w:instrText>
+              <w:instrText xml:space="preserve"> PAGEREF _Toc427441192 \h </w:instrText>
             </w:r>
             <w:r>
               <w:rPr>
@@ -6355,7 +6355,7 @@
                 <w:noProof/>
                 <w:webHidden/>
               </w:rPr>
-              <w:t>34</w:t>
+              <w:t>35</w:t>
             </w:r>
             <w:r>
               <w:rPr>
@@ -6378,7 +6378,7 @@
               <w:noProof/>
             </w:rPr>
           </w:pPr>
-          <w:hyperlink w:anchor="_Toc427417669" w:history="1">
+          <w:hyperlink w:anchor="_Toc427441193" w:history="1">
             <w:r>
               <w:rPr>
                 <w:rStyle w:val="Hyperlink"/>
@@ -6421,7 +6421,7 @@
                 <w:noProof/>
                 <w:webHidden/>
               </w:rPr>
-              <w:instrText xml:space="preserve"> PAGEREF _Toc427417669 \h </w:instrText>
+              <w:instrText xml:space="preserve"> PAGEREF _Toc427441193 \h </w:instrText>
             </w:r>
             <w:r>
               <w:rPr>
@@ -6441,7 +6441,7 @@
                 <w:noProof/>
                 <w:webHidden/>
               </w:rPr>
-              <w:t>36</w:t>
+              <w:t>37</w:t>
             </w:r>
             <w:r>
               <w:rPr>
@@ -6503,7 +6503,7 @@
           <w:noProof/>
         </w:rPr>
       </w:pPr>
-      <w:bookmarkStart w:id="1" w:name="_Toc427417636"/>
+      <w:bookmarkStart w:id="1" w:name="_Toc427441160"/>
       <w:r>
         <w:rPr>
           <w:rFonts w:asciiTheme="majorHAnsi" w:hAnsiTheme="majorHAnsi"/>
@@ -6546,7 +6546,7 @@
           <w:noProof/>
         </w:rPr>
       </w:pPr>
-      <w:hyperlink w:anchor="_Toc427417670" w:history="1">
+      <w:hyperlink w:anchor="_Toc427441194" w:history="1">
         <w:r>
           <w:rPr>
             <w:rStyle w:val="Hyperlink"/>
@@ -6574,7 +6574,7 @@
             <w:noProof/>
             <w:webHidden/>
           </w:rPr>
-          <w:instrText xml:space="preserve"> PAGEREF _Toc427417670 \h </w:instrText>
+          <w:instrText xml:space="preserve"> PAGEREF _Toc427441194 \h </w:instrText>
         </w:r>
         <w:r>
           <w:rPr>
@@ -6616,7 +6616,7 @@
           <w:noProof/>
         </w:rPr>
       </w:pPr>
-      <w:hyperlink w:anchor="_Toc427417671" w:history="1">
+      <w:hyperlink w:anchor="_Toc427441195" w:history="1">
         <w:r>
           <w:rPr>
             <w:rStyle w:val="Hyperlink"/>
@@ -6644,7 +6644,7 @@
             <w:noProof/>
             <w:webHidden/>
           </w:rPr>
-          <w:instrText xml:space="preserve"> PAGEREF _Toc427417671 \h </w:instrText>
+          <w:instrText xml:space="preserve"> PAGEREF _Toc427441195 \h </w:instrText>
         </w:r>
         <w:r>
           <w:rPr>
@@ -6726,7 +6726,7 @@
           <w:sz w:val="32"/>
         </w:rPr>
       </w:pPr>
-      <w:bookmarkStart w:id="2" w:name="_Toc427417637"/>
+      <w:bookmarkStart w:id="2" w:name="_Toc427441161"/>
       <w:r>
         <w:rPr>
           <w:rFonts w:asciiTheme="majorHAnsi" w:hAnsiTheme="majorHAnsi"/>
@@ -6737,6 +6737,7 @@
       </w:r>
       <w:bookmarkEnd w:id="2"/>
     </w:p>
+    <w:bookmarkStart w:id="3" w:name="_GoBack"/>
     <w:p>
       <w:pPr>
         <w:pStyle w:val="TableofFigures"/>
@@ -6772,7 +6773,7 @@
         </w:rPr>
         <w:fldChar w:fldCharType="separate"/>
       </w:r>
-      <w:hyperlink w:anchor="_Toc427417695" w:history="1">
+      <w:hyperlink w:anchor="_Toc427441196" w:history="1">
         <w:r>
           <w:rPr>
             <w:rStyle w:val="Hyperlink"/>
@@ -6800,7 +6801,7 @@
             <w:noProof/>
             <w:webHidden/>
           </w:rPr>
-          <w:instrText xml:space="preserve"> PAGEREF _Toc427417695 \h </w:instrText>
+          <w:instrText xml:space="preserve"> PAGEREF _Toc427441196 \h </w:instrText>
         </w:r>
         <w:r>
           <w:rPr>
@@ -6842,7 +6843,7 @@
           <w:noProof/>
         </w:rPr>
       </w:pPr>
-      <w:hyperlink w:anchor="_Toc427417696" w:history="1">
+      <w:hyperlink w:anchor="_Toc427441197" w:history="1">
         <w:r>
           <w:rPr>
             <w:rStyle w:val="Hyperlink"/>
@@ -6870,7 +6871,7 @@
             <w:noProof/>
             <w:webHidden/>
           </w:rPr>
-          <w:instrText xml:space="preserve"> PAGEREF _Toc427417696 \h </w:instrText>
+          <w:instrText xml:space="preserve"> PAGEREF _Toc427441197 \h </w:instrText>
         </w:r>
         <w:r>
           <w:rPr>
@@ -6912,7 +6913,7 @@
           <w:noProof/>
         </w:rPr>
       </w:pPr>
-      <w:hyperlink w:anchor="_Toc427417697" w:history="1">
+      <w:hyperlink w:anchor="_Toc427441198" w:history="1">
         <w:r>
           <w:rPr>
             <w:rStyle w:val="Hyperlink"/>
@@ -6940,7 +6941,7 @@
             <w:noProof/>
             <w:webHidden/>
           </w:rPr>
-          <w:instrText xml:space="preserve"> PAGEREF _Toc427417697 \h </w:instrText>
+          <w:instrText xml:space="preserve"> PAGEREF _Toc427441198 \h </w:instrText>
         </w:r>
         <w:r>
           <w:rPr>
@@ -6982,7 +6983,7 @@
           <w:noProof/>
         </w:rPr>
       </w:pPr>
-      <w:hyperlink w:anchor="_Toc427417698" w:history="1">
+      <w:hyperlink w:anchor="_Toc427441199" w:history="1">
         <w:r>
           <w:rPr>
             <w:rStyle w:val="Hyperlink"/>
@@ -7010,7 +7011,7 @@
             <w:noProof/>
             <w:webHidden/>
           </w:rPr>
-          <w:instrText xml:space="preserve"> PAGEREF _Toc427417698 \h </w:instrText>
+          <w:instrText xml:space="preserve"> PAGEREF _Toc427441199 \h </w:instrText>
         </w:r>
         <w:r>
           <w:rPr>
@@ -7052,7 +7053,7 @@
           <w:noProof/>
         </w:rPr>
       </w:pPr>
-      <w:hyperlink w:anchor="_Toc427417699" w:history="1">
+      <w:hyperlink w:anchor="_Toc427441200" w:history="1">
         <w:r>
           <w:rPr>
             <w:rStyle w:val="Hyperlink"/>
@@ -7080,7 +7081,7 @@
             <w:noProof/>
             <w:webHidden/>
           </w:rPr>
-          <w:instrText xml:space="preserve"> PAGEREF _Toc427417699 \h </w:instrText>
+          <w:instrText xml:space="preserve"> PAGEREF _Toc427441200 \h </w:instrText>
         </w:r>
         <w:r>
           <w:rPr>
@@ -7122,7 +7123,7 @@
           <w:noProof/>
         </w:rPr>
       </w:pPr>
-      <w:hyperlink w:anchor="_Toc427417700" w:history="1">
+      <w:hyperlink w:anchor="_Toc427441201" w:history="1">
         <w:r>
           <w:rPr>
             <w:rStyle w:val="Hyperlink"/>
@@ -7150,7 +7151,7 @@
             <w:noProof/>
             <w:webHidden/>
           </w:rPr>
-          <w:instrText xml:space="preserve"> PAGEREF _Toc427417700 \h </w:instrText>
+          <w:instrText xml:space="preserve"> PAGEREF _Toc427441201 \h </w:instrText>
         </w:r>
         <w:r>
           <w:rPr>
@@ -7192,7 +7193,7 @@
           <w:noProof/>
         </w:rPr>
       </w:pPr>
-      <w:hyperlink w:anchor="_Toc427417701" w:history="1">
+      <w:hyperlink w:anchor="_Toc427441202" w:history="1">
         <w:r>
           <w:rPr>
             <w:rStyle w:val="Hyperlink"/>
@@ -7220,7 +7221,7 @@
             <w:noProof/>
             <w:webHidden/>
           </w:rPr>
-          <w:instrText xml:space="preserve"> PAGEREF _Toc427417701 \h </w:instrText>
+          <w:instrText xml:space="preserve"> PAGEREF _Toc427441202 \h </w:instrText>
         </w:r>
         <w:r>
           <w:rPr>
@@ -7262,7 +7263,7 @@
           <w:noProof/>
         </w:rPr>
       </w:pPr>
-      <w:hyperlink w:anchor="_Toc427417702" w:history="1">
+      <w:hyperlink w:anchor="_Toc427441203" w:history="1">
         <w:r>
           <w:rPr>
             <w:rStyle w:val="Hyperlink"/>
@@ -7290,7 +7291,7 @@
             <w:noProof/>
             <w:webHidden/>
           </w:rPr>
-          <w:instrText xml:space="preserve"> PAGEREF _Toc427417702 \h </w:instrText>
+          <w:instrText xml:space="preserve"> PAGEREF _Toc427441203 \h </w:instrText>
         </w:r>
         <w:r>
           <w:rPr>
@@ -7332,7 +7333,7 @@
           <w:noProof/>
         </w:rPr>
       </w:pPr>
-      <w:hyperlink w:anchor="_Toc427417703" w:history="1">
+      <w:hyperlink w:anchor="_Toc427441204" w:history="1">
         <w:r>
           <w:rPr>
             <w:rStyle w:val="Hyperlink"/>
@@ -7360,7 +7361,7 @@
             <w:noProof/>
             <w:webHidden/>
           </w:rPr>
-          <w:instrText xml:space="preserve"> PAGEREF _Toc427417703 \h </w:instrText>
+          <w:instrText xml:space="preserve"> PAGEREF _Toc427441204 \h </w:instrText>
         </w:r>
         <w:r>
           <w:rPr>
@@ -7402,7 +7403,7 @@
           <w:noProof/>
         </w:rPr>
       </w:pPr>
-      <w:hyperlink w:anchor="_Toc427417704" w:history="1">
+      <w:hyperlink w:anchor="_Toc427441205" w:history="1">
         <w:r>
           <w:rPr>
             <w:rStyle w:val="Hyperlink"/>
@@ -7430,7 +7431,7 @@
             <w:noProof/>
             <w:webHidden/>
           </w:rPr>
-          <w:instrText xml:space="preserve"> PAGEREF _Toc427417704 \h </w:instrText>
+          <w:instrText xml:space="preserve"> PAGEREF _Toc427441205 \h </w:instrText>
         </w:r>
         <w:r>
           <w:rPr>
@@ -7472,14 +7473,14 @@
           <w:noProof/>
         </w:rPr>
       </w:pPr>
-      <w:hyperlink w:anchor="_Toc427417705" w:history="1">
+      <w:hyperlink w:anchor="_Toc427441206" w:history="1">
         <w:r>
           <w:rPr>
             <w:rStyle w:val="Hyperlink"/>
             <w:rFonts w:asciiTheme="majorHAnsi" w:hAnsiTheme="majorHAnsi"/>
             <w:noProof/>
           </w:rPr>
-          <w:t>Figure 11: &lt;Student&gt; Request to join</w:t>
+          <w:t>Figure 11: &lt;Student&gt; Request to join sequence</w:t>
         </w:r>
         <w:r>
           <w:rPr>
@@ -7500,7 +7501,7 @@
             <w:noProof/>
             <w:webHidden/>
           </w:rPr>
-          <w:instrText xml:space="preserve"> PAGEREF _Toc427417705 \h </w:instrText>
+          <w:instrText xml:space="preserve"> PAGEREF _Toc427441206 \h </w:instrText>
         </w:r>
         <w:r>
           <w:rPr>
@@ -7542,14 +7543,14 @@
           <w:noProof/>
         </w:rPr>
       </w:pPr>
-      <w:hyperlink w:anchor="_Toc427417706" w:history="1">
+      <w:hyperlink w:anchor="_Toc427441207" w:history="1">
         <w:r>
           <w:rPr>
             <w:rStyle w:val="Hyperlink"/>
             <w:rFonts w:asciiTheme="majorHAnsi" w:hAnsiTheme="majorHAnsi"/>
             <w:noProof/>
           </w:rPr>
-          <w:t>Figure 12: &lt;Student&gt; Add to folder</w:t>
+          <w:t>Figure 12: &lt;Student&gt; Add to folder sequence</w:t>
         </w:r>
         <w:r>
           <w:rPr>
@@ -7570,7 +7571,7 @@
             <w:noProof/>
             <w:webHidden/>
           </w:rPr>
-          <w:instrText xml:space="preserve"> PAGEREF _Toc427417706 \h </w:instrText>
+          <w:instrText xml:space="preserve"> PAGEREF _Toc427441207 \h </w:instrText>
         </w:r>
         <w:r>
           <w:rPr>
@@ -7612,14 +7613,14 @@
           <w:noProof/>
         </w:rPr>
       </w:pPr>
-      <w:hyperlink w:anchor="_Toc427417707" w:history="1">
+      <w:hyperlink w:anchor="_Toc427441208" w:history="1">
         <w:r>
           <w:rPr>
             <w:rStyle w:val="Hyperlink"/>
             <w:rFonts w:asciiTheme="majorHAnsi" w:hAnsiTheme="majorHAnsi"/>
             <w:noProof/>
           </w:rPr>
-          <w:t>Figure 13: &lt;Teacher, Student&gt; Create post</w:t>
+          <w:t>Figure 13: &lt;Teacher, Student&gt; View news feed sequence</w:t>
         </w:r>
         <w:r>
           <w:rPr>
@@ -7640,7 +7641,7 @@
             <w:noProof/>
             <w:webHidden/>
           </w:rPr>
-          <w:instrText xml:space="preserve"> PAGEREF _Toc427417707 \h </w:instrText>
+          <w:instrText xml:space="preserve"> PAGEREF _Toc427441208 \h </w:instrText>
         </w:r>
         <w:r>
           <w:rPr>
@@ -7682,14 +7683,14 @@
           <w:noProof/>
         </w:rPr>
       </w:pPr>
-      <w:hyperlink w:anchor="_Toc427417708" w:history="1">
+      <w:hyperlink w:anchor="_Toc427441209" w:history="1">
         <w:r>
           <w:rPr>
             <w:rStyle w:val="Hyperlink"/>
             <w:rFonts w:asciiTheme="majorHAnsi" w:hAnsiTheme="majorHAnsi"/>
             <w:noProof/>
           </w:rPr>
-          <w:t>Figure 14: &lt;Teacher, Student&gt; Answers</w:t>
+          <w:t>Figure 14: &lt;Teacher, Student&gt; Create post sequence</w:t>
         </w:r>
         <w:r>
           <w:rPr>
@@ -7710,7 +7711,7 @@
             <w:noProof/>
             <w:webHidden/>
           </w:rPr>
-          <w:instrText xml:space="preserve"> PAGEREF _Toc427417708 \h </w:instrText>
+          <w:instrText xml:space="preserve"> PAGEREF _Toc427441209 \h </w:instrText>
         </w:r>
         <w:r>
           <w:rPr>
@@ -7752,14 +7753,14 @@
           <w:noProof/>
         </w:rPr>
       </w:pPr>
-      <w:hyperlink w:anchor="_Toc427417709" w:history="1">
+      <w:hyperlink w:anchor="_Toc427441210" w:history="1">
         <w:r>
           <w:rPr>
             <w:rStyle w:val="Hyperlink"/>
             <w:rFonts w:asciiTheme="majorHAnsi" w:hAnsiTheme="majorHAnsi"/>
             <w:noProof/>
           </w:rPr>
-          <w:t>Figure 15: Logical diagram</w:t>
+          <w:t>Figure 15: &lt;Teacher, Student&gt; Answers sequence</w:t>
         </w:r>
         <w:r>
           <w:rPr>
@@ -7780,7 +7781,7 @@
             <w:noProof/>
             <w:webHidden/>
           </w:rPr>
-          <w:instrText xml:space="preserve"> PAGEREF _Toc427417709 \h </w:instrText>
+          <w:instrText xml:space="preserve"> PAGEREF _Toc427441210 \h </w:instrText>
         </w:r>
         <w:r>
           <w:rPr>
@@ -7822,14 +7823,14 @@
           <w:noProof/>
         </w:rPr>
       </w:pPr>
-      <w:hyperlink w:anchor="_Toc427417710" w:history="1">
+      <w:hyperlink w:anchor="_Toc427441211" w:history="1">
         <w:r>
           <w:rPr>
             <w:rStyle w:val="Hyperlink"/>
             <w:rFonts w:asciiTheme="majorHAnsi" w:hAnsiTheme="majorHAnsi"/>
             <w:noProof/>
           </w:rPr>
-          <w:t>Figure 16: Physical database diagram</w:t>
+          <w:t>Figure 16: Logical diagram</w:t>
         </w:r>
         <w:r>
           <w:rPr>
@@ -7850,7 +7851,7 @@
             <w:noProof/>
             <w:webHidden/>
           </w:rPr>
-          <w:instrText xml:space="preserve"> PAGEREF _Toc427417710 \h </w:instrText>
+          <w:instrText xml:space="preserve"> PAGEREF _Toc427441211 \h </w:instrText>
         </w:r>
         <w:r>
           <w:rPr>
@@ -7870,7 +7871,7 @@
             <w:noProof/>
             <w:webHidden/>
           </w:rPr>
-          <w:t>35</w:t>
+          <w:t>31</w:t>
         </w:r>
         <w:r>
           <w:rPr>
@@ -7892,14 +7893,14 @@
           <w:noProof/>
         </w:rPr>
       </w:pPr>
-      <w:hyperlink w:anchor="_Toc427417711" w:history="1">
+      <w:hyperlink w:anchor="_Toc427441212" w:history="1">
         <w:r>
           <w:rPr>
             <w:rStyle w:val="Hyperlink"/>
             <w:rFonts w:asciiTheme="majorHAnsi" w:hAnsiTheme="majorHAnsi"/>
             <w:noProof/>
           </w:rPr>
-          <w:t>Figure 17: Demo Create classroom and invite student</w:t>
+          <w:t>Figure 17: Physical database diagram</w:t>
         </w:r>
         <w:r>
           <w:rPr>
@@ -7920,7 +7921,7 @@
             <w:noProof/>
             <w:webHidden/>
           </w:rPr>
-          <w:instrText xml:space="preserve"> PAGEREF _Toc427417711 \h </w:instrText>
+          <w:instrText xml:space="preserve"> PAGEREF _Toc427441212 \h </w:instrText>
         </w:r>
         <w:r>
           <w:rPr>
@@ -7962,14 +7963,14 @@
           <w:noProof/>
         </w:rPr>
       </w:pPr>
-      <w:hyperlink w:anchor="_Toc427417712" w:history="1">
+      <w:hyperlink w:anchor="_Toc427441213" w:history="1">
         <w:r>
           <w:rPr>
             <w:rStyle w:val="Hyperlink"/>
             <w:rFonts w:asciiTheme="majorHAnsi" w:hAnsiTheme="majorHAnsi"/>
             <w:noProof/>
           </w:rPr>
-          <w:t>Figure 18: Demo Join classroom and request to join</w:t>
+          <w:t>Figure 18: Demo Create classroom and invite student</w:t>
         </w:r>
         <w:r>
           <w:rPr>
@@ -7990,77 +7991,7 @@
             <w:noProof/>
             <w:webHidden/>
           </w:rPr>
-          <w:instrText xml:space="preserve"> PAGEREF _Toc427417712 \h </w:instrText>
-        </w:r>
-        <w:r>
-          <w:rPr>
-            <w:noProof/>
-            <w:webHidden/>
-          </w:rPr>
-        </w:r>
-        <w:r>
-          <w:rPr>
-            <w:noProof/>
-            <w:webHidden/>
-          </w:rPr>
-          <w:fldChar w:fldCharType="separate"/>
-        </w:r>
-        <w:r>
-          <w:rPr>
-            <w:noProof/>
-            <w:webHidden/>
-          </w:rPr>
-          <w:t>36</w:t>
-        </w:r>
-        <w:r>
-          <w:rPr>
-            <w:noProof/>
-            <w:webHidden/>
-          </w:rPr>
-          <w:fldChar w:fldCharType="end"/>
-        </w:r>
-      </w:hyperlink>
-    </w:p>
-    <w:p>
-      <w:pPr>
-        <w:pStyle w:val="TableofFigures"/>
-        <w:tabs>
-          <w:tab w:val="right" w:leader="dot" w:pos="8778"/>
-        </w:tabs>
-        <w:rPr>
-          <w:rFonts w:eastAsiaTheme="minorEastAsia"/>
-          <w:noProof/>
-        </w:rPr>
-      </w:pPr>
-      <w:hyperlink w:anchor="_Toc427417713" w:history="1">
-        <w:r>
-          <w:rPr>
-            <w:rStyle w:val="Hyperlink"/>
-            <w:rFonts w:asciiTheme="majorHAnsi" w:hAnsiTheme="majorHAnsi"/>
-            <w:noProof/>
-          </w:rPr>
-          <w:t>Figure 19: Demo Create question</w:t>
-        </w:r>
-        <w:r>
-          <w:rPr>
-            <w:noProof/>
-            <w:webHidden/>
-          </w:rPr>
-          <w:tab/>
-        </w:r>
-        <w:r>
-          <w:rPr>
-            <w:noProof/>
-            <w:webHidden/>
-          </w:rPr>
-          <w:fldChar w:fldCharType="begin"/>
-        </w:r>
-        <w:r>
-          <w:rPr>
-            <w:noProof/>
-            <w:webHidden/>
-          </w:rPr>
-          <w:instrText xml:space="preserve"> PAGEREF _Toc427417713 \h </w:instrText>
+          <w:instrText xml:space="preserve"> PAGEREF _Toc427441213 \h </w:instrText>
         </w:r>
         <w:r>
           <w:rPr>
@@ -8102,14 +8033,14 @@
           <w:noProof/>
         </w:rPr>
       </w:pPr>
-      <w:hyperlink w:anchor="_Toc427417714" w:history="1">
+      <w:hyperlink w:anchor="_Toc427441214" w:history="1">
         <w:r>
           <w:rPr>
             <w:rStyle w:val="Hyperlink"/>
             <w:rFonts w:asciiTheme="majorHAnsi" w:hAnsiTheme="majorHAnsi"/>
             <w:noProof/>
           </w:rPr>
-          <w:t>Figure 20: Demo answer, accept an answer and require answers</w:t>
+          <w:t>Figure 19: Demo Join classroom and request to join</w:t>
         </w:r>
         <w:r>
           <w:rPr>
@@ -8130,7 +8061,7 @@
             <w:noProof/>
             <w:webHidden/>
           </w:rPr>
-          <w:instrText xml:space="preserve"> PAGEREF _Toc427417714 \h </w:instrText>
+          <w:instrText xml:space="preserve"> PAGEREF _Toc427441214 \h </w:instrText>
         </w:r>
         <w:r>
           <w:rPr>
@@ -8172,14 +8103,14 @@
           <w:noProof/>
         </w:rPr>
       </w:pPr>
-      <w:hyperlink w:anchor="_Toc427417715" w:history="1">
+      <w:hyperlink w:anchor="_Toc427441215" w:history="1">
         <w:r>
           <w:rPr>
             <w:rStyle w:val="Hyperlink"/>
             <w:rFonts w:asciiTheme="majorHAnsi" w:hAnsiTheme="majorHAnsi"/>
             <w:noProof/>
           </w:rPr>
-          <w:t>Figure 21: Demo Invite teacher</w:t>
+          <w:t>Figure 20: Demo Create question</w:t>
         </w:r>
         <w:r>
           <w:rPr>
@@ -8200,7 +8131,7 @@
             <w:noProof/>
             <w:webHidden/>
           </w:rPr>
-          <w:instrText xml:space="preserve"> PAGEREF _Toc427417715 \h </w:instrText>
+          <w:instrText xml:space="preserve"> PAGEREF _Toc427441215 \h </w:instrText>
         </w:r>
         <w:r>
           <w:rPr>
@@ -8242,14 +8173,14 @@
           <w:noProof/>
         </w:rPr>
       </w:pPr>
-      <w:hyperlink w:anchor="_Toc427417716" w:history="1">
+      <w:hyperlink w:anchor="_Toc427441216" w:history="1">
         <w:r>
           <w:rPr>
             <w:rStyle w:val="Hyperlink"/>
             <w:rFonts w:asciiTheme="majorHAnsi" w:hAnsiTheme="majorHAnsi"/>
             <w:noProof/>
           </w:rPr>
-          <w:t>Figure 22: Demo Upload material and add material to folder</w:t>
+          <w:t>Figure 21: Demo answer, accept an answer and require answers</w:t>
         </w:r>
         <w:r>
           <w:rPr>
@@ -8270,7 +8201,7 @@
             <w:noProof/>
             <w:webHidden/>
           </w:rPr>
-          <w:instrText xml:space="preserve"> PAGEREF _Toc427417716 \h </w:instrText>
+          <w:instrText xml:space="preserve"> PAGEREF _Toc427441216 \h </w:instrText>
         </w:r>
         <w:r>
           <w:rPr>
@@ -8312,14 +8243,14 @@
           <w:noProof/>
         </w:rPr>
       </w:pPr>
-      <w:hyperlink w:anchor="_Toc427417717" w:history="1">
+      <w:hyperlink w:anchor="_Toc427441217" w:history="1">
         <w:r>
           <w:rPr>
             <w:rStyle w:val="Hyperlink"/>
             <w:rFonts w:asciiTheme="majorHAnsi" w:hAnsiTheme="majorHAnsi"/>
             <w:noProof/>
           </w:rPr>
-          <w:t>Figure 23: Demo Merge question and answer multi questions</w:t>
+          <w:t>Figure 22: Demo Invite teacher</w:t>
         </w:r>
         <w:r>
           <w:rPr>
@@ -8340,7 +8271,7 @@
             <w:noProof/>
             <w:webHidden/>
           </w:rPr>
-          <w:instrText xml:space="preserve"> PAGEREF _Toc427417717 \h </w:instrText>
+          <w:instrText xml:space="preserve"> PAGEREF _Toc427441217 \h </w:instrText>
         </w:r>
         <w:r>
           <w:rPr>
@@ -8373,6 +8304,146 @@
     </w:p>
     <w:p>
       <w:pPr>
+        <w:pStyle w:val="TableofFigures"/>
+        <w:tabs>
+          <w:tab w:val="right" w:leader="dot" w:pos="8778"/>
+        </w:tabs>
+        <w:rPr>
+          <w:rFonts w:eastAsiaTheme="minorEastAsia"/>
+          <w:noProof/>
+        </w:rPr>
+      </w:pPr>
+      <w:hyperlink w:anchor="_Toc427441218" w:history="1">
+        <w:r>
+          <w:rPr>
+            <w:rStyle w:val="Hyperlink"/>
+            <w:rFonts w:asciiTheme="majorHAnsi" w:hAnsiTheme="majorHAnsi"/>
+            <w:noProof/>
+          </w:rPr>
+          <w:t>Figure 23: Demo Upload material and add material to folder</w:t>
+        </w:r>
+        <w:r>
+          <w:rPr>
+            <w:noProof/>
+            <w:webHidden/>
+          </w:rPr>
+          <w:tab/>
+        </w:r>
+        <w:r>
+          <w:rPr>
+            <w:noProof/>
+            <w:webHidden/>
+          </w:rPr>
+          <w:fldChar w:fldCharType="begin"/>
+        </w:r>
+        <w:r>
+          <w:rPr>
+            <w:noProof/>
+            <w:webHidden/>
+          </w:rPr>
+          <w:instrText xml:space="preserve"> PAGEREF _Toc427441218 \h </w:instrText>
+        </w:r>
+        <w:r>
+          <w:rPr>
+            <w:noProof/>
+            <w:webHidden/>
+          </w:rPr>
+        </w:r>
+        <w:r>
+          <w:rPr>
+            <w:noProof/>
+            <w:webHidden/>
+          </w:rPr>
+          <w:fldChar w:fldCharType="separate"/>
+        </w:r>
+        <w:r>
+          <w:rPr>
+            <w:noProof/>
+            <w:webHidden/>
+          </w:rPr>
+          <w:t>39</w:t>
+        </w:r>
+        <w:r>
+          <w:rPr>
+            <w:noProof/>
+            <w:webHidden/>
+          </w:rPr>
+          <w:fldChar w:fldCharType="end"/>
+        </w:r>
+      </w:hyperlink>
+    </w:p>
+    <w:p>
+      <w:pPr>
+        <w:pStyle w:val="TableofFigures"/>
+        <w:tabs>
+          <w:tab w:val="right" w:leader="dot" w:pos="8778"/>
+        </w:tabs>
+        <w:rPr>
+          <w:rFonts w:eastAsiaTheme="minorEastAsia"/>
+          <w:noProof/>
+        </w:rPr>
+      </w:pPr>
+      <w:hyperlink w:anchor="_Toc427441219" w:history="1">
+        <w:r>
+          <w:rPr>
+            <w:rStyle w:val="Hyperlink"/>
+            <w:rFonts w:asciiTheme="majorHAnsi" w:hAnsiTheme="majorHAnsi"/>
+            <w:noProof/>
+          </w:rPr>
+          <w:t>Figure 24: Demo Merge question and answer multi questions</w:t>
+        </w:r>
+        <w:r>
+          <w:rPr>
+            <w:noProof/>
+            <w:webHidden/>
+          </w:rPr>
+          <w:tab/>
+        </w:r>
+        <w:r>
+          <w:rPr>
+            <w:noProof/>
+            <w:webHidden/>
+          </w:rPr>
+          <w:fldChar w:fldCharType="begin"/>
+        </w:r>
+        <w:r>
+          <w:rPr>
+            <w:noProof/>
+            <w:webHidden/>
+          </w:rPr>
+          <w:instrText xml:space="preserve"> PAGEREF _Toc427441219 \h </w:instrText>
+        </w:r>
+        <w:r>
+          <w:rPr>
+            <w:noProof/>
+            <w:webHidden/>
+          </w:rPr>
+        </w:r>
+        <w:r>
+          <w:rPr>
+            <w:noProof/>
+            <w:webHidden/>
+          </w:rPr>
+          <w:fldChar w:fldCharType="separate"/>
+        </w:r>
+        <w:r>
+          <w:rPr>
+            <w:noProof/>
+            <w:webHidden/>
+          </w:rPr>
+          <w:t>40</w:t>
+        </w:r>
+        <w:r>
+          <w:rPr>
+            <w:noProof/>
+            <w:webHidden/>
+          </w:rPr>
+          <w:fldChar w:fldCharType="end"/>
+        </w:r>
+      </w:hyperlink>
+    </w:p>
+    <w:p>
+      <w:pPr>
         <w:rPr>
           <w:rFonts w:asciiTheme="majorHAnsi" w:hAnsiTheme="majorHAnsi"/>
           <w:sz w:val="24"/>
@@ -8387,6 +8458,7 @@
         </w:rPr>
         <w:fldChar w:fldCharType="end"/>
       </w:r>
+      <w:bookmarkEnd w:id="3"/>
     </w:p>
     <w:p>
       <w:pPr>
@@ -8424,18 +8496,18 @@
           <w:rFonts w:asciiTheme="majorHAnsi" w:hAnsiTheme="majorHAnsi"/>
         </w:rPr>
       </w:pPr>
-      <w:bookmarkStart w:id="3" w:name="_Toc367813645"/>
-      <w:bookmarkStart w:id="4" w:name="_Toc380702329"/>
-      <w:bookmarkStart w:id="5" w:name="_Toc427417638"/>
+      <w:bookmarkStart w:id="4" w:name="_Toc367813645"/>
+      <w:bookmarkStart w:id="5" w:name="_Toc380702329"/>
+      <w:bookmarkStart w:id="6" w:name="_Toc427441162"/>
       <w:r>
         <w:rPr>
           <w:rFonts w:asciiTheme="majorHAnsi" w:hAnsiTheme="majorHAnsi"/>
         </w:rPr>
         <w:t>Definitions, Acronyms, and Abbreviations</w:t>
       </w:r>
-      <w:bookmarkEnd w:id="3"/>
       <w:bookmarkEnd w:id="4"/>
       <w:bookmarkEnd w:id="5"/>
+      <w:bookmarkEnd w:id="6"/>
     </w:p>
     <w:tbl>
       <w:tblPr>
@@ -8589,8 +8661,8 @@
           <w:sz w:val="24"/>
         </w:rPr>
       </w:pPr>
-      <w:bookmarkStart w:id="6" w:name="_Toc417272927"/>
-      <w:bookmarkStart w:id="7" w:name="_Toc427417670"/>
+      <w:bookmarkStart w:id="7" w:name="_Toc417272927"/>
+      <w:bookmarkStart w:id="8" w:name="_Toc427441194"/>
       <w:r>
         <w:rPr>
           <w:rFonts w:asciiTheme="majorHAnsi" w:hAnsiTheme="majorHAnsi"/>
@@ -8648,8 +8720,8 @@
         </w:rPr>
         <w:t>: Definitions</w:t>
       </w:r>
-      <w:bookmarkEnd w:id="6"/>
       <w:bookmarkEnd w:id="7"/>
+      <w:bookmarkEnd w:id="8"/>
     </w:p>
     <w:p>
       <w:pPr>
@@ -8672,8 +8744,8 @@
           <w:rFonts w:asciiTheme="majorHAnsi" w:hAnsiTheme="majorHAnsi"/>
         </w:rPr>
       </w:pPr>
-      <w:bookmarkStart w:id="8" w:name="_Toc408921807"/>
-      <w:bookmarkStart w:id="9" w:name="_Toc427417639"/>
+      <w:bookmarkStart w:id="9" w:name="_Toc408921807"/>
+      <w:bookmarkStart w:id="10" w:name="_Toc427441163"/>
       <w:r>
         <w:rPr>
           <w:rFonts w:asciiTheme="majorHAnsi" w:hAnsiTheme="majorHAnsi"/>
@@ -8681,8 +8753,8 @@
         <w:lastRenderedPageBreak/>
         <w:t>Software Project Management Plan</w:t>
       </w:r>
-      <w:bookmarkEnd w:id="8"/>
       <w:bookmarkEnd w:id="9"/>
+      <w:bookmarkEnd w:id="10"/>
       <w:r>
         <w:rPr>
           <w:rFonts w:asciiTheme="majorHAnsi" w:hAnsiTheme="majorHAnsi"/>
@@ -8701,16 +8773,16 @@
           <w:rFonts w:asciiTheme="majorHAnsi" w:hAnsiTheme="majorHAnsi"/>
         </w:rPr>
       </w:pPr>
-      <w:bookmarkStart w:id="10" w:name="_Toc408921808"/>
-      <w:bookmarkStart w:id="11" w:name="_Toc427417640"/>
+      <w:bookmarkStart w:id="11" w:name="_Toc408921808"/>
+      <w:bookmarkStart w:id="12" w:name="_Toc427441164"/>
       <w:r>
         <w:rPr>
           <w:rFonts w:asciiTheme="majorHAnsi" w:hAnsiTheme="majorHAnsi"/>
         </w:rPr>
         <w:t>Problem Definition</w:t>
       </w:r>
-      <w:bookmarkEnd w:id="10"/>
       <w:bookmarkEnd w:id="11"/>
+      <w:bookmarkEnd w:id="12"/>
       <w:r>
         <w:rPr>
           <w:rFonts w:asciiTheme="majorHAnsi" w:hAnsiTheme="majorHAnsi"/>
@@ -8741,31 +8813,32 @@
           <w:szCs w:val="28"/>
         </w:rPr>
       </w:pPr>
-      <w:bookmarkStart w:id="12" w:name="_Toc417270617"/>
-      <w:bookmarkStart w:id="13" w:name="_Toc417272038"/>
-      <w:bookmarkStart w:id="14" w:name="_Toc417272130"/>
-      <w:bookmarkStart w:id="15" w:name="_Toc417272774"/>
-      <w:bookmarkStart w:id="16" w:name="_Toc417275002"/>
-      <w:bookmarkStart w:id="17" w:name="_Toc419739418"/>
-      <w:bookmarkStart w:id="18" w:name="_Toc419743976"/>
-      <w:bookmarkStart w:id="19" w:name="_Toc420146014"/>
-      <w:bookmarkStart w:id="20" w:name="_Toc424719147"/>
-      <w:bookmarkStart w:id="21" w:name="_Toc425411071"/>
-      <w:bookmarkStart w:id="22" w:name="_Toc425937215"/>
-      <w:bookmarkStart w:id="23" w:name="_Toc426371207"/>
-      <w:bookmarkStart w:id="24" w:name="_Toc426371295"/>
-      <w:bookmarkStart w:id="25" w:name="_Toc426449755"/>
-      <w:bookmarkStart w:id="26" w:name="_Toc426495429"/>
-      <w:bookmarkStart w:id="27" w:name="_Toc426561623"/>
-      <w:bookmarkStart w:id="28" w:name="_Toc426562523"/>
-      <w:bookmarkStart w:id="29" w:name="_Toc426562866"/>
-      <w:bookmarkStart w:id="30" w:name="_Toc427317676"/>
-      <w:bookmarkStart w:id="31" w:name="_Toc427317981"/>
-      <w:bookmarkStart w:id="32" w:name="_Toc427416505"/>
-      <w:bookmarkStart w:id="33" w:name="_Toc427416575"/>
-      <w:bookmarkStart w:id="34" w:name="_Toc427417641"/>
-      <w:bookmarkStart w:id="35" w:name="_Toc408921809"/>
-      <w:bookmarkEnd w:id="12"/>
+      <w:bookmarkStart w:id="13" w:name="_Toc417270617"/>
+      <w:bookmarkStart w:id="14" w:name="_Toc417272038"/>
+      <w:bookmarkStart w:id="15" w:name="_Toc417272130"/>
+      <w:bookmarkStart w:id="16" w:name="_Toc417272774"/>
+      <w:bookmarkStart w:id="17" w:name="_Toc417275002"/>
+      <w:bookmarkStart w:id="18" w:name="_Toc419739418"/>
+      <w:bookmarkStart w:id="19" w:name="_Toc419743976"/>
+      <w:bookmarkStart w:id="20" w:name="_Toc420146014"/>
+      <w:bookmarkStart w:id="21" w:name="_Toc424719147"/>
+      <w:bookmarkStart w:id="22" w:name="_Toc425411071"/>
+      <w:bookmarkStart w:id="23" w:name="_Toc425937215"/>
+      <w:bookmarkStart w:id="24" w:name="_Toc426371207"/>
+      <w:bookmarkStart w:id="25" w:name="_Toc426371295"/>
+      <w:bookmarkStart w:id="26" w:name="_Toc426449755"/>
+      <w:bookmarkStart w:id="27" w:name="_Toc426495429"/>
+      <w:bookmarkStart w:id="28" w:name="_Toc426561623"/>
+      <w:bookmarkStart w:id="29" w:name="_Toc426562523"/>
+      <w:bookmarkStart w:id="30" w:name="_Toc426562866"/>
+      <w:bookmarkStart w:id="31" w:name="_Toc427317676"/>
+      <w:bookmarkStart w:id="32" w:name="_Toc427317981"/>
+      <w:bookmarkStart w:id="33" w:name="_Toc427416505"/>
+      <w:bookmarkStart w:id="34" w:name="_Toc427416575"/>
+      <w:bookmarkStart w:id="35" w:name="_Toc427417641"/>
+      <w:bookmarkStart w:id="36" w:name="_Toc408921809"/>
+      <w:bookmarkStart w:id="37" w:name="_Toc427441104"/>
+      <w:bookmarkStart w:id="38" w:name="_Toc427441165"/>
       <w:bookmarkEnd w:id="13"/>
       <w:bookmarkEnd w:id="14"/>
       <w:bookmarkEnd w:id="15"/>
@@ -8788,6 +8861,9 @@
       <w:bookmarkEnd w:id="32"/>
       <w:bookmarkEnd w:id="33"/>
       <w:bookmarkEnd w:id="34"/>
+      <w:bookmarkEnd w:id="35"/>
+      <w:bookmarkEnd w:id="37"/>
+      <w:bookmarkEnd w:id="38"/>
     </w:p>
     <w:p>
       <w:pPr>
@@ -8800,15 +8876,15 @@
           <w:rFonts w:asciiTheme="majorHAnsi" w:hAnsiTheme="majorHAnsi"/>
         </w:rPr>
       </w:pPr>
-      <w:bookmarkStart w:id="36" w:name="_Toc427417642"/>
+      <w:bookmarkStart w:id="39" w:name="_Toc427441166"/>
       <w:r>
         <w:rPr>
           <w:rFonts w:asciiTheme="majorHAnsi" w:hAnsiTheme="majorHAnsi"/>
         </w:rPr>
         <w:t>Name of this Capstone Project</w:t>
       </w:r>
-      <w:bookmarkEnd w:id="35"/>
       <w:bookmarkEnd w:id="36"/>
+      <w:bookmarkEnd w:id="39"/>
       <w:r>
         <w:rPr>
           <w:rFonts w:asciiTheme="majorHAnsi" w:hAnsiTheme="majorHAnsi"/>
@@ -8851,16 +8927,16 @@
           <w:rFonts w:asciiTheme="majorHAnsi" w:hAnsiTheme="majorHAnsi"/>
         </w:rPr>
       </w:pPr>
-      <w:bookmarkStart w:id="37" w:name="_Toc408921810"/>
-      <w:bookmarkStart w:id="38" w:name="_Toc427417643"/>
+      <w:bookmarkStart w:id="40" w:name="_Toc408921810"/>
+      <w:bookmarkStart w:id="41" w:name="_Toc427441167"/>
       <w:r>
         <w:rPr>
           <w:rFonts w:asciiTheme="majorHAnsi" w:hAnsiTheme="majorHAnsi"/>
         </w:rPr>
         <w:t>Problem Abstract</w:t>
       </w:r>
-      <w:bookmarkEnd w:id="37"/>
-      <w:bookmarkEnd w:id="38"/>
+      <w:bookmarkEnd w:id="40"/>
+      <w:bookmarkEnd w:id="41"/>
       <w:r>
         <w:rPr>
           <w:rFonts w:asciiTheme="majorHAnsi" w:hAnsiTheme="majorHAnsi"/>
@@ -9363,22 +9439,22 @@
           <w:rFonts w:asciiTheme="majorHAnsi" w:hAnsiTheme="majorHAnsi"/>
         </w:rPr>
       </w:pPr>
-      <w:bookmarkStart w:id="39" w:name="_Toc408921811"/>
+      <w:bookmarkStart w:id="42" w:name="_Toc408921811"/>
       <w:r>
         <w:rPr>
           <w:rFonts w:asciiTheme="majorHAnsi" w:hAnsiTheme="majorHAnsi"/>
         </w:rPr>
         <w:t xml:space="preserve"> </w:t>
       </w:r>
-      <w:bookmarkStart w:id="40" w:name="_Toc427417644"/>
+      <w:bookmarkStart w:id="43" w:name="_Toc427441168"/>
       <w:r>
         <w:rPr>
           <w:rFonts w:asciiTheme="majorHAnsi" w:hAnsiTheme="majorHAnsi"/>
         </w:rPr>
         <w:t>Project Overview</w:t>
       </w:r>
-      <w:bookmarkEnd w:id="39"/>
-      <w:bookmarkEnd w:id="40"/>
+      <w:bookmarkEnd w:id="42"/>
+      <w:bookmarkEnd w:id="43"/>
       <w:r>
         <w:rPr>
           <w:rFonts w:asciiTheme="majorHAnsi" w:hAnsiTheme="majorHAnsi"/>
@@ -10106,8 +10182,8 @@
           <w:rFonts w:asciiTheme="majorHAnsi" w:hAnsiTheme="majorHAnsi"/>
         </w:rPr>
       </w:pPr>
-      <w:bookmarkStart w:id="41" w:name="_Toc408921812"/>
-      <w:bookmarkStart w:id="42" w:name="_Toc427417645"/>
+      <w:bookmarkStart w:id="44" w:name="_Toc408921812"/>
+      <w:bookmarkStart w:id="45" w:name="_Toc427441169"/>
       <w:r>
         <w:rPr>
           <w:rFonts w:asciiTheme="majorHAnsi" w:hAnsiTheme="majorHAnsi"/>
@@ -10115,8 +10191,8 @@
         <w:lastRenderedPageBreak/>
         <w:t>Project organization</w:t>
       </w:r>
-      <w:bookmarkEnd w:id="41"/>
-      <w:bookmarkEnd w:id="42"/>
+      <w:bookmarkEnd w:id="44"/>
+      <w:bookmarkEnd w:id="45"/>
       <w:r>
         <w:rPr>
           <w:rFonts w:asciiTheme="majorHAnsi" w:hAnsiTheme="majorHAnsi"/>
@@ -10135,16 +10211,16 @@
           <w:rFonts w:asciiTheme="majorHAnsi" w:hAnsiTheme="majorHAnsi"/>
         </w:rPr>
       </w:pPr>
-      <w:bookmarkStart w:id="43" w:name="_Toc408921813"/>
-      <w:bookmarkStart w:id="44" w:name="_Toc427417646"/>
+      <w:bookmarkStart w:id="46" w:name="_Toc408921813"/>
+      <w:bookmarkStart w:id="47" w:name="_Toc427441170"/>
       <w:r>
         <w:rPr>
           <w:rFonts w:asciiTheme="majorHAnsi" w:hAnsiTheme="majorHAnsi"/>
         </w:rPr>
         <w:t>Software Process Model</w:t>
       </w:r>
-      <w:bookmarkEnd w:id="43"/>
-      <w:bookmarkEnd w:id="44"/>
+      <w:bookmarkEnd w:id="46"/>
+      <w:bookmarkEnd w:id="47"/>
       <w:r>
         <w:rPr>
           <w:rFonts w:asciiTheme="majorHAnsi" w:hAnsiTheme="majorHAnsi"/>
@@ -10251,9 +10327,9 @@
           <w:sz w:val="24"/>
         </w:rPr>
       </w:pPr>
-      <w:bookmarkStart w:id="45" w:name="_Toc417273219"/>
-      <w:bookmarkStart w:id="46" w:name="_Toc417274906"/>
-      <w:bookmarkStart w:id="47" w:name="_Toc427417695"/>
+      <w:bookmarkStart w:id="48" w:name="_Toc417273219"/>
+      <w:bookmarkStart w:id="49" w:name="_Toc417274906"/>
+      <w:bookmarkStart w:id="50" w:name="_Toc427441196"/>
       <w:r>
         <w:rPr>
           <w:rFonts w:asciiTheme="majorHAnsi" w:hAnsiTheme="majorHAnsi"/>
@@ -10311,9 +10387,9 @@
         </w:rPr>
         <w:t>: Scrum Development Model</w:t>
       </w:r>
-      <w:bookmarkEnd w:id="45"/>
-      <w:bookmarkEnd w:id="46"/>
-      <w:bookmarkEnd w:id="47"/>
+      <w:bookmarkEnd w:id="48"/>
+      <w:bookmarkEnd w:id="49"/>
+      <w:bookmarkEnd w:id="50"/>
     </w:p>
     <w:p>
       <w:pPr>
@@ -10356,16 +10432,16 @@
           <w:rFonts w:asciiTheme="majorHAnsi" w:hAnsiTheme="majorHAnsi"/>
         </w:rPr>
       </w:pPr>
-      <w:bookmarkStart w:id="48" w:name="_Toc408921815"/>
-      <w:bookmarkStart w:id="49" w:name="_Toc427417647"/>
+      <w:bookmarkStart w:id="51" w:name="_Toc408921815"/>
+      <w:bookmarkStart w:id="52" w:name="_Toc427441171"/>
       <w:r>
         <w:rPr>
           <w:rFonts w:asciiTheme="majorHAnsi" w:hAnsiTheme="majorHAnsi"/>
         </w:rPr>
         <w:t>Tools and Techniques</w:t>
       </w:r>
-      <w:bookmarkEnd w:id="48"/>
-      <w:bookmarkEnd w:id="49"/>
+      <w:bookmarkEnd w:id="51"/>
+      <w:bookmarkEnd w:id="52"/>
       <w:r>
         <w:rPr>
           <w:rFonts w:asciiTheme="majorHAnsi" w:hAnsiTheme="majorHAnsi"/>
@@ -10581,14 +10657,14 @@
           <w:rFonts w:asciiTheme="majorHAnsi" w:hAnsiTheme="majorHAnsi"/>
         </w:rPr>
       </w:pPr>
-      <w:bookmarkStart w:id="50" w:name="_Toc427417648"/>
+      <w:bookmarkStart w:id="53" w:name="_Toc427441172"/>
       <w:r>
         <w:rPr>
           <w:rFonts w:asciiTheme="majorHAnsi" w:hAnsiTheme="majorHAnsi"/>
         </w:rPr>
         <w:t>Software Requirement Specification</w:t>
       </w:r>
-      <w:bookmarkEnd w:id="50"/>
+      <w:bookmarkEnd w:id="53"/>
     </w:p>
     <w:p>
       <w:pPr>
@@ -10601,14 +10677,14 @@
           <w:rFonts w:asciiTheme="majorHAnsi" w:hAnsiTheme="majorHAnsi"/>
         </w:rPr>
       </w:pPr>
-      <w:bookmarkStart w:id="51" w:name="_Toc427417649"/>
+      <w:bookmarkStart w:id="54" w:name="_Toc427441173"/>
       <w:r>
         <w:rPr>
           <w:rFonts w:asciiTheme="majorHAnsi" w:hAnsiTheme="majorHAnsi"/>
         </w:rPr>
         <w:t>User Requirement Specification</w:t>
       </w:r>
-      <w:bookmarkEnd w:id="51"/>
+      <w:bookmarkEnd w:id="54"/>
     </w:p>
     <w:p>
       <w:pPr>
@@ -10627,14 +10703,14 @@
         </w:rPr>
         <w:t xml:space="preserve"> </w:t>
       </w:r>
-      <w:bookmarkStart w:id="52" w:name="_Toc427417650"/>
+      <w:bookmarkStart w:id="55" w:name="_Toc427441174"/>
       <w:r>
         <w:rPr>
           <w:rFonts w:asciiTheme="majorHAnsi" w:hAnsiTheme="majorHAnsi"/>
         </w:rPr>
         <w:t>Guest Requirement</w:t>
       </w:r>
-      <w:bookmarkEnd w:id="52"/>
+      <w:bookmarkEnd w:id="55"/>
     </w:p>
     <w:p>
       <w:pPr>
@@ -10715,14 +10791,14 @@
         </w:rPr>
         <w:t xml:space="preserve"> </w:t>
       </w:r>
-      <w:bookmarkStart w:id="53" w:name="_Toc427417651"/>
+      <w:bookmarkStart w:id="56" w:name="_Toc427441175"/>
       <w:r>
         <w:rPr>
           <w:rFonts w:asciiTheme="majorHAnsi" w:hAnsiTheme="majorHAnsi"/>
         </w:rPr>
         <w:t>Student Requirement</w:t>
       </w:r>
-      <w:bookmarkEnd w:id="53"/>
+      <w:bookmarkEnd w:id="56"/>
     </w:p>
     <w:p>
       <w:pPr>
@@ -11043,14 +11119,14 @@
         </w:rPr>
         <w:t xml:space="preserve"> </w:t>
       </w:r>
-      <w:bookmarkStart w:id="54" w:name="_Toc427417652"/>
+      <w:bookmarkStart w:id="57" w:name="_Toc427441176"/>
       <w:r>
         <w:rPr>
           <w:rFonts w:asciiTheme="majorHAnsi" w:hAnsiTheme="majorHAnsi"/>
         </w:rPr>
         <w:t>Teacher Requirement</w:t>
       </w:r>
-      <w:bookmarkEnd w:id="54"/>
+      <w:bookmarkEnd w:id="57"/>
     </w:p>
     <w:p>
       <w:pPr>
@@ -11483,14 +11559,14 @@
         </w:rPr>
         <w:t xml:space="preserve"> </w:t>
       </w:r>
-      <w:bookmarkStart w:id="55" w:name="_Toc427417653"/>
+      <w:bookmarkStart w:id="58" w:name="_Toc427441177"/>
       <w:r>
         <w:rPr>
           <w:rFonts w:asciiTheme="majorHAnsi" w:hAnsiTheme="majorHAnsi"/>
         </w:rPr>
         <w:t>Admin Requirement</w:t>
       </w:r>
-      <w:bookmarkEnd w:id="55"/>
+      <w:bookmarkEnd w:id="58"/>
     </w:p>
     <w:p>
       <w:pPr>
@@ -11617,17 +11693,17 @@
       <w:pPr>
         <w:pStyle w:val="Heading2"/>
       </w:pPr>
-      <w:bookmarkStart w:id="56" w:name="_Toc417275023"/>
+      <w:bookmarkStart w:id="59" w:name="_Toc417275023"/>
       <w:r>
         <w:lastRenderedPageBreak/>
         <w:t xml:space="preserve"> </w:t>
       </w:r>
-      <w:bookmarkStart w:id="57" w:name="_Toc427417654"/>
+      <w:bookmarkStart w:id="60" w:name="_Toc427441178"/>
       <w:r>
         <w:t>System Overview Use Case</w:t>
       </w:r>
-      <w:bookmarkEnd w:id="56"/>
-      <w:bookmarkEnd w:id="57"/>
+      <w:bookmarkEnd w:id="59"/>
+      <w:bookmarkEnd w:id="60"/>
     </w:p>
     <w:p>
       <w:pPr>
@@ -11737,7 +11813,7 @@
         </w:rPr>
         <w:t xml:space="preserve"> </w:t>
       </w:r>
-      <w:bookmarkStart w:id="58" w:name="_Toc427417696"/>
+      <w:bookmarkStart w:id="61" w:name="_Toc427441197"/>
       <w:r>
         <w:rPr>
           <w:rFonts w:asciiTheme="majorHAnsi" w:hAnsiTheme="majorHAnsi"/>
@@ -11795,7 +11871,7 @@
         </w:rPr>
         <w:t>: System Overview Use Case</w:t>
       </w:r>
-      <w:bookmarkEnd w:id="58"/>
+      <w:bookmarkEnd w:id="61"/>
     </w:p>
     <w:p>
       <w:pPr>
@@ -11804,8 +11880,8 @@
           <w:rFonts w:asciiTheme="majorHAnsi" w:hAnsiTheme="majorHAnsi"/>
         </w:rPr>
       </w:pPr>
-      <w:bookmarkStart w:id="59" w:name="_Toc417275038"/>
-      <w:bookmarkStart w:id="60" w:name="_Toc427417655"/>
+      <w:bookmarkStart w:id="62" w:name="_Toc417275038"/>
+      <w:bookmarkStart w:id="63" w:name="_Toc427441179"/>
       <w:r>
         <w:rPr>
           <w:rFonts w:asciiTheme="majorHAnsi" w:hAnsiTheme="majorHAnsi"/>
@@ -11813,8 +11889,8 @@
         <w:lastRenderedPageBreak/>
         <w:t>Conceptual Diagram</w:t>
       </w:r>
-      <w:bookmarkEnd w:id="59"/>
-      <w:bookmarkEnd w:id="60"/>
+      <w:bookmarkEnd w:id="62"/>
+      <w:bookmarkEnd w:id="63"/>
     </w:p>
     <w:p>
       <w:pPr>
@@ -11890,7 +11966,7 @@
           <w:sz w:val="24"/>
         </w:rPr>
       </w:pPr>
-      <w:bookmarkStart w:id="61" w:name="_Toc427417697"/>
+      <w:bookmarkStart w:id="64" w:name="_Toc427441198"/>
       <w:r>
         <w:rPr>
           <w:rFonts w:asciiTheme="majorHAnsi" w:hAnsiTheme="majorHAnsi"/>
@@ -11948,7 +12024,7 @@
         </w:rPr>
         <w:t>: Conceptual diagram</w:t>
       </w:r>
-      <w:bookmarkEnd w:id="61"/>
+      <w:bookmarkEnd w:id="64"/>
     </w:p>
     <w:p>
       <w:pPr>
@@ -11972,9 +12048,9 @@
           <w:rFonts w:asciiTheme="majorHAnsi" w:hAnsiTheme="majorHAnsi"/>
         </w:rPr>
       </w:pPr>
-      <w:bookmarkStart w:id="62" w:name="_Toc403409386"/>
-      <w:bookmarkStart w:id="63" w:name="_Toc417275039"/>
-      <w:bookmarkStart w:id="64" w:name="_Toc427417656"/>
+      <w:bookmarkStart w:id="65" w:name="_Toc403409386"/>
+      <w:bookmarkStart w:id="66" w:name="_Toc417275039"/>
+      <w:bookmarkStart w:id="67" w:name="_Toc427441180"/>
       <w:r>
         <w:rPr>
           <w:rFonts w:asciiTheme="majorHAnsi" w:hAnsiTheme="majorHAnsi"/>
@@ -11982,9 +12058,9 @@
         <w:lastRenderedPageBreak/>
         <w:t>Software Design Description</w:t>
       </w:r>
-      <w:bookmarkEnd w:id="62"/>
-      <w:bookmarkEnd w:id="63"/>
-      <w:bookmarkEnd w:id="64"/>
+      <w:bookmarkEnd w:id="65"/>
+      <w:bookmarkEnd w:id="66"/>
+      <w:bookmarkEnd w:id="67"/>
     </w:p>
     <w:p>
       <w:pPr>
@@ -11997,14 +12073,14 @@
           <w:rFonts w:asciiTheme="majorHAnsi" w:hAnsiTheme="majorHAnsi"/>
         </w:rPr>
       </w:pPr>
-      <w:bookmarkStart w:id="65" w:name="_Toc427417657"/>
+      <w:bookmarkStart w:id="68" w:name="_Toc427441181"/>
       <w:r>
         <w:rPr>
           <w:rFonts w:asciiTheme="majorHAnsi" w:hAnsiTheme="majorHAnsi"/>
         </w:rPr>
         <w:t>System architecture design</w:t>
       </w:r>
-      <w:bookmarkEnd w:id="65"/>
+      <w:bookmarkEnd w:id="68"/>
     </w:p>
     <w:p>
       <w:pPr>
@@ -12115,14 +12191,14 @@
           <w:szCs w:val="32"/>
         </w:rPr>
       </w:pPr>
-      <w:bookmarkStart w:id="66" w:name="_Toc427417658"/>
+      <w:bookmarkStart w:id="69" w:name="_Toc427441182"/>
       <w:r>
         <w:rPr>
           <w:rFonts w:asciiTheme="majorHAnsi" w:hAnsiTheme="majorHAnsi"/>
         </w:rPr>
         <w:t>Web architecture design</w:t>
       </w:r>
-      <w:bookmarkEnd w:id="66"/>
+      <w:bookmarkEnd w:id="69"/>
     </w:p>
     <w:tbl>
       <w:tblPr>
@@ -14001,7 +14077,7 @@
           <w:sz w:val="24"/>
         </w:rPr>
       </w:pPr>
-      <w:bookmarkStart w:id="67" w:name="_Toc427417671"/>
+      <w:bookmarkStart w:id="70" w:name="_Toc427441195"/>
       <w:r>
         <w:rPr>
           <w:rFonts w:asciiTheme="majorHAnsi" w:hAnsiTheme="majorHAnsi"/>
@@ -14059,7 +14135,7 @@
         </w:rPr>
         <w:t>: Web architecture design</w:t>
       </w:r>
-      <w:bookmarkEnd w:id="67"/>
+      <w:bookmarkEnd w:id="70"/>
     </w:p>
     <w:p>
       <w:pPr>
@@ -14170,7 +14246,7 @@
           <w:rFonts w:asciiTheme="majorHAnsi" w:hAnsiTheme="majorHAnsi"/>
         </w:rPr>
       </w:pPr>
-      <w:bookmarkStart w:id="68" w:name="_Toc427417659"/>
+      <w:bookmarkStart w:id="71" w:name="_Toc427441183"/>
       <w:r>
         <w:rPr>
           <w:rFonts w:asciiTheme="majorHAnsi" w:hAnsiTheme="majorHAnsi"/>
@@ -14178,7 +14254,7 @@
         <w:lastRenderedPageBreak/>
         <w:t>Component Diagram</w:t>
       </w:r>
-      <w:bookmarkEnd w:id="68"/>
+      <w:bookmarkEnd w:id="71"/>
     </w:p>
     <w:p>
       <w:pPr>
@@ -14251,7 +14327,7 @@
           <w:sz w:val="24"/>
         </w:rPr>
       </w:pPr>
-      <w:bookmarkStart w:id="69" w:name="_Toc427417698"/>
+      <w:bookmarkStart w:id="72" w:name="_Toc427441199"/>
       <w:r>
         <w:rPr>
           <w:rFonts w:asciiTheme="majorHAnsi" w:hAnsiTheme="majorHAnsi"/>
@@ -14309,7 +14385,7 @@
         </w:rPr>
         <w:t>: Component diagram</w:t>
       </w:r>
-      <w:bookmarkEnd w:id="69"/>
+      <w:bookmarkEnd w:id="72"/>
     </w:p>
     <w:p>
       <w:pPr>
@@ -14330,20 +14406,20 @@
           <w:rFonts w:asciiTheme="majorHAnsi" w:hAnsiTheme="majorHAnsi"/>
         </w:rPr>
       </w:pPr>
-      <w:bookmarkStart w:id="70" w:name="_Toc396005011"/>
-      <w:bookmarkStart w:id="71" w:name="_Toc403409392"/>
-      <w:bookmarkStart w:id="72" w:name="_Toc417275043"/>
-      <w:bookmarkStart w:id="73" w:name="_Toc427417660"/>
+      <w:bookmarkStart w:id="73" w:name="_Toc396005011"/>
+      <w:bookmarkStart w:id="74" w:name="_Toc403409392"/>
+      <w:bookmarkStart w:id="75" w:name="_Toc417275043"/>
+      <w:bookmarkStart w:id="76" w:name="_Toc427441184"/>
       <w:r>
         <w:rPr>
           <w:rFonts w:asciiTheme="majorHAnsi" w:hAnsiTheme="majorHAnsi"/>
         </w:rPr>
         <w:t>Detailed Description</w:t>
       </w:r>
-      <w:bookmarkEnd w:id="70"/>
-      <w:bookmarkEnd w:id="71"/>
-      <w:bookmarkEnd w:id="72"/>
       <w:bookmarkEnd w:id="73"/>
+      <w:bookmarkEnd w:id="74"/>
+      <w:bookmarkEnd w:id="75"/>
+      <w:bookmarkEnd w:id="76"/>
     </w:p>
     <w:p>
       <w:pPr>
@@ -14360,20 +14436,20 @@
           <w:docGrid w:linePitch="360"/>
         </w:sectPr>
       </w:pPr>
-      <w:bookmarkStart w:id="74" w:name="_Toc396005012"/>
-      <w:bookmarkStart w:id="75" w:name="_Toc403409393"/>
-      <w:bookmarkStart w:id="76" w:name="_Toc417275044"/>
-      <w:bookmarkStart w:id="77" w:name="_Toc427417661"/>
+      <w:bookmarkStart w:id="77" w:name="_Toc396005012"/>
+      <w:bookmarkStart w:id="78" w:name="_Toc403409393"/>
+      <w:bookmarkStart w:id="79" w:name="_Toc417275044"/>
+      <w:bookmarkStart w:id="80" w:name="_Toc427441185"/>
       <w:r>
         <w:rPr>
           <w:rFonts w:asciiTheme="majorHAnsi" w:hAnsiTheme="majorHAnsi"/>
         </w:rPr>
         <w:t>Class Diagram</w:t>
       </w:r>
-      <w:bookmarkEnd w:id="74"/>
-      <w:bookmarkEnd w:id="75"/>
-      <w:bookmarkEnd w:id="76"/>
       <w:bookmarkEnd w:id="77"/>
+      <w:bookmarkEnd w:id="78"/>
+      <w:bookmarkEnd w:id="79"/>
+      <w:bookmarkEnd w:id="80"/>
     </w:p>
     <w:p>
       <w:pPr>
@@ -14449,7 +14525,7 @@
           <w:docGrid w:linePitch="360"/>
         </w:sectPr>
       </w:pPr>
-      <w:bookmarkStart w:id="78" w:name="_Toc427417699"/>
+      <w:bookmarkStart w:id="81" w:name="_Toc427441200"/>
       <w:r>
         <w:rPr>
           <w:rFonts w:asciiTheme="majorHAnsi" w:hAnsiTheme="majorHAnsi"/>
@@ -14507,7 +14583,7 @@
         </w:rPr>
         <w:t>: Class diagram</w:t>
       </w:r>
-      <w:bookmarkEnd w:id="78"/>
+      <w:bookmarkEnd w:id="81"/>
     </w:p>
     <w:p>
       <w:pPr>
@@ -14525,20 +14601,20 @@
           <w:rFonts w:asciiTheme="majorHAnsi" w:hAnsiTheme="majorHAnsi"/>
         </w:rPr>
       </w:pPr>
-      <w:bookmarkStart w:id="79" w:name="_Toc396005014"/>
-      <w:bookmarkStart w:id="80" w:name="_Toc403409395"/>
-      <w:bookmarkStart w:id="81" w:name="_Toc417275046"/>
-      <w:bookmarkStart w:id="82" w:name="_Toc427417662"/>
+      <w:bookmarkStart w:id="82" w:name="_Toc396005014"/>
+      <w:bookmarkStart w:id="83" w:name="_Toc403409395"/>
+      <w:bookmarkStart w:id="84" w:name="_Toc417275046"/>
+      <w:bookmarkStart w:id="85" w:name="_Toc427441186"/>
       <w:r>
         <w:rPr>
           <w:rFonts w:asciiTheme="majorHAnsi" w:hAnsiTheme="majorHAnsi"/>
         </w:rPr>
         <w:t>Sequence Diagram</w:t>
       </w:r>
-      <w:bookmarkEnd w:id="79"/>
-      <w:bookmarkEnd w:id="80"/>
-      <w:bookmarkEnd w:id="81"/>
       <w:bookmarkEnd w:id="82"/>
+      <w:bookmarkEnd w:id="83"/>
+      <w:bookmarkEnd w:id="84"/>
+      <w:bookmarkEnd w:id="85"/>
     </w:p>
     <w:p>
       <w:pPr>
@@ -14642,7 +14718,7 @@
           <w:sz w:val="24"/>
         </w:rPr>
       </w:pPr>
-      <w:bookmarkStart w:id="83" w:name="_Toc427417700"/>
+      <w:bookmarkStart w:id="86" w:name="_Toc427441201"/>
       <w:r>
         <w:rPr>
           <w:rFonts w:asciiTheme="majorHAnsi" w:hAnsiTheme="majorHAnsi"/>
@@ -14700,7 +14776,7 @@
         </w:rPr>
         <w:t>: &lt;Teacher&gt; Create classroom sequence</w:t>
       </w:r>
-      <w:bookmarkEnd w:id="83"/>
+      <w:bookmarkEnd w:id="86"/>
     </w:p>
     <w:p>
       <w:pPr>
@@ -14832,7 +14908,7 @@
           <w:sz w:val="24"/>
         </w:rPr>
       </w:pPr>
-      <w:bookmarkStart w:id="84" w:name="_Toc427417701"/>
+      <w:bookmarkStart w:id="87" w:name="_Toc427441202"/>
       <w:r>
         <w:rPr>
           <w:rFonts w:asciiTheme="majorHAnsi" w:hAnsiTheme="majorHAnsi"/>
@@ -14922,7 +14998,7 @@
         </w:rPr>
         <w:t xml:space="preserve"> sequence</w:t>
       </w:r>
-      <w:bookmarkEnd w:id="84"/>
+      <w:bookmarkEnd w:id="87"/>
     </w:p>
     <w:p>
       <w:pPr>
@@ -15044,7 +15120,7 @@
           <w:sz w:val="24"/>
         </w:rPr>
       </w:pPr>
-      <w:bookmarkStart w:id="85" w:name="_Toc427417702"/>
+      <w:bookmarkStart w:id="88" w:name="_Toc427441203"/>
       <w:r>
         <w:rPr>
           <w:rFonts w:asciiTheme="majorHAnsi" w:hAnsiTheme="majorHAnsi"/>
@@ -15102,7 +15178,7 @@
         </w:rPr>
         <w:t>: &lt;Teacher&gt; Merge questions sequence</w:t>
       </w:r>
-      <w:bookmarkEnd w:id="85"/>
+      <w:bookmarkEnd w:id="88"/>
     </w:p>
     <w:p>
       <w:pPr>
@@ -15238,7 +15314,7 @@
           <w:sz w:val="24"/>
         </w:rPr>
       </w:pPr>
-      <w:bookmarkStart w:id="86" w:name="_Toc427417703"/>
+      <w:bookmarkStart w:id="89" w:name="_Toc427441204"/>
       <w:r>
         <w:rPr>
           <w:rFonts w:asciiTheme="majorHAnsi" w:hAnsiTheme="majorHAnsi"/>
@@ -15312,7 +15388,7 @@
         </w:rPr>
         <w:t xml:space="preserve"> questions sequence</w:t>
       </w:r>
-      <w:bookmarkEnd w:id="86"/>
+      <w:bookmarkEnd w:id="89"/>
     </w:p>
     <w:p>
       <w:pPr>
@@ -15434,7 +15510,7 @@
           <w:sz w:val="24"/>
         </w:rPr>
       </w:pPr>
-      <w:bookmarkStart w:id="87" w:name="_Toc427417704"/>
+      <w:bookmarkStart w:id="90" w:name="_Toc427441205"/>
       <w:r>
         <w:rPr>
           <w:rFonts w:asciiTheme="majorHAnsi" w:hAnsiTheme="majorHAnsi"/>
@@ -15492,7 +15568,7 @@
         </w:rPr>
         <w:t>: &lt;Teacher&gt; Accept request sequence</w:t>
       </w:r>
-      <w:bookmarkEnd w:id="87"/>
+      <w:bookmarkEnd w:id="90"/>
     </w:p>
     <w:p>
       <w:pPr>
@@ -15628,7 +15704,7 @@
           <w:sz w:val="24"/>
         </w:rPr>
       </w:pPr>
-      <w:bookmarkStart w:id="88" w:name="_Toc427417705"/>
+      <w:bookmarkStart w:id="91" w:name="_Toc427441206"/>
       <w:r>
         <w:rPr>
           <w:rFonts w:asciiTheme="majorHAnsi" w:hAnsiTheme="majorHAnsi"/>
@@ -15686,23 +15762,15 @@
         </w:rPr>
         <w:t>: &lt;Student&gt; Request to join</w:t>
       </w:r>
-      <w:bookmarkEnd w:id="88"/>
       <w:r>
         <w:rPr>
           <w:rFonts w:asciiTheme="majorHAnsi" w:hAnsiTheme="majorHAnsi"/>
           <w:b/>
           <w:sz w:val="24"/>
         </w:rPr>
-        <w:t xml:space="preserve"> </w:t>
-      </w:r>
-      <w:r>
-        <w:rPr>
-          <w:rFonts w:asciiTheme="majorHAnsi" w:hAnsiTheme="majorHAnsi"/>
-          <w:b/>
-          <w:sz w:val="24"/>
-        </w:rPr>
-        <w:t>sequence</w:t>
-      </w:r>
+        <w:t xml:space="preserve"> sequence</w:t>
+      </w:r>
+      <w:bookmarkEnd w:id="91"/>
     </w:p>
     <w:p>
       <w:pPr>
@@ -15824,7 +15892,7 @@
           <w:sz w:val="24"/>
         </w:rPr>
       </w:pPr>
-      <w:bookmarkStart w:id="89" w:name="_Toc427417706"/>
+      <w:bookmarkStart w:id="92" w:name="_Toc427441207"/>
       <w:r>
         <w:rPr>
           <w:rFonts w:asciiTheme="majorHAnsi" w:hAnsiTheme="majorHAnsi"/>
@@ -15882,23 +15950,15 @@
         </w:rPr>
         <w:t>: &lt;Student&gt; Add to folder</w:t>
       </w:r>
-      <w:bookmarkEnd w:id="89"/>
       <w:r>
         <w:rPr>
           <w:rFonts w:asciiTheme="majorHAnsi" w:hAnsiTheme="majorHAnsi"/>
           <w:b/>
           <w:sz w:val="24"/>
         </w:rPr>
-        <w:t xml:space="preserve"> </w:t>
-      </w:r>
-      <w:r>
-        <w:rPr>
-          <w:rFonts w:asciiTheme="majorHAnsi" w:hAnsiTheme="majorHAnsi"/>
-          <w:b/>
-          <w:sz w:val="24"/>
-        </w:rPr>
-        <w:t>sequence</w:t>
-      </w:r>
+        <w:t xml:space="preserve"> sequence</w:t>
+      </w:r>
+      <w:bookmarkEnd w:id="92"/>
     </w:p>
     <w:p>
       <w:pPr>
@@ -16048,7 +16108,8 @@
           <w:sz w:val="24"/>
         </w:rPr>
       </w:pPr>
-      <w:bookmarkStart w:id="90" w:name="_Toc427440419"/>
+      <w:bookmarkStart w:id="93" w:name="_Toc427440419"/>
+      <w:bookmarkStart w:id="94" w:name="_Toc427441208"/>
       <w:r>
         <w:rPr>
           <w:rFonts w:asciiTheme="majorHAnsi" w:hAnsiTheme="majorHAnsi"/>
@@ -16088,7 +16149,7 @@
           <w:noProof/>
           <w:sz w:val="24"/>
         </w:rPr>
-        <w:t>73</w:t>
+        <w:t>13</w:t>
       </w:r>
       <w:r>
         <w:rPr>
@@ -16114,7 +16175,8 @@
         </w:rPr>
         <w:t>View news feed sequence</w:t>
       </w:r>
-      <w:bookmarkEnd w:id="90"/>
+      <w:bookmarkEnd w:id="93"/>
+      <w:bookmarkEnd w:id="94"/>
     </w:p>
     <w:p>
       <w:pPr>
@@ -16245,7 +16307,7 @@
           <w:sz w:val="24"/>
         </w:rPr>
       </w:pPr>
-      <w:bookmarkStart w:id="91" w:name="_Toc427417707"/>
+      <w:bookmarkStart w:id="95" w:name="_Toc427441209"/>
       <w:r>
         <w:rPr>
           <w:rFonts w:asciiTheme="majorHAnsi" w:hAnsiTheme="majorHAnsi"/>
@@ -16285,7 +16347,7 @@
           <w:noProof/>
           <w:sz w:val="24"/>
         </w:rPr>
-        <w:t>13</w:t>
+        <w:t>14</w:t>
       </w:r>
       <w:r>
         <w:rPr>
@@ -16327,23 +16389,15 @@
         </w:rPr>
         <w:t>Create post</w:t>
       </w:r>
-      <w:bookmarkEnd w:id="91"/>
       <w:r>
         <w:rPr>
           <w:rFonts w:asciiTheme="majorHAnsi" w:hAnsiTheme="majorHAnsi"/>
           <w:b/>
           <w:sz w:val="24"/>
         </w:rPr>
-        <w:t xml:space="preserve"> </w:t>
-      </w:r>
-      <w:r>
-        <w:rPr>
-          <w:rFonts w:asciiTheme="majorHAnsi" w:hAnsiTheme="majorHAnsi"/>
-          <w:b/>
-          <w:sz w:val="24"/>
-        </w:rPr>
-        <w:t>sequence</w:t>
-      </w:r>
+        <w:t xml:space="preserve"> sequence</w:t>
+      </w:r>
+      <w:bookmarkEnd w:id="95"/>
     </w:p>
     <w:p>
       <w:pPr>
@@ -16465,7 +16519,7 @@
           <w:sz w:val="24"/>
         </w:rPr>
       </w:pPr>
-      <w:bookmarkStart w:id="92" w:name="_Toc427417708"/>
+      <w:bookmarkStart w:id="96" w:name="_Toc427441210"/>
       <w:r>
         <w:rPr>
           <w:rFonts w:asciiTheme="majorHAnsi" w:hAnsiTheme="majorHAnsi"/>
@@ -16505,7 +16559,7 @@
           <w:noProof/>
           <w:sz w:val="24"/>
         </w:rPr>
-        <w:t>14</w:t>
+        <w:t>15</w:t>
       </w:r>
       <w:r>
         <w:rPr>
@@ -16523,25 +16577,15 @@
         </w:rPr>
         <w:t>: &lt;Teacher, Student&gt; Answers</w:t>
       </w:r>
-      <w:bookmarkEnd w:id="92"/>
       <w:r>
         <w:rPr>
           <w:rFonts w:asciiTheme="majorHAnsi" w:hAnsiTheme="majorHAnsi"/>
           <w:b/>
           <w:sz w:val="24"/>
         </w:rPr>
-        <w:t xml:space="preserve"> </w:t>
-      </w:r>
-      <w:r>
-        <w:rPr>
-          <w:rFonts w:asciiTheme="majorHAnsi" w:hAnsiTheme="majorHAnsi"/>
-          <w:b/>
-          <w:sz w:val="24"/>
-        </w:rPr>
-        <w:t>sequence</w:t>
-      </w:r>
-      <w:bookmarkStart w:id="93" w:name="_GoBack"/>
-      <w:bookmarkEnd w:id="93"/>
+        <w:t xml:space="preserve"> sequence</w:t>
+      </w:r>
+      <w:bookmarkEnd w:id="96"/>
     </w:p>
     <w:p>
       <w:pPr>
@@ -16562,15 +16606,15 @@
           <w:docGrid w:linePitch="360"/>
         </w:sectPr>
       </w:pPr>
-      <w:bookmarkStart w:id="94" w:name="_Toc417275053"/>
-      <w:bookmarkStart w:id="95" w:name="_Toc426371342"/>
-      <w:bookmarkStart w:id="96" w:name="_Toc427417663"/>
+      <w:bookmarkStart w:id="97" w:name="_Toc417275053"/>
+      <w:bookmarkStart w:id="98" w:name="_Toc426371342"/>
+      <w:bookmarkStart w:id="99" w:name="_Toc427441187"/>
       <w:r>
         <w:t>Logical Diagram</w:t>
       </w:r>
-      <w:bookmarkEnd w:id="94"/>
-      <w:bookmarkEnd w:id="95"/>
-      <w:bookmarkEnd w:id="96"/>
+      <w:bookmarkEnd w:id="97"/>
+      <w:bookmarkEnd w:id="98"/>
+      <w:bookmarkEnd w:id="99"/>
     </w:p>
     <w:p>
       <w:pPr>
@@ -16650,7 +16694,7 @@
           <w:docGrid w:linePitch="360"/>
         </w:sectPr>
       </w:pPr>
-      <w:bookmarkStart w:id="97" w:name="_Toc427417709"/>
+      <w:bookmarkStart w:id="100" w:name="_Toc427441211"/>
       <w:r>
         <w:rPr>
           <w:rFonts w:asciiTheme="majorHAnsi" w:hAnsiTheme="majorHAnsi"/>
@@ -16690,7 +16734,7 @@
           <w:noProof/>
           <w:sz w:val="24"/>
         </w:rPr>
-        <w:t>15</w:t>
+        <w:t>16</w:t>
       </w:r>
       <w:r>
         <w:rPr>
@@ -16716,7 +16760,7 @@
         </w:rPr>
         <w:t>am</w:t>
       </w:r>
-      <w:bookmarkEnd w:id="97"/>
+      <w:bookmarkEnd w:id="100"/>
     </w:p>
     <w:p>
       <w:pPr>
@@ -16725,10 +16769,10 @@
           <w:rFonts w:asciiTheme="majorHAnsi" w:hAnsiTheme="majorHAnsi"/>
         </w:rPr>
       </w:pPr>
-      <w:bookmarkStart w:id="98" w:name="_Toc396005022"/>
-      <w:bookmarkStart w:id="99" w:name="_Toc403409403"/>
-      <w:bookmarkStart w:id="100" w:name="_Toc417275055"/>
-      <w:bookmarkStart w:id="101" w:name="_Toc427417664"/>
+      <w:bookmarkStart w:id="101" w:name="_Toc396005022"/>
+      <w:bookmarkStart w:id="102" w:name="_Toc403409403"/>
+      <w:bookmarkStart w:id="103" w:name="_Toc417275055"/>
+      <w:bookmarkStart w:id="104" w:name="_Toc427441188"/>
       <w:r>
         <w:rPr>
           <w:rFonts w:asciiTheme="majorHAnsi" w:hAnsiTheme="majorHAnsi"/>
@@ -16736,10 +16780,10 @@
         <w:lastRenderedPageBreak/>
         <w:t>Algorithms</w:t>
       </w:r>
-      <w:bookmarkEnd w:id="98"/>
-      <w:bookmarkEnd w:id="99"/>
-      <w:bookmarkEnd w:id="100"/>
       <w:bookmarkEnd w:id="101"/>
+      <w:bookmarkEnd w:id="102"/>
+      <w:bookmarkEnd w:id="103"/>
+      <w:bookmarkEnd w:id="104"/>
     </w:p>
     <w:p>
       <w:pPr>
@@ -16748,14 +16792,14 @@
           <w:rFonts w:asciiTheme="majorHAnsi" w:hAnsiTheme="majorHAnsi"/>
         </w:rPr>
       </w:pPr>
-      <w:bookmarkStart w:id="102" w:name="_Toc427417665"/>
+      <w:bookmarkStart w:id="105" w:name="_Toc427441189"/>
       <w:r>
         <w:rPr>
           <w:rFonts w:asciiTheme="majorHAnsi" w:hAnsiTheme="majorHAnsi"/>
         </w:rPr>
         <w:t>Calculating question’s score</w:t>
       </w:r>
-      <w:bookmarkEnd w:id="102"/>
+      <w:bookmarkEnd w:id="105"/>
     </w:p>
     <w:p>
       <w:pPr>
@@ -17405,7 +17449,7 @@
           <w:rFonts w:asciiTheme="majorHAnsi" w:hAnsiTheme="majorHAnsi"/>
         </w:rPr>
       </w:pPr>
-      <w:bookmarkStart w:id="103" w:name="_Toc427417666"/>
+      <w:bookmarkStart w:id="106" w:name="_Toc427441190"/>
       <w:r>
         <w:rPr>
           <w:rFonts w:asciiTheme="majorHAnsi" w:hAnsiTheme="majorHAnsi"/>
@@ -17415,7 +17459,7 @@
         <w:lastRenderedPageBreak/>
         <w:t>Calculate similar score of two String</w:t>
       </w:r>
-      <w:bookmarkEnd w:id="103"/>
+      <w:bookmarkEnd w:id="106"/>
     </w:p>
     <w:p>
       <w:pPr>
@@ -18809,7 +18853,7 @@
           <w:szCs w:val="32"/>
         </w:rPr>
       </w:pPr>
-      <w:bookmarkStart w:id="104" w:name="_Toc427417667"/>
+      <w:bookmarkStart w:id="107" w:name="_Toc427441191"/>
       <w:r>
         <w:rPr>
           <w:sz w:val="32"/>
@@ -18831,7 +18875,7 @@
         </w:rPr>
         <w:t xml:space="preserve"> similar score</w:t>
       </w:r>
-      <w:bookmarkEnd w:id="104"/>
+      <w:bookmarkEnd w:id="107"/>
     </w:p>
     <w:p>
       <w:pPr>
@@ -20039,8 +20083,8 @@
           <w:docGrid w:linePitch="360"/>
         </w:sectPr>
       </w:pPr>
-      <w:bookmarkStart w:id="105" w:name="_Toc417275058"/>
-      <w:bookmarkStart w:id="106" w:name="_Toc385591045"/>
+      <w:bookmarkStart w:id="108" w:name="_Toc417275058"/>
+      <w:bookmarkStart w:id="109" w:name="_Toc385591045"/>
       <w:r>
         <w:rPr>
           <w:rFonts w:asciiTheme="majorHAnsi" w:hAnsiTheme="majorHAnsi"/>
@@ -20048,24 +20092,24 @@
         <w:lastRenderedPageBreak/>
         <w:t xml:space="preserve"> </w:t>
       </w:r>
-      <w:bookmarkStart w:id="107" w:name="_Toc417275063"/>
-      <w:bookmarkStart w:id="108" w:name="_Toc427417668"/>
-      <w:bookmarkEnd w:id="105"/>
-      <w:bookmarkEnd w:id="106"/>
+      <w:bookmarkStart w:id="110" w:name="_Toc417275063"/>
+      <w:bookmarkStart w:id="111" w:name="_Toc427441192"/>
+      <w:bookmarkEnd w:id="108"/>
+      <w:bookmarkEnd w:id="109"/>
       <w:r>
         <w:rPr>
           <w:rFonts w:asciiTheme="majorHAnsi" w:hAnsiTheme="majorHAnsi"/>
         </w:rPr>
         <w:t>Physical Diagra</w:t>
       </w:r>
-      <w:bookmarkEnd w:id="107"/>
+      <w:bookmarkEnd w:id="110"/>
       <w:r>
         <w:rPr>
           <w:rFonts w:asciiTheme="majorHAnsi" w:hAnsiTheme="majorHAnsi"/>
         </w:rPr>
         <w:t>m</w:t>
       </w:r>
-      <w:bookmarkEnd w:id="108"/>
+      <w:bookmarkEnd w:id="111"/>
     </w:p>
     <w:p>
       <w:pPr>
@@ -20144,7 +20188,7 @@
           <w:docGrid w:linePitch="360"/>
         </w:sectPr>
       </w:pPr>
-      <w:bookmarkStart w:id="109" w:name="_Toc427417710"/>
+      <w:bookmarkStart w:id="112" w:name="_Toc427441212"/>
       <w:r>
         <w:rPr>
           <w:rFonts w:asciiTheme="majorHAnsi" w:hAnsiTheme="majorHAnsi"/>
@@ -20184,7 +20228,7 @@
           <w:noProof/>
           <w:sz w:val="24"/>
         </w:rPr>
-        <w:t>16</w:t>
+        <w:t>17</w:t>
       </w:r>
       <w:r>
         <w:rPr>
@@ -20210,7 +20254,7 @@
         </w:rPr>
         <w:t>am</w:t>
       </w:r>
-      <w:bookmarkEnd w:id="109"/>
+      <w:bookmarkEnd w:id="112"/>
     </w:p>
     <w:p>
       <w:pPr>
@@ -20219,7 +20263,7 @@
           <w:rFonts w:asciiTheme="majorHAnsi" w:hAnsiTheme="majorHAnsi"/>
         </w:rPr>
       </w:pPr>
-      <w:bookmarkStart w:id="110" w:name="_Toc427417669"/>
+      <w:bookmarkStart w:id="113" w:name="_Toc427441193"/>
       <w:r>
         <w:rPr>
           <w:rFonts w:asciiTheme="majorHAnsi" w:hAnsiTheme="majorHAnsi"/>
@@ -20227,7 +20271,7 @@
         <w:lastRenderedPageBreak/>
         <w:t>Demonstrations</w:t>
       </w:r>
-      <w:bookmarkEnd w:id="110"/>
+      <w:bookmarkEnd w:id="113"/>
     </w:p>
     <w:p/>
     <w:p>
@@ -20292,7 +20336,7 @@
           <w:sz w:val="24"/>
         </w:rPr>
       </w:pPr>
-      <w:bookmarkStart w:id="111" w:name="_Toc427417711"/>
+      <w:bookmarkStart w:id="114" w:name="_Toc427441213"/>
       <w:r>
         <w:rPr>
           <w:rFonts w:asciiTheme="majorHAnsi" w:hAnsiTheme="majorHAnsi"/>
@@ -20332,7 +20376,7 @@
           <w:noProof/>
           <w:sz w:val="24"/>
         </w:rPr>
-        <w:t>17</w:t>
+        <w:t>18</w:t>
       </w:r>
       <w:r>
         <w:rPr>
@@ -20358,7 +20402,7 @@
         </w:rPr>
         <w:t>Demo Create classroom and invite student</w:t>
       </w:r>
-      <w:bookmarkEnd w:id="111"/>
+      <w:bookmarkEnd w:id="114"/>
     </w:p>
     <w:p>
       <w:pPr>
@@ -20438,7 +20482,7 @@
           <w:sz w:val="24"/>
         </w:rPr>
       </w:pPr>
-      <w:bookmarkStart w:id="112" w:name="_Toc427417712"/>
+      <w:bookmarkStart w:id="115" w:name="_Toc427441214"/>
       <w:r>
         <w:rPr>
           <w:rFonts w:asciiTheme="majorHAnsi" w:hAnsiTheme="majorHAnsi"/>
@@ -20478,7 +20522,7 @@
           <w:noProof/>
           <w:sz w:val="24"/>
         </w:rPr>
-        <w:t>18</w:t>
+        <w:t>19</w:t>
       </w:r>
       <w:r>
         <w:rPr>
@@ -20504,7 +20548,7 @@
         </w:rPr>
         <w:t>Demo Join classroom and request to join</w:t>
       </w:r>
-      <w:bookmarkEnd w:id="112"/>
+      <w:bookmarkEnd w:id="115"/>
     </w:p>
     <w:p>
       <w:pPr>
@@ -20567,7 +20611,7 @@
           <w:sz w:val="24"/>
         </w:rPr>
       </w:pPr>
-      <w:bookmarkStart w:id="113" w:name="_Toc427417713"/>
+      <w:bookmarkStart w:id="116" w:name="_Toc427441215"/>
       <w:r>
         <w:rPr>
           <w:rFonts w:asciiTheme="majorHAnsi" w:hAnsiTheme="majorHAnsi"/>
@@ -20607,7 +20651,7 @@
           <w:noProof/>
           <w:sz w:val="24"/>
         </w:rPr>
-        <w:t>19</w:t>
+        <w:t>20</w:t>
       </w:r>
       <w:r>
         <w:rPr>
@@ -20633,7 +20677,7 @@
         </w:rPr>
         <w:t>Demo Create question</w:t>
       </w:r>
-      <w:bookmarkEnd w:id="113"/>
+      <w:bookmarkEnd w:id="116"/>
     </w:p>
     <w:p/>
     <w:p>
@@ -20691,7 +20735,7 @@
           <w:sz w:val="24"/>
         </w:rPr>
       </w:pPr>
-      <w:bookmarkStart w:id="114" w:name="_Toc427417714"/>
+      <w:bookmarkStart w:id="117" w:name="_Toc427441216"/>
       <w:r>
         <w:rPr>
           <w:rFonts w:asciiTheme="majorHAnsi" w:hAnsiTheme="majorHAnsi"/>
@@ -20731,7 +20775,7 @@
           <w:noProof/>
           <w:sz w:val="24"/>
         </w:rPr>
-        <w:t>20</w:t>
+        <w:t>21</w:t>
       </w:r>
       <w:r>
         <w:rPr>
@@ -20757,7 +20801,7 @@
         </w:rPr>
         <w:t>Demo answer, accept an answer and require answers</w:t>
       </w:r>
-      <w:bookmarkEnd w:id="114"/>
+      <w:bookmarkEnd w:id="117"/>
     </w:p>
     <w:p>
       <w:pPr>
@@ -20837,7 +20881,7 @@
           <w:sz w:val="24"/>
         </w:rPr>
       </w:pPr>
-      <w:bookmarkStart w:id="115" w:name="_Toc427417715"/>
+      <w:bookmarkStart w:id="118" w:name="_Toc427441217"/>
       <w:r>
         <w:rPr>
           <w:rFonts w:asciiTheme="majorHAnsi" w:hAnsiTheme="majorHAnsi"/>
@@ -20877,7 +20921,7 @@
           <w:noProof/>
           <w:sz w:val="24"/>
         </w:rPr>
-        <w:t>21</w:t>
+        <w:t>22</w:t>
       </w:r>
       <w:r>
         <w:rPr>
@@ -20903,7 +20947,7 @@
         </w:rPr>
         <w:t>Demo Invite teacher</w:t>
       </w:r>
-      <w:bookmarkEnd w:id="115"/>
+      <w:bookmarkEnd w:id="118"/>
     </w:p>
     <w:p/>
     <w:p>
@@ -20967,7 +21011,7 @@
           <w:sz w:val="24"/>
         </w:rPr>
       </w:pPr>
-      <w:bookmarkStart w:id="116" w:name="_Toc427417716"/>
+      <w:bookmarkStart w:id="119" w:name="_Toc427441218"/>
       <w:r>
         <w:rPr>
           <w:rFonts w:asciiTheme="majorHAnsi" w:hAnsiTheme="majorHAnsi"/>
@@ -21007,7 +21051,7 @@
           <w:noProof/>
           <w:sz w:val="24"/>
         </w:rPr>
-        <w:t>22</w:t>
+        <w:t>23</w:t>
       </w:r>
       <w:r>
         <w:rPr>
@@ -21033,7 +21077,7 @@
         </w:rPr>
         <w:t>Demo Upload material and add material to folder</w:t>
       </w:r>
-      <w:bookmarkEnd w:id="116"/>
+      <w:bookmarkEnd w:id="119"/>
     </w:p>
     <w:p>
       <w:pPr>
@@ -21104,7 +21148,7 @@
           <w:sz w:val="24"/>
         </w:rPr>
       </w:pPr>
-      <w:bookmarkStart w:id="117" w:name="_Toc427417717"/>
+      <w:bookmarkStart w:id="120" w:name="_Toc427441219"/>
       <w:r>
         <w:rPr>
           <w:rFonts w:asciiTheme="majorHAnsi" w:hAnsiTheme="majorHAnsi"/>
@@ -21144,7 +21188,7 @@
           <w:noProof/>
           <w:sz w:val="24"/>
         </w:rPr>
-        <w:t>23</w:t>
+        <w:t>24</w:t>
       </w:r>
       <w:r>
         <w:rPr>
@@ -21170,7 +21214,7 @@
         </w:rPr>
         <w:t>Demo Merge question and answer multi questions</w:t>
       </w:r>
-      <w:bookmarkEnd w:id="117"/>
+      <w:bookmarkEnd w:id="120"/>
     </w:p>
     <w:p>
       <w:pPr>
@@ -21380,7 +21424,7 @@
                                     <w:noProof/>
                                     <w:color w:val="FFFFFF" w:themeColor="background1"/>
                                   </w:rPr>
-                                  <w:t>13</w:t>
+                                  <w:t>9</w:t>
                                 </w:r>
                                 <w:r>
                                   <w:rPr>
@@ -21529,7 +21573,7 @@
                               <w:noProof/>
                               <w:color w:val="FFFFFF" w:themeColor="background1"/>
                             </w:rPr>
-                            <w:t>13</w:t>
+                            <w:t>9</w:t>
                           </w:r>
                           <w:r>
                             <w:rPr>
@@ -21733,7 +21777,7 @@
                                     <w:noProof/>
                                     <w:color w:val="FFFFFF" w:themeColor="background1"/>
                                   </w:rPr>
-                                  <w:t>38</w:t>
+                                  <w:t>40</w:t>
                                 </w:r>
                                 <w:r>
                                   <w:rPr>
@@ -21889,7 +21933,7 @@
                               <w:noProof/>
                               <w:color w:val="FFFFFF" w:themeColor="background1"/>
                             </w:rPr>
-                            <w:t>38</w:t>
+                            <w:t>40</w:t>
                           </w:r>
                           <w:r>
                             <w:rPr>
@@ -30022,7 +30066,7 @@
 </file>
 
 <file path=customXml/itemProps1.xml><?xml version="1.0" encoding="utf-8"?>
-<ds:datastoreItem xmlns:ds="http://schemas.openxmlformats.org/officeDocument/2006/customXml" ds:itemID="{B40A361E-5A36-46A3-8180-C4321B644F37}">
+<ds:datastoreItem xmlns:ds="http://schemas.openxmlformats.org/officeDocument/2006/customXml" ds:itemID="{48265FEE-C449-4FE3-8EDE-D9E4358FA76E}">
   <ds:schemaRefs>
     <ds:schemaRef ds:uri="http://schemas.openxmlformats.org/officeDocument/2006/bibliography"/>
   </ds:schemaRefs>

</xml_diff>